<commit_message>
updated Technical Report with "Qualitätsziele", "Hosting" and "Testing"
</commit_message>
<xml_diff>
--- a/sys-doc/TeamBlau_Technical_Report_inProgress.docx
+++ b/sys-doc/TeamBlau_Technical_Report_inProgress.docx
@@ -1,6 +1,6 @@
 
 <file path=word/document.xml><?xml version="1.0" encoding="utf-8"?>
-<w:document xmlns:wpc="http://schemas.microsoft.com/office/word/2010/wordprocessingCanvas" xmlns:cx="http://schemas.microsoft.com/office/drawing/2014/chartex" xmlns:cx1="http://schemas.microsoft.com/office/drawing/2015/9/8/chartex" xmlns:cx2="http://schemas.microsoft.com/office/drawing/2015/10/21/chartex" xmlns:cx3="http://schemas.microsoft.com/office/drawing/2016/5/9/chartex" xmlns:cx4="http://schemas.microsoft.com/office/drawing/2016/5/10/chartex" xmlns:cx5="http://schemas.microsoft.com/office/drawing/2016/5/11/chartex" xmlns:cx6="http://schemas.microsoft.com/office/drawing/2016/5/12/chartex" xmlns:cx7="http://schemas.microsoft.com/office/drawing/2016/5/13/chartex" xmlns:cx8="http://schemas.microsoft.com/office/drawing/2016/5/14/chartex" xmlns:mc="http://schemas.openxmlformats.org/markup-compatibility/2006" xmlns:aink="http://schemas.microsoft.com/office/drawing/2016/ink" xmlns:am3d="http://schemas.microsoft.com/office/drawing/2017/model3d" xmlns:o="urn:schemas-microsoft-com:office:office" xmlns:r="http://schemas.openxmlformats.org/officeDocument/2006/relationships" xmlns:m="http://schemas.openxmlformats.org/officeDocument/2006/math" xmlns:v="urn:schemas-microsoft-com:vml" xmlns:wp14="http://schemas.microsoft.com/office/word/2010/wordprocessingDrawing" xmlns:wp="http://schemas.openxmlformats.org/drawingml/2006/wordprocessingDrawing" xmlns:w10="urn:schemas-microsoft-com:office:word" xmlns:w="http://schemas.openxmlformats.org/wordprocessingml/2006/main" xmlns:w14="http://schemas.microsoft.com/office/word/2010/wordml" xmlns:w15="http://schemas.microsoft.com/office/word/2012/wordml" xmlns:w16cex="http://schemas.microsoft.com/office/word/2018/wordml/cex" xmlns:w16cid="http://schemas.microsoft.com/office/word/2016/wordml/cid" xmlns:w16="http://schemas.microsoft.com/office/word/2018/wordml" xmlns:w16se="http://schemas.microsoft.com/office/word/2015/wordml/symex" xmlns:wpg="http://schemas.microsoft.com/office/word/2010/wordprocessingGroup" xmlns:wpi="http://schemas.microsoft.com/office/word/2010/wordprocessingInk" xmlns:wne="http://schemas.microsoft.com/office/word/2006/wordml" xmlns:wps="http://schemas.microsoft.com/office/word/2010/wordprocessingShape" mc:Ignorable="w14 w15 w16se w16cid w16 w16cex wp14">
+<w:document xmlns:wpc="http://schemas.microsoft.com/office/word/2010/wordprocessingCanvas" xmlns:cx="http://schemas.microsoft.com/office/drawing/2014/chartex" xmlns:cx1="http://schemas.microsoft.com/office/drawing/2015/9/8/chartex" xmlns:cx2="http://schemas.microsoft.com/office/drawing/2015/10/21/chartex" xmlns:cx3="http://schemas.microsoft.com/office/drawing/2016/5/9/chartex" xmlns:cx4="http://schemas.microsoft.com/office/drawing/2016/5/10/chartex" xmlns:cx5="http://schemas.microsoft.com/office/drawing/2016/5/11/chartex" xmlns:cx6="http://schemas.microsoft.com/office/drawing/2016/5/12/chartex" xmlns:cx7="http://schemas.microsoft.com/office/drawing/2016/5/13/chartex" xmlns:cx8="http://schemas.microsoft.com/office/drawing/2016/5/14/chartex" xmlns:mc="http://schemas.openxmlformats.org/markup-compatibility/2006" xmlns:aink="http://schemas.microsoft.com/office/drawing/2016/ink" xmlns:am3d="http://schemas.microsoft.com/office/drawing/2017/model3d" xmlns:o="urn:schemas-microsoft-com:office:office" xmlns:r="http://schemas.openxmlformats.org/officeDocument/2006/relationships" xmlns:m="http://schemas.openxmlformats.org/officeDocument/2006/math" xmlns:v="urn:schemas-microsoft-com:vml" xmlns:wp14="http://schemas.microsoft.com/office/word/2010/wordprocessingDrawing" xmlns:wp="http://schemas.openxmlformats.org/drawingml/2006/wordprocessingDrawing" xmlns:w10="urn:schemas-microsoft-com:office:word" xmlns:w="http://schemas.openxmlformats.org/wordprocessingml/2006/main" xmlns:w14="http://schemas.microsoft.com/office/word/2010/wordml" xmlns:w15="http://schemas.microsoft.com/office/word/2012/wordml" xmlns:w16cex="http://schemas.microsoft.com/office/word/2018/wordml/cex" xmlns:w16cid="http://schemas.microsoft.com/office/word/2016/wordml/cid" xmlns:w16="http://schemas.microsoft.com/office/word/2018/wordml" xmlns:w16sdtdh="http://schemas.microsoft.com/office/word/2020/wordml/sdtdatahash" xmlns:w16se="http://schemas.microsoft.com/office/word/2015/wordml/symex" xmlns:wpg="http://schemas.microsoft.com/office/word/2010/wordprocessingGroup" xmlns:wpi="http://schemas.microsoft.com/office/word/2010/wordprocessingInk" xmlns:wne="http://schemas.microsoft.com/office/word/2006/wordml" xmlns:wps="http://schemas.microsoft.com/office/word/2010/wordprocessingShape" mc:Ignorable="w14 w15 w16se w16cid w16 w16cex w16sdtdh wp14">
   <w:body>
     <w:p>
       <w:pPr>
@@ -351,6 +351,7 @@
           <w:lang w:val="de-DE"/>
         </w:rPr>
         <w:br/>
+        <w:t>Stefan Ries</w:t>
       </w:r>
       <w:r>
         <w:rPr>
@@ -358,7 +359,7 @@
           <w:szCs w:val="18"/>
           <w:lang w:val="de-DE"/>
         </w:rPr>
-        <w:t>Stefan Ries</w:t>
+        <w:br/>
       </w:r>
       <w:r>
         <w:rPr>
@@ -366,7 +367,7 @@
           <w:szCs w:val="18"/>
           <w:lang w:val="de-DE"/>
         </w:rPr>
-        <w:br/>
+        <w:t>Industrie-4.0-Informatik</w:t>
       </w:r>
       <w:r>
         <w:rPr>
@@ -374,22 +375,7 @@
           <w:szCs w:val="18"/>
           <w:lang w:val="de-DE"/>
         </w:rPr>
-        <w:t>Industrie-4.0-Informatik</w:t>
-      </w:r>
-      <w:r>
-        <w:rPr>
-          <w:sz w:val="18"/>
-          <w:szCs w:val="18"/>
-          <w:lang w:val="de-DE"/>
-        </w:rPr>
         <w:br/>
-      </w:r>
-      <w:r>
-        <w:rPr>
-          <w:sz w:val="18"/>
-          <w:szCs w:val="18"/>
-          <w:lang w:val="de-DE"/>
-        </w:rPr>
         <w:t>OTH Amberg-Weiden</w:t>
       </w:r>
       <w:r>
@@ -526,13 +512,6 @@
           <w:lang w:val="de-DE"/>
         </w:rPr>
         <w:br/>
-      </w:r>
-      <w:r>
-        <w:rPr>
-          <w:sz w:val="18"/>
-          <w:szCs w:val="18"/>
-          <w:lang w:val="de-DE"/>
-        </w:rPr>
         <w:t>m.schiessl1@oth-aw.de</w:t>
       </w:r>
     </w:p>
@@ -545,7 +524,7 @@
           <w:type w:val="continuous"/>
           <w:pgSz w:w="11906" w:h="16838" w:code="9"/>
           <w:pgMar w:top="450" w:right="893" w:bottom="1440" w:left="893" w:header="720" w:footer="720" w:gutter="0"/>
-          <w:cols w:space="720" w:num="3"/>
+          <w:cols w:num="3" w:space="720"/>
           <w:docGrid w:linePitch="360"/>
         </w:sectPr>
       </w:pPr>
@@ -559,7 +538,7 @@
           <w:type w:val="continuous"/>
           <w:pgSz w:w="11906" w:h="16838" w:code="9"/>
           <w:pgMar w:top="450" w:right="893" w:bottom="1440" w:left="893" w:header="720" w:footer="720" w:gutter="0"/>
-          <w:cols w:space="720" w:num="3"/>
+          <w:cols w:num="3" w:space="720"/>
           <w:docGrid w:linePitch="360"/>
         </w:sectPr>
       </w:pPr>
@@ -623,7 +602,7 @@
     </w:p>
     <w:p>
       <w:pPr>
-        <w:pStyle w:val="Heading1"/>
+        <w:pStyle w:val="berschrift1"/>
         <w:ind w:firstLine="0"/>
         <w:rPr>
           <w:lang w:val="de-DE"/>
@@ -681,21 +660,7 @@
         <w:rPr>
           <w:lang w:val="de-DE"/>
         </w:rPr>
-        <w:t xml:space="preserve">In dem hier geschilderten Projekt soll es um die Entwicklung einer einfach zu bedienenden und übersichtlichen Web-Anwendung gehen, die dem Nutzer </w:t>
-      </w:r>
-      <w:proofErr w:type="gramStart"/>
-      <w:r>
-        <w:rPr>
-          <w:lang w:val="de-DE"/>
-        </w:rPr>
-        <w:t>hilft</w:t>
-      </w:r>
-      <w:proofErr w:type="gramEnd"/>
-      <w:r>
-        <w:rPr>
-          <w:lang w:val="de-DE"/>
-        </w:rPr>
-        <w:t xml:space="preserve"> gute Cocktails zu mischen. Das Ganze soll als Schritt-für-Schritt abzuarbeitende Anleitung realisiert werden, bei der der Nutzer erst einen Arbeitsschritt ausgeführt haben muss und dies mittels Interaktion bestätigt, bevor er den nächsten Schritt aufrufen kann.</w:t>
+        <w:t>In dem hier geschilderten Projekt soll es um die Entwicklung einer einfach zu bedienenden und übersichtlichen Web-Anwendung gehen, die dem Nutzer hilft gute Cocktails zu mischen. Das Ganze soll als Schritt-für-Schritt abzuarbeitende Anleitung realisiert werden, bei der der Nutzer erst einen Arbeitsschritt ausgeführt haben muss und dies mittels Interaktion bestätigt, bevor er den nächsten Schritt aufrufen kann.</w:t>
       </w:r>
     </w:p>
     <w:p>
@@ -730,7 +695,7 @@
     </w:p>
     <w:p>
       <w:pPr>
-        <w:pStyle w:val="Heading1"/>
+        <w:pStyle w:val="berschrift1"/>
         <w:spacing w:line="259" w:lineRule="auto"/>
         <w:rPr>
           <w:lang w:val="de-DE"/>
@@ -745,7 +710,7 @@
     </w:p>
     <w:p>
       <w:pPr>
-        <w:pStyle w:val="Heading2"/>
+        <w:pStyle w:val="berschrift2"/>
         <w:rPr>
           <w:lang w:val="de-DE"/>
         </w:rPr>
@@ -840,7 +805,7 @@
     </w:p>
     <w:p>
       <w:pPr>
-        <w:pStyle w:val="Heading2"/>
+        <w:pStyle w:val="berschrift2"/>
         <w:spacing w:line="259" w:lineRule="auto"/>
         <w:rPr>
           <w:lang w:val="de-DE"/>
@@ -899,7 +864,7 @@
     </w:p>
     <w:p>
       <w:pPr>
-        <w:pStyle w:val="Heading2"/>
+        <w:pStyle w:val="berschrift2"/>
         <w:spacing w:line="259" w:lineRule="auto"/>
         <w:rPr>
           <w:rFonts w:eastAsia="Times New Roman"/>
@@ -1014,14 +979,7 @@
         <w:rPr>
           <w:lang w:val="de-DE"/>
         </w:rPr>
-        <w:t xml:space="preserve"> </w:t>
-      </w:r>
-      <w:proofErr w:type="gramStart"/>
-      <w:r>
-        <w:rPr>
-          <w:lang w:val="de-DE"/>
-        </w:rPr>
-        <w:t xml:space="preserve">vor </w:t>
+        <w:t xml:space="preserve"> vor </w:t>
       </w:r>
       <w:r>
         <w:rPr>
@@ -1029,7 +987,6 @@
         </w:rPr>
         <w:t>bleiben</w:t>
       </w:r>
-      <w:proofErr w:type="gramEnd"/>
       <w:r>
         <w:rPr>
           <w:lang w:val="de-DE"/>
@@ -1047,10 +1004,8 @@
     </w:p>
     <w:p>
       <w:pPr>
-        <w:pStyle w:val="ListParagraph"/>
-        <w:jc w:val="left"/>
-        <w:rPr>
-          <w:rFonts w:eastAsia="Times New Roman"/>
+        <w:pStyle w:val="berschrift1"/>
+        <w:rPr>
           <w:lang w:val="de-DE"/>
         </w:rPr>
       </w:pPr>
@@ -1061,42 +1016,187 @@
         <w:t>Qualitätsziele</w:t>
       </w:r>
     </w:p>
-    <w:p>
-      <w:pPr>
-        <w:ind w:left="576"/>
-        <w:jc w:val="left"/>
-        <w:rPr>
-          <w:lang w:val="de-DE"/>
-        </w:rPr>
-      </w:pPr>
-    </w:p>
-    <w:p>
-      <w:pPr>
-        <w:ind w:left="576"/>
-        <w:jc w:val="left"/>
-        <w:rPr>
-          <w:lang w:val="de-DE"/>
-        </w:rPr>
-      </w:pPr>
-    </w:p>
-    <w:p>
-      <w:pPr>
-        <w:rPr>
-          <w:lang w:val="de-DE"/>
-        </w:rPr>
-      </w:pPr>
-    </w:p>
-    <w:p>
-      <w:pPr>
-        <w:pStyle w:val="ListParagraph"/>
-        <w:rPr>
-          <w:lang w:val="de-DE"/>
-        </w:rPr>
-      </w:pPr>
-    </w:p>
-    <w:p>
-      <w:pPr>
-        <w:pStyle w:val="Heading1"/>
+    <w:tbl>
+      <w:tblPr>
+        <w:tblStyle w:val="Tabellenraster"/>
+        <w:tblW w:w="0" w:type="auto"/>
+        <w:tblLook w:val="04A0" w:firstRow="1" w:lastRow="0" w:firstColumn="1" w:lastColumn="0" w:noHBand="0" w:noVBand="1"/>
+      </w:tblPr>
+      <w:tblGrid>
+        <w:gridCol w:w="2428"/>
+        <w:gridCol w:w="2428"/>
+      </w:tblGrid>
+      <w:tr>
+        <w:tc>
+          <w:tcPr>
+            <w:tcW w:w="2428" w:type="dxa"/>
+          </w:tcPr>
+          <w:p>
+            <w:pPr>
+              <w:rPr>
+                <w:lang w:val="de-DE"/>
+              </w:rPr>
+            </w:pPr>
+            <w:r>
+              <w:rPr>
+                <w:lang w:val="de-DE"/>
+              </w:rPr>
+              <w:t>Benutzbarkeit</w:t>
+            </w:r>
+          </w:p>
+        </w:tc>
+        <w:tc>
+          <w:tcPr>
+            <w:tcW w:w="2428" w:type="dxa"/>
+          </w:tcPr>
+          <w:p>
+            <w:pPr>
+              <w:rPr>
+                <w:lang w:val="de-DE"/>
+              </w:rPr>
+            </w:pPr>
+            <w:r>
+              <w:rPr>
+                <w:lang w:val="de-DE"/>
+              </w:rPr>
+              <w:t>Der Nutzer hat direkt alle Features auf einen Blick vor sich und kann diese ohne Hindernisse einfach Bedienen.</w:t>
+            </w:r>
+          </w:p>
+        </w:tc>
+      </w:tr>
+      <w:tr>
+        <w:tc>
+          <w:tcPr>
+            <w:tcW w:w="2428" w:type="dxa"/>
+          </w:tcPr>
+          <w:p>
+            <w:pPr>
+              <w:rPr>
+                <w:lang w:val="de-DE"/>
+              </w:rPr>
+            </w:pPr>
+            <w:r>
+              <w:rPr>
+                <w:lang w:val="de-DE"/>
+              </w:rPr>
+              <w:t>Funktionale Eignung</w:t>
+            </w:r>
+          </w:p>
+        </w:tc>
+        <w:tc>
+          <w:tcPr>
+            <w:tcW w:w="2428" w:type="dxa"/>
+          </w:tcPr>
+          <w:p>
+            <w:pPr>
+              <w:rPr>
+                <w:lang w:val="de-DE"/>
+              </w:rPr>
+            </w:pPr>
+            <w:r>
+              <w:rPr>
+                <w:lang w:val="de-DE"/>
+              </w:rPr>
+              <w:t>Die Website macht genau das, was der Nutzer von ihr erwartet. Sie zeigt verschiedene Cocktails an, wie man sie einfach mixen kann und beinhaltet eine Suchfunktion.</w:t>
+            </w:r>
+          </w:p>
+        </w:tc>
+      </w:tr>
+      <w:tr>
+        <w:tc>
+          <w:tcPr>
+            <w:tcW w:w="2428" w:type="dxa"/>
+          </w:tcPr>
+          <w:p>
+            <w:pPr>
+              <w:rPr>
+                <w:lang w:val="de-DE"/>
+              </w:rPr>
+            </w:pPr>
+            <w:r>
+              <w:rPr>
+                <w:lang w:val="de-DE"/>
+              </w:rPr>
+              <w:t>Zuverlässigkeit</w:t>
+            </w:r>
+          </w:p>
+        </w:tc>
+        <w:tc>
+          <w:tcPr>
+            <w:tcW w:w="2428" w:type="dxa"/>
+          </w:tcPr>
+          <w:p>
+            <w:pPr>
+              <w:rPr>
+                <w:lang w:val="de-DE"/>
+              </w:rPr>
+            </w:pPr>
+            <w:r>
+              <w:rPr>
+                <w:lang w:val="de-DE"/>
+              </w:rPr>
+              <w:t>Durch ausgiebiges manuelles und automatisiertes Testen kann der Nutzer davon ausgehen, dass es zu keinen Abstürzen der Website kommt.</w:t>
+            </w:r>
+          </w:p>
+        </w:tc>
+      </w:tr>
+      <w:tr>
+        <w:tc>
+          <w:tcPr>
+            <w:tcW w:w="2428" w:type="dxa"/>
+          </w:tcPr>
+          <w:p>
+            <w:pPr>
+              <w:rPr>
+                <w:lang w:val="de-DE"/>
+              </w:rPr>
+            </w:pPr>
+            <w:r>
+              <w:rPr>
+                <w:lang w:val="de-DE"/>
+              </w:rPr>
+              <w:t>Portabilität</w:t>
+            </w:r>
+          </w:p>
+        </w:tc>
+        <w:tc>
+          <w:tcPr>
+            <w:tcW w:w="2428" w:type="dxa"/>
+          </w:tcPr>
+          <w:p>
+            <w:pPr>
+              <w:rPr>
+                <w:lang w:val="de-DE"/>
+              </w:rPr>
+            </w:pPr>
+            <w:r>
+              <w:rPr>
+                <w:lang w:val="de-DE"/>
+              </w:rPr>
+              <w:t>Dadurch, dass es eine Web-Applikation ist, die mit Bootstrap designt wurde, ist sichergestellt, dass die Website höchste Portabilität besitzt.</w:t>
+            </w:r>
+          </w:p>
+        </w:tc>
+      </w:tr>
+    </w:tbl>
+    <w:p>
+      <w:pPr>
+        <w:rPr>
+          <w:lang w:val="de-DE"/>
+        </w:rPr>
+      </w:pPr>
+    </w:p>
+    <w:p>
+      <w:pPr>
+        <w:pStyle w:val="Listenabsatz"/>
+        <w:rPr>
+          <w:lang w:val="de-DE"/>
+        </w:rPr>
+      </w:pPr>
+    </w:p>
+    <w:p>
+      <w:pPr>
+        <w:pStyle w:val="berschrift1"/>
         <w:rPr>
           <w:lang w:val="de-DE"/>
         </w:rPr>
@@ -1137,40 +1237,27 @@
         <w:rPr>
           <w:lang w:val="de-DE"/>
         </w:rPr>
-        <w:t xml:space="preserve"> ExpressJS. Die Oberfläche wird mit dem Frontendframework ReactJS umgesetzt. Im </w:t>
-      </w:r>
-      <w:proofErr w:type="gramStart"/>
-      <w:r>
-        <w:rPr>
-          <w:lang w:val="de-DE"/>
-        </w:rPr>
-        <w:t>folgenden</w:t>
-      </w:r>
-      <w:proofErr w:type="gramEnd"/>
-      <w:r>
-        <w:rPr>
-          <w:lang w:val="de-DE"/>
-        </w:rPr>
-        <w:t xml:space="preserve"> wird noch einmal auf die einzelnen Komponenten des Stacks eingegangen.</w:t>
-      </w:r>
-    </w:p>
-    <w:p>
-      <w:pPr>
-        <w:pStyle w:val="Heading2"/>
-        <w:rPr>
-          <w:lang w:val="de-DE"/>
-        </w:rPr>
-      </w:pPr>
-      <w:r>
-        <w:rPr>
-          <w:lang w:val="de-DE"/>
-        </w:rPr>
+        <w:t xml:space="preserve"> ExpressJS. Die Oberfläche wird mit dem Frontendframework ReactJS umgesetzt. Im folgenden wird noch einmal auf die einzelnen Komponenten des Stacks eingegangen.</w:t>
+      </w:r>
+    </w:p>
+    <w:p>
+      <w:pPr>
+        <w:pStyle w:val="berschrift2"/>
+        <w:rPr>
+          <w:lang w:val="de-DE"/>
+        </w:rPr>
+      </w:pPr>
+      <w:r>
+        <w:rPr>
+          <w:lang w:val="de-DE"/>
+        </w:rPr>
+        <w:lastRenderedPageBreak/>
         <w:t>MongoDB</w:t>
       </w:r>
     </w:p>
     <w:p>
       <w:pPr>
-        <w:pStyle w:val="Heading2"/>
+        <w:pStyle w:val="berschrift2"/>
         <w:numPr>
           <w:ilvl w:val="0"/>
           <w:numId w:val="0"/>
@@ -1216,7 +1303,7 @@
     </w:p>
     <w:p>
       <w:pPr>
-        <w:pStyle w:val="Heading2"/>
+        <w:pStyle w:val="berschrift2"/>
         <w:rPr>
           <w:lang w:val="de-DE"/>
         </w:rPr>
@@ -1295,14 +1382,192 @@
         </w:rPr>
         <w:t xml:space="preserve"> im </w:t>
       </w:r>
-      <w:proofErr w:type="gramStart"/>
-      <w:r>
-        <w:rPr>
-          <w:lang w:val="de-DE"/>
-        </w:rPr>
-        <w:t>Backend</w:t>
-      </w:r>
-      <w:proofErr w:type="gramEnd"/>
+      <w:r>
+        <w:rPr>
+          <w:lang w:val="de-DE"/>
+        </w:rPr>
+        <w:t xml:space="preserve">Backend </w:t>
+      </w:r>
+      <w:r>
+        <w:rPr>
+          <w:lang w:val="de-DE"/>
+        </w:rPr>
+        <w:t xml:space="preserve">um Routen fest zu legen </w:t>
+      </w:r>
+      <w:r>
+        <w:rPr>
+          <w:lang w:val="de-DE"/>
+        </w:rPr>
+        <w:t xml:space="preserve">und </w:t>
+      </w:r>
+      <w:r>
+        <w:rPr>
+          <w:lang w:val="de-DE"/>
+        </w:rPr>
+        <w:t xml:space="preserve">um mit der </w:t>
+      </w:r>
+      <w:r>
+        <w:rPr>
+          <w:lang w:val="de-DE"/>
+        </w:rPr>
+        <w:t xml:space="preserve">Datenbank zu </w:t>
+      </w:r>
+      <w:r>
+        <w:rPr>
+          <w:lang w:val="de-DE"/>
+        </w:rPr>
+        <w:t>kommunizieren.</w:t>
+      </w:r>
+    </w:p>
+    <w:p>
+      <w:pPr>
+        <w:pStyle w:val="berschrift2"/>
+        <w:rPr>
+          <w:lang w:val="de-DE"/>
+        </w:rPr>
+      </w:pPr>
+      <w:r>
+        <w:rPr>
+          <w:lang w:val="de-DE"/>
+        </w:rPr>
+        <w:t>ReactJS</w:t>
+      </w:r>
+    </w:p>
+    <w:p>
+      <w:pPr>
+        <w:jc w:val="both"/>
+        <w:rPr>
+          <w:lang w:val="de-DE"/>
+        </w:rPr>
+      </w:pPr>
+      <w:r>
+        <w:rPr>
+          <w:lang w:val="de-DE"/>
+        </w:rPr>
+        <w:t xml:space="preserve">Die ReactJS Library wurde verwendet um die im Backend bereitgestellten Daten im Frontend darzustellen. Es wurde ein komponentenbasierter Aufbau gewählt, sodass die Webapplikation in verschiedene Container aufgeteilt ist. </w:t>
+      </w:r>
+      <w:r>
+        <w:rPr>
+          <w:lang w:val="de-DE"/>
+        </w:rPr>
+        <w:t xml:space="preserve">Im Wesentlichen besteht die Applikation auf </w:t>
+      </w:r>
+      <w:r>
+        <w:rPr>
+          <w:lang w:val="de-DE"/>
+        </w:rPr>
+        <w:t>drei großen Containern</w:t>
+      </w:r>
+      <w:r>
+        <w:rPr>
+          <w:lang w:val="de-DE"/>
+        </w:rPr>
+        <w:t xml:space="preserve"> (TopContainer, MainContainer, BottomContainer)</w:t>
+      </w:r>
+      <w:r>
+        <w:rPr>
+          <w:lang w:val="de-DE"/>
+        </w:rPr>
+        <w:t xml:space="preserve">. </w:t>
+      </w:r>
+      <w:r>
+        <w:rPr>
+          <w:lang w:val="de-DE"/>
+        </w:rPr>
+        <w:t>Je nachdem in welcher Route man sich aktuell befindet ändert sich der Inhalt der verschiedenen Container</w:t>
+      </w:r>
+      <w:r>
+        <w:rPr>
+          <w:lang w:val="de-DE"/>
+        </w:rPr>
+        <w:t xml:space="preserve">. </w:t>
+      </w:r>
+    </w:p>
+    <w:p>
+      <w:pPr>
+        <w:jc w:val="both"/>
+        <w:rPr>
+          <w:lang w:val="de-DE"/>
+        </w:rPr>
+      </w:pPr>
+    </w:p>
+    <w:p>
+      <w:pPr>
+        <w:pStyle w:val="berschrift1"/>
+        <w:rPr>
+          <w:lang w:val="de-DE"/>
+        </w:rPr>
+      </w:pPr>
+      <w:r>
+        <w:rPr>
+          <w:lang w:val="de-DE"/>
+        </w:rPr>
+        <w:t>F</w:t>
+      </w:r>
+      <w:r>
+        <w:rPr>
+          <w:lang w:val="de-DE"/>
+        </w:rPr>
+        <w:t xml:space="preserve">rontend </w:t>
+      </w:r>
+      <w:r>
+        <w:rPr>
+          <w:lang w:val="de-DE"/>
+        </w:rPr>
+        <w:t>C</w:t>
+      </w:r>
+      <w:r>
+        <w:rPr>
+          <w:lang w:val="de-DE"/>
+        </w:rPr>
+        <w:t>ontaineraufbau</w:t>
+      </w:r>
+    </w:p>
+    <w:p>
+      <w:pPr>
+        <w:pStyle w:val="berschrift2"/>
+        <w:rPr>
+          <w:lang w:val="de-DE"/>
+        </w:rPr>
+      </w:pPr>
+      <w:r>
+        <w:rPr>
+          <w:lang w:val="de-DE"/>
+        </w:rPr>
+        <w:t>TopContainer</w:t>
+      </w:r>
+    </w:p>
+    <w:p>
+      <w:pPr>
+        <w:jc w:val="both"/>
+        <w:rPr>
+          <w:lang w:val="de-DE"/>
+        </w:rPr>
+      </w:pPr>
+      <w:r>
+        <w:rPr>
+          <w:lang w:val="de-DE"/>
+        </w:rPr>
+        <w:t>Der TopContainer befindet sich auf der oberen Seite de</w:t>
+      </w:r>
+      <w:r>
+        <w:rPr>
+          <w:lang w:val="de-DE"/>
+        </w:rPr>
+        <w:t>r Webapplikation.</w:t>
+      </w:r>
+      <w:r>
+        <w:rPr>
+          <w:lang w:val="de-DE"/>
+        </w:rPr>
+        <w:t xml:space="preserve"> Er ist bei jeder Route vorhanden</w:t>
+      </w:r>
+      <w:r>
+        <w:rPr>
+          <w:lang w:val="de-DE"/>
+        </w:rPr>
+        <w:t>.</w:t>
+      </w:r>
       <w:r>
         <w:rPr>
           <w:lang w:val="de-DE"/>
@@ -1313,234 +1578,20 @@
         <w:rPr>
           <w:lang w:val="de-DE"/>
         </w:rPr>
-        <w:t xml:space="preserve">um Routen fest zu legen </w:t>
-      </w:r>
-      <w:r>
-        <w:rPr>
-          <w:lang w:val="de-DE"/>
-        </w:rPr>
-        <w:t xml:space="preserve">und </w:t>
-      </w:r>
-      <w:r>
-        <w:rPr>
-          <w:lang w:val="de-DE"/>
-        </w:rPr>
-        <w:t xml:space="preserve">um mit der </w:t>
-      </w:r>
-      <w:r>
-        <w:rPr>
-          <w:lang w:val="de-DE"/>
-        </w:rPr>
-        <w:t xml:space="preserve">Datenbank zu </w:t>
-      </w:r>
-      <w:r>
-        <w:rPr>
-          <w:lang w:val="de-DE"/>
-        </w:rPr>
-        <w:t>kommunizieren.</w:t>
-      </w:r>
-    </w:p>
-    <w:p>
-      <w:pPr>
-        <w:pStyle w:val="Heading2"/>
-        <w:rPr>
-          <w:lang w:val="de-DE"/>
-        </w:rPr>
-      </w:pPr>
-      <w:r>
-        <w:rPr>
-          <w:lang w:val="de-DE"/>
-        </w:rPr>
-        <w:t>ReactJS</w:t>
-      </w:r>
-    </w:p>
-    <w:p>
-      <w:pPr>
-        <w:jc w:val="both"/>
-        <w:rPr>
-          <w:lang w:val="de-DE"/>
-        </w:rPr>
-      </w:pPr>
-      <w:r>
-        <w:rPr>
-          <w:lang w:val="de-DE"/>
-        </w:rPr>
-        <w:t xml:space="preserve">Die ReactJS Library wurde </w:t>
-      </w:r>
-      <w:proofErr w:type="gramStart"/>
-      <w:r>
-        <w:rPr>
-          <w:lang w:val="de-DE"/>
-        </w:rPr>
-        <w:t>verwendet</w:t>
-      </w:r>
-      <w:proofErr w:type="gramEnd"/>
-      <w:r>
-        <w:rPr>
-          <w:lang w:val="de-DE"/>
-        </w:rPr>
-        <w:t xml:space="preserve"> um die im Backend bereitgestellten Daten im Frontend darzustellen. Es wurde ein komponentenbasierter Aufbau gewählt, sodass die Webapplikation in verschiedene Container aufgeteilt ist. </w:t>
-      </w:r>
-      <w:r>
-        <w:rPr>
-          <w:lang w:val="de-DE"/>
-        </w:rPr>
-        <w:t xml:space="preserve">Im Wesentlichen besteht die Applikation auf </w:t>
-      </w:r>
-      <w:r>
-        <w:rPr>
-          <w:lang w:val="de-DE"/>
-        </w:rPr>
-        <w:t>drei großen Containern</w:t>
-      </w:r>
-      <w:r>
-        <w:rPr>
-          <w:lang w:val="de-DE"/>
-        </w:rPr>
-        <w:t xml:space="preserve"> (TopContainer, MainContainer, BottomContainer)</w:t>
-      </w:r>
-      <w:r>
-        <w:rPr>
-          <w:lang w:val="de-DE"/>
-        </w:rPr>
-        <w:t xml:space="preserve">. </w:t>
-      </w:r>
-      <w:r>
-        <w:rPr>
-          <w:lang w:val="de-DE"/>
-        </w:rPr>
-        <w:t>Je nachdem in welcher Route man sich aktuell befindet ändert sich der Inhalt der verschiedenen Container</w:t>
-      </w:r>
-      <w:r>
-        <w:rPr>
-          <w:lang w:val="de-DE"/>
-        </w:rPr>
-        <w:t xml:space="preserve">. </w:t>
-      </w:r>
-    </w:p>
-    <w:p>
-      <w:pPr>
-        <w:jc w:val="both"/>
-        <w:rPr>
-          <w:lang w:val="de-DE"/>
-        </w:rPr>
-      </w:pPr>
-    </w:p>
-    <w:p>
-      <w:pPr>
-        <w:pStyle w:val="Heading1"/>
-        <w:rPr>
-          <w:lang w:val="de-DE"/>
-        </w:rPr>
-      </w:pPr>
-      <w:r>
-        <w:rPr>
-          <w:lang w:val="de-DE"/>
-        </w:rPr>
-        <w:t>F</w:t>
-      </w:r>
-      <w:r>
-        <w:rPr>
-          <w:lang w:val="de-DE"/>
-        </w:rPr>
-        <w:t xml:space="preserve">rontend </w:t>
-      </w:r>
-      <w:r>
-        <w:rPr>
-          <w:lang w:val="de-DE"/>
-        </w:rPr>
-        <w:t>C</w:t>
-      </w:r>
-      <w:r>
-        <w:rPr>
-          <w:lang w:val="de-DE"/>
-        </w:rPr>
-        <w:t>ontaineraufbau</w:t>
-      </w:r>
-    </w:p>
-    <w:p>
-      <w:pPr>
-        <w:pStyle w:val="Heading2"/>
-        <w:rPr>
-          <w:lang w:val="de-DE"/>
-        </w:rPr>
-      </w:pPr>
-      <w:r>
-        <w:rPr>
-          <w:lang w:val="de-DE"/>
-        </w:rPr>
-        <w:t>TopContainer</w:t>
-      </w:r>
-    </w:p>
-    <w:p>
-      <w:pPr>
-        <w:jc w:val="both"/>
-        <w:rPr>
-          <w:lang w:val="de-DE"/>
-        </w:rPr>
-      </w:pPr>
-      <w:r>
-        <w:rPr>
-          <w:lang w:val="de-DE"/>
-        </w:rPr>
-        <w:t>Der TopContainer befindet sich auf der oberen Seite de</w:t>
-      </w:r>
-      <w:r>
-        <w:rPr>
-          <w:lang w:val="de-DE"/>
-        </w:rPr>
-        <w:t>r Webapplikation.</w:t>
-      </w:r>
-      <w:r>
-        <w:rPr>
-          <w:lang w:val="de-DE"/>
-        </w:rPr>
-        <w:t xml:space="preserve"> Er ist bei jeder Route vorhanden</w:t>
-      </w:r>
-      <w:r>
-        <w:rPr>
-          <w:lang w:val="de-DE"/>
-        </w:rPr>
-        <w:t>.</w:t>
-      </w:r>
-      <w:r>
-        <w:rPr>
-          <w:lang w:val="de-DE"/>
-        </w:rPr>
-        <w:t xml:space="preserve"> </w:t>
-      </w:r>
-      <w:r>
-        <w:rPr>
-          <w:lang w:val="de-DE"/>
-        </w:rPr>
-        <w:t xml:space="preserve">Er besteht </w:t>
-      </w:r>
-      <w:proofErr w:type="gramStart"/>
-      <w:r>
-        <w:rPr>
-          <w:lang w:val="de-DE"/>
-        </w:rPr>
-        <w:t>aus folgenden</w:t>
-      </w:r>
-      <w:proofErr w:type="gramEnd"/>
-      <w:r>
-        <w:rPr>
-          <w:lang w:val="de-DE"/>
-        </w:rPr>
-        <w:t xml:space="preserve"> drei Komponenten:</w:t>
-      </w:r>
-    </w:p>
-    <w:p>
-      <w:pPr>
-        <w:jc w:val="both"/>
-        <w:rPr>
-          <w:lang w:val="de-DE"/>
-        </w:rPr>
-      </w:pPr>
-    </w:p>
-    <w:p>
-      <w:pPr>
-        <w:pStyle w:val="ListParagraph"/>
+        <w:t>Er besteht aus folgenden drei Komponenten:</w:t>
+      </w:r>
+    </w:p>
+    <w:p>
+      <w:pPr>
+        <w:jc w:val="both"/>
+        <w:rPr>
+          <w:lang w:val="de-DE"/>
+        </w:rPr>
+      </w:pPr>
+    </w:p>
+    <w:p>
+      <w:pPr>
+        <w:pStyle w:val="Listenabsatz"/>
         <w:numPr>
           <w:ilvl w:val="0"/>
           <w:numId w:val="28"/>
@@ -1559,7 +1610,7 @@
     </w:p>
     <w:p>
       <w:pPr>
-        <w:pStyle w:val="ListParagraph"/>
+        <w:pStyle w:val="Listenabsatz"/>
         <w:jc w:val="both"/>
         <w:rPr>
           <w:lang w:val="de-DE"/>
@@ -1640,16 +1691,16 @@
     </w:p>
     <w:p>
       <w:pPr>
-        <w:pStyle w:val="ListParagraph"/>
-        <w:jc w:val="both"/>
-        <w:rPr>
-          <w:lang w:val="de-DE"/>
-        </w:rPr>
-      </w:pPr>
-    </w:p>
-    <w:p>
-      <w:pPr>
-        <w:pStyle w:val="ListParagraph"/>
+        <w:pStyle w:val="Listenabsatz"/>
+        <w:jc w:val="both"/>
+        <w:rPr>
+          <w:lang w:val="de-DE"/>
+        </w:rPr>
+      </w:pPr>
+    </w:p>
+    <w:p>
+      <w:pPr>
+        <w:pStyle w:val="Listenabsatz"/>
         <w:numPr>
           <w:ilvl w:val="0"/>
           <w:numId w:val="28"/>
@@ -1668,7 +1719,7 @@
     </w:p>
     <w:p>
       <w:pPr>
-        <w:pStyle w:val="ListParagraph"/>
+        <w:pStyle w:val="Listenabsatz"/>
         <w:jc w:val="both"/>
         <w:rPr>
           <w:lang w:val="de-DE"/>
@@ -1810,14 +1861,7 @@
         <w:rPr>
           <w:lang w:val="de-DE"/>
         </w:rPr>
-        <w:t xml:space="preserve">Inhalt </w:t>
-      </w:r>
-      <w:proofErr w:type="gramStart"/>
-      <w:r>
-        <w:rPr>
-          <w:lang w:val="de-DE"/>
-        </w:rPr>
-        <w:t>des</w:t>
+        <w:t>Inhalt des</w:t>
       </w:r>
       <w:r>
         <w:rPr>
@@ -1829,14 +1873,7 @@
         <w:rPr>
           <w:lang w:val="de-DE"/>
         </w:rPr>
-        <w:t>Login</w:t>
-      </w:r>
-      <w:proofErr w:type="gramEnd"/>
-      <w:r>
-        <w:rPr>
-          <w:lang w:val="de-DE"/>
-        </w:rPr>
-        <w:t>/Logout Buttons</w:t>
+        <w:t>Login/Logout Buttons</w:t>
       </w:r>
       <w:r>
         <w:rPr>
@@ -1847,16 +1884,16 @@
     </w:p>
     <w:p>
       <w:pPr>
-        <w:pStyle w:val="ListParagraph"/>
-        <w:jc w:val="both"/>
-        <w:rPr>
-          <w:lang w:val="de-DE"/>
-        </w:rPr>
-      </w:pPr>
-    </w:p>
-    <w:p>
-      <w:pPr>
-        <w:pStyle w:val="ListParagraph"/>
+        <w:pStyle w:val="Listenabsatz"/>
+        <w:jc w:val="both"/>
+        <w:rPr>
+          <w:lang w:val="de-DE"/>
+        </w:rPr>
+      </w:pPr>
+    </w:p>
+    <w:p>
+      <w:pPr>
+        <w:pStyle w:val="Listenabsatz"/>
         <w:numPr>
           <w:ilvl w:val="0"/>
           <w:numId w:val="28"/>
@@ -1875,7 +1912,7 @@
     </w:p>
     <w:p>
       <w:pPr>
-        <w:pStyle w:val="ListParagraph"/>
+        <w:pStyle w:val="Listenabsatz"/>
         <w:jc w:val="both"/>
         <w:rPr>
           <w:lang w:val="de-DE"/>
@@ -1926,16 +1963,16 @@
     </w:p>
     <w:p>
       <w:pPr>
-        <w:pStyle w:val="ListParagraph"/>
-        <w:jc w:val="both"/>
-        <w:rPr>
-          <w:lang w:val="de-DE"/>
-        </w:rPr>
-      </w:pPr>
-    </w:p>
-    <w:p>
-      <w:pPr>
-        <w:pStyle w:val="Heading2"/>
+        <w:pStyle w:val="Listenabsatz"/>
+        <w:jc w:val="both"/>
+        <w:rPr>
+          <w:lang w:val="de-DE"/>
+        </w:rPr>
+      </w:pPr>
+    </w:p>
+    <w:p>
+      <w:pPr>
+        <w:pStyle w:val="berschrift2"/>
         <w:rPr>
           <w:lang w:val="de-DE"/>
         </w:rPr>
@@ -2049,7 +2086,7 @@
     </w:p>
     <w:p>
       <w:pPr>
-        <w:pStyle w:val="ListParagraph"/>
+        <w:pStyle w:val="Listenabsatz"/>
         <w:numPr>
           <w:ilvl w:val="0"/>
           <w:numId w:val="29"/>
@@ -2068,7 +2105,7 @@
     </w:p>
     <w:p>
       <w:pPr>
-        <w:pStyle w:val="ListParagraph"/>
+        <w:pStyle w:val="Listenabsatz"/>
         <w:jc w:val="both"/>
         <w:rPr>
           <w:lang w:val="de-DE"/>
@@ -2125,16 +2162,16 @@
     </w:p>
     <w:p>
       <w:pPr>
-        <w:pStyle w:val="ListParagraph"/>
-        <w:jc w:val="both"/>
-        <w:rPr>
-          <w:lang w:val="de-DE"/>
-        </w:rPr>
-      </w:pPr>
-    </w:p>
-    <w:p>
-      <w:pPr>
-        <w:pStyle w:val="ListParagraph"/>
+        <w:pStyle w:val="Listenabsatz"/>
+        <w:jc w:val="both"/>
+        <w:rPr>
+          <w:lang w:val="de-DE"/>
+        </w:rPr>
+      </w:pPr>
+    </w:p>
+    <w:p>
+      <w:pPr>
+        <w:pStyle w:val="Listenabsatz"/>
         <w:numPr>
           <w:ilvl w:val="0"/>
           <w:numId w:val="29"/>
@@ -2159,7 +2196,7 @@
     </w:p>
     <w:p>
       <w:pPr>
-        <w:pStyle w:val="ListParagraph"/>
+        <w:pStyle w:val="Listenabsatz"/>
         <w:jc w:val="both"/>
         <w:rPr>
           <w:lang w:val="de-DE"/>
@@ -2210,16 +2247,16 @@
     </w:p>
     <w:p>
       <w:pPr>
-        <w:pStyle w:val="ListParagraph"/>
-        <w:jc w:val="both"/>
-        <w:rPr>
-          <w:lang w:val="de-DE"/>
-        </w:rPr>
-      </w:pPr>
-    </w:p>
-    <w:p>
-      <w:pPr>
-        <w:pStyle w:val="ListParagraph"/>
+        <w:pStyle w:val="Listenabsatz"/>
+        <w:jc w:val="both"/>
+        <w:rPr>
+          <w:lang w:val="de-DE"/>
+        </w:rPr>
+      </w:pPr>
+    </w:p>
+    <w:p>
+      <w:pPr>
+        <w:pStyle w:val="Listenabsatz"/>
         <w:numPr>
           <w:ilvl w:val="0"/>
           <w:numId w:val="29"/>
@@ -2238,7 +2275,7 @@
     </w:p>
     <w:p>
       <w:pPr>
-        <w:pStyle w:val="ListParagraph"/>
+        <w:pStyle w:val="Listenabsatz"/>
         <w:jc w:val="both"/>
         <w:rPr>
           <w:lang w:val="de-DE"/>
@@ -2344,40 +2381,26 @@
         <w:rPr>
           <w:lang w:val="de-DE"/>
         </w:rPr>
+        <w:t xml:space="preserve"> Durch </w:t>
+      </w:r>
+      <w:r>
+        <w:rPr>
+          <w:lang w:val="de-DE"/>
+        </w:rPr>
+        <w:t>erneutes anklicken der Sterns wird die Favorisierung wieder entfernt.</w:t>
+      </w:r>
+      <w:r>
+        <w:rPr>
+          <w:lang w:val="de-DE"/>
+        </w:rPr>
+        <w:t xml:space="preserve"> Diese Favorisierung wird für benutzerspezifisch in der Datenbank hinterlegt.</w:t>
+      </w:r>
+      <w:r>
+        <w:rPr>
+          <w:lang w:val="de-DE"/>
+        </w:rPr>
         <w:t xml:space="preserve"> </w:t>
       </w:r>
-      <w:proofErr w:type="gramStart"/>
-      <w:r>
-        <w:rPr>
-          <w:lang w:val="de-DE"/>
-        </w:rPr>
-        <w:t xml:space="preserve">Durch </w:t>
-      </w:r>
-      <w:r>
-        <w:rPr>
-          <w:lang w:val="de-DE"/>
-        </w:rPr>
-        <w:t>erneutes anklicken</w:t>
-      </w:r>
-      <w:proofErr w:type="gramEnd"/>
-      <w:r>
-        <w:rPr>
-          <w:lang w:val="de-DE"/>
-        </w:rPr>
-        <w:t xml:space="preserve"> der Sterns wird die Favorisierung wieder entfernt.</w:t>
-      </w:r>
-      <w:r>
-        <w:rPr>
-          <w:lang w:val="de-DE"/>
-        </w:rPr>
-        <w:t xml:space="preserve"> Diese Favorisierung wird für benutzerspezifisch in der Datenbank hinterlegt.</w:t>
-      </w:r>
-      <w:r>
-        <w:rPr>
-          <w:lang w:val="de-DE"/>
-        </w:rPr>
-        <w:t xml:space="preserve"> </w:t>
-      </w:r>
       <w:r>
         <w:rPr>
           <w:lang w:val="de-DE"/>
@@ -2417,16 +2440,16 @@
     </w:p>
     <w:p>
       <w:pPr>
-        <w:pStyle w:val="ListParagraph"/>
-        <w:jc w:val="both"/>
-        <w:rPr>
-          <w:lang w:val="de-DE"/>
-        </w:rPr>
-      </w:pPr>
-    </w:p>
-    <w:p>
-      <w:pPr>
-        <w:pStyle w:val="ListParagraph"/>
+        <w:pStyle w:val="Listenabsatz"/>
+        <w:jc w:val="both"/>
+        <w:rPr>
+          <w:lang w:val="de-DE"/>
+        </w:rPr>
+      </w:pPr>
+    </w:p>
+    <w:p>
+      <w:pPr>
+        <w:pStyle w:val="Listenabsatz"/>
         <w:numPr>
           <w:ilvl w:val="0"/>
           <w:numId w:val="29"/>
@@ -2445,7 +2468,7 @@
     </w:p>
     <w:p>
       <w:pPr>
-        <w:pStyle w:val="ListParagraph"/>
+        <w:pStyle w:val="Listenabsatz"/>
         <w:jc w:val="both"/>
         <w:rPr>
           <w:lang w:val="de-DE"/>
@@ -2496,16 +2519,16 @@
     </w:p>
     <w:p>
       <w:pPr>
-        <w:pStyle w:val="ListParagraph"/>
-        <w:jc w:val="both"/>
-        <w:rPr>
-          <w:lang w:val="de-DE"/>
-        </w:rPr>
-      </w:pPr>
-    </w:p>
-    <w:p>
-      <w:pPr>
-        <w:pStyle w:val="ListParagraph"/>
+        <w:pStyle w:val="Listenabsatz"/>
+        <w:jc w:val="both"/>
+        <w:rPr>
+          <w:lang w:val="de-DE"/>
+        </w:rPr>
+      </w:pPr>
+    </w:p>
+    <w:p>
+      <w:pPr>
+        <w:pStyle w:val="Listenabsatz"/>
         <w:numPr>
           <w:ilvl w:val="0"/>
           <w:numId w:val="29"/>
@@ -2524,7 +2547,7 @@
     </w:p>
     <w:p>
       <w:pPr>
-        <w:pStyle w:val="ListParagraph"/>
+        <w:pStyle w:val="Listenabsatz"/>
         <w:jc w:val="both"/>
         <w:rPr>
           <w:lang w:val="de-DE"/>
@@ -2624,21 +2647,7 @@
         <w:rPr>
           <w:lang w:val="de-DE"/>
         </w:rPr>
-        <w:t xml:space="preserve">schrittweise durch die Zubereitung </w:t>
-      </w:r>
-      <w:proofErr w:type="gramStart"/>
-      <w:r>
-        <w:rPr>
-          <w:lang w:val="de-DE"/>
-        </w:rPr>
-        <w:t>des Cocktail</w:t>
-      </w:r>
-      <w:proofErr w:type="gramEnd"/>
-      <w:r>
-        <w:rPr>
-          <w:lang w:val="de-DE"/>
-        </w:rPr>
-        <w:t xml:space="preserve"> zu</w:t>
+        <w:t>schrittweise durch die Zubereitung des Cocktail zu</w:t>
       </w:r>
       <w:r>
         <w:rPr>
@@ -2655,16 +2664,16 @@
     </w:p>
     <w:p>
       <w:pPr>
-        <w:pStyle w:val="ListParagraph"/>
-        <w:jc w:val="both"/>
-        <w:rPr>
-          <w:lang w:val="de-DE"/>
-        </w:rPr>
-      </w:pPr>
-    </w:p>
-    <w:p>
-      <w:pPr>
-        <w:pStyle w:val="ListParagraph"/>
+        <w:pStyle w:val="Listenabsatz"/>
+        <w:jc w:val="both"/>
+        <w:rPr>
+          <w:lang w:val="de-DE"/>
+        </w:rPr>
+      </w:pPr>
+    </w:p>
+    <w:p>
+      <w:pPr>
+        <w:pStyle w:val="Listenabsatz"/>
         <w:numPr>
           <w:ilvl w:val="0"/>
           <w:numId w:val="29"/>
@@ -2683,7 +2692,7 @@
     </w:p>
     <w:p>
       <w:pPr>
-        <w:pStyle w:val="ListParagraph"/>
+        <w:pStyle w:val="Listenabsatz"/>
         <w:jc w:val="both"/>
         <w:rPr>
           <w:b/>
@@ -2704,7 +2713,7 @@
     </w:p>
     <w:p>
       <w:pPr>
-        <w:pStyle w:val="ListParagraph"/>
+        <w:pStyle w:val="Listenabsatz"/>
         <w:jc w:val="both"/>
         <w:rPr>
           <w:color w:val="000000" w:themeColor="text1"/>
@@ -2714,7 +2723,7 @@
     </w:p>
     <w:p>
       <w:pPr>
-        <w:pStyle w:val="ListParagraph"/>
+        <w:pStyle w:val="Listenabsatz"/>
         <w:numPr>
           <w:ilvl w:val="0"/>
           <w:numId w:val="29"/>
@@ -2735,7 +2744,7 @@
     </w:p>
     <w:p>
       <w:pPr>
-        <w:pStyle w:val="ListParagraph"/>
+        <w:pStyle w:val="Listenabsatz"/>
         <w:jc w:val="both"/>
         <w:rPr>
           <w:color w:val="000000" w:themeColor="text1"/>
@@ -2763,15 +2772,16 @@
     </w:p>
     <w:p>
       <w:pPr>
-        <w:pStyle w:val="Heading2"/>
-        <w:rPr>
-          <w:lang w:val="de-DE"/>
-        </w:rPr>
-      </w:pPr>
-      <w:r>
-        <w:rPr>
-          <w:lang w:val="de-DE"/>
-        </w:rPr>
+        <w:pStyle w:val="berschrift2"/>
+        <w:rPr>
+          <w:lang w:val="de-DE"/>
+        </w:rPr>
+      </w:pPr>
+      <w:r>
+        <w:rPr>
+          <w:lang w:val="de-DE"/>
+        </w:rPr>
+        <w:lastRenderedPageBreak/>
         <w:t>BottomContainer</w:t>
       </w:r>
     </w:p>
@@ -2833,84 +2843,333 @@
           <w:color w:val="FF0000"/>
           <w:lang w:val="de-DE"/>
         </w:rPr>
-        <w:t xml:space="preserve">. Erstellung </w:t>
-      </w:r>
-      <w:proofErr w:type="gramStart"/>
-      <w:r>
+        <w:t>. Erstellung mittels Tool erwähnen?</w:t>
+      </w:r>
+    </w:p>
+    <w:p>
+      <w:pPr>
+        <w:jc w:val="both"/>
         <w:rPr>
           <w:color w:val="FF0000"/>
           <w:lang w:val="de-DE"/>
         </w:rPr>
-        <w:t>mittels Tool</w:t>
-      </w:r>
-      <w:proofErr w:type="gramEnd"/>
-      <w:r>
+      </w:pPr>
+    </w:p>
+    <w:p>
+      <w:pPr>
+        <w:pStyle w:val="berschrift1"/>
+        <w:rPr>
+          <w:lang w:val="de-DE"/>
+        </w:rPr>
+      </w:pPr>
+      <w:r>
+        <w:rPr>
+          <w:lang w:val="de-DE"/>
+        </w:rPr>
+        <w:t>D</w:t>
+      </w:r>
+      <w:r>
+        <w:rPr>
+          <w:lang w:val="de-DE"/>
+        </w:rPr>
+        <w:t>esign</w:t>
+      </w:r>
+    </w:p>
+    <w:p>
+      <w:pPr>
+        <w:jc w:val="both"/>
+        <w:rPr>
+          <w:lang w:val="de-DE"/>
+        </w:rPr>
+      </w:pPr>
+      <w:r>
+        <w:rPr>
+          <w:lang w:val="de-DE"/>
+        </w:rPr>
+        <w:t xml:space="preserve">Zum Designen </w:t>
+      </w:r>
+      <w:r>
+        <w:rPr>
+          <w:lang w:val="de-DE"/>
+        </w:rPr>
+        <w:t xml:space="preserve">CSS-Framework Bootstrap benutzt. </w:t>
+      </w:r>
+      <w:r>
+        <w:rPr>
+          <w:lang w:val="de-DE"/>
+        </w:rPr>
+        <w:t xml:space="preserve">Dieses stellt </w:t>
+      </w:r>
+      <w:r>
+        <w:rPr>
+          <w:lang w:val="de-DE"/>
+        </w:rPr>
+        <w:t>verschiedene Klassen bereit</w:t>
+      </w:r>
+      <w:r>
+        <w:rPr>
+          <w:lang w:val="de-DE"/>
+        </w:rPr>
+        <w:t xml:space="preserve">. </w:t>
+      </w:r>
+      <w:r>
+        <w:rPr>
+          <w:lang w:val="de-DE"/>
+        </w:rPr>
+        <w:t>Diese Klassen wurden</w:t>
+      </w:r>
+      <w:r>
+        <w:rPr>
+          <w:lang w:val="de-DE"/>
+        </w:rPr>
+        <w:t xml:space="preserve"> z. B. im Cocktailkomponent </w:t>
+      </w:r>
+      <w:r>
+        <w:rPr>
+          <w:lang w:val="de-DE"/>
+        </w:rPr>
+        <w:t>die Klasse „card“</w:t>
+      </w:r>
+      <w:r>
+        <w:rPr>
+          <w:lang w:val="de-DE"/>
+        </w:rPr>
+        <w:t xml:space="preserve"> oder i</w:t>
+      </w:r>
+      <w:r>
+        <w:rPr>
+          <w:lang w:val="de-DE"/>
+        </w:rPr>
+        <w:t xml:space="preserve">m Topcontainer </w:t>
+      </w:r>
+      <w:r>
+        <w:rPr>
+          <w:lang w:val="de-DE"/>
+        </w:rPr>
+        <w:t xml:space="preserve">die Klasse „nav-bar“ verwendet. Auch für kleinere Styling wie der Abstand von </w:t>
+      </w:r>
+      <w:r>
+        <w:rPr>
+          <w:lang w:val="de-DE"/>
+        </w:rPr>
+        <w:t>Kom</w:t>
+      </w:r>
+      <w:r>
+        <w:rPr>
+          <w:lang w:val="de-DE"/>
+        </w:rPr>
+        <w:t xml:space="preserve">ponenten </w:t>
+      </w:r>
+      <w:r>
+        <w:rPr>
+          <w:lang w:val="de-DE"/>
+        </w:rPr>
+        <w:t>wurde Bootstrap benutzt. Da</w:t>
+      </w:r>
+      <w:r>
+        <w:rPr>
+          <w:lang w:val="de-DE"/>
+        </w:rPr>
+        <w:t xml:space="preserve"> das Framework jedoch nicht alles gewünschte bereistellen kann, musste</w:t>
+      </w:r>
+      <w:r>
+        <w:rPr>
+          <w:lang w:val="de-DE"/>
+        </w:rPr>
+        <w:t>n teilweise auch selbst „.css“ Dateien erstellt und eingebunden werden.</w:t>
+      </w:r>
+    </w:p>
+    <w:p>
+      <w:pPr>
+        <w:jc w:val="both"/>
+        <w:rPr>
+          <w:lang w:val="de-DE"/>
+        </w:rPr>
+      </w:pPr>
+    </w:p>
+    <w:p>
+      <w:pPr>
+        <w:pStyle w:val="berschrift1"/>
+        <w:rPr>
+          <w:lang w:val="de-DE"/>
+        </w:rPr>
+      </w:pPr>
+      <w:r>
+        <w:rPr>
+          <w:lang w:val="de-DE"/>
+        </w:rPr>
+        <w:t>State und Props binding Frontend</w:t>
+      </w:r>
+    </w:p>
+    <w:p>
+      <w:pPr>
         <w:rPr>
           <w:color w:val="FF0000"/>
           <w:lang w:val="de-DE"/>
         </w:rPr>
-        <w:t xml:space="preserve"> erwähnen?</w:t>
-      </w:r>
-    </w:p>
-    <w:p>
-      <w:pPr>
-        <w:jc w:val="both"/>
+      </w:pPr>
+      <w:r>
         <w:rPr>
           <w:color w:val="FF0000"/>
           <w:lang w:val="de-DE"/>
         </w:rPr>
-      </w:pPr>
-    </w:p>
-    <w:p>
-      <w:pPr>
-        <w:pStyle w:val="Heading1"/>
-        <w:rPr>
-          <w:lang w:val="de-DE"/>
-        </w:rPr>
-      </w:pPr>
-      <w:r>
-        <w:rPr>
-          <w:lang w:val="de-DE"/>
-        </w:rPr>
-        <w:t>D</w:t>
-      </w:r>
-      <w:r>
-        <w:rPr>
-          <w:lang w:val="de-DE"/>
-        </w:rPr>
-        <w:t>esign</w:t>
-      </w:r>
-    </w:p>
-    <w:p>
-      <w:pPr>
-        <w:jc w:val="both"/>
-        <w:rPr>
-          <w:lang w:val="de-DE"/>
-        </w:rPr>
-      </w:pPr>
-      <w:r>
-        <w:rPr>
-          <w:lang w:val="de-DE"/>
-        </w:rPr>
-        <w:t xml:space="preserve">Zum Designen </w:t>
-      </w:r>
-      <w:r>
-        <w:rPr>
-          <w:lang w:val="de-DE"/>
-        </w:rPr>
-        <w:t xml:space="preserve">CSS-Framework Bootstrap benutzt. </w:t>
-      </w:r>
-      <w:r>
-        <w:rPr>
-          <w:lang w:val="de-DE"/>
-        </w:rPr>
-        <w:t xml:space="preserve">Dieses stellt </w:t>
-      </w:r>
-      <w:r>
-        <w:rPr>
-          <w:lang w:val="de-DE"/>
-        </w:rPr>
-        <w:t>verschiedene Klassen bereit</w:t>
+        <w:t xml:space="preserve">Evtl weglassen ? </w:t>
+      </w:r>
+    </w:p>
+    <w:p>
+      <w:pPr>
+        <w:jc w:val="both"/>
+        <w:rPr>
+          <w:color w:val="FF0000"/>
+          <w:lang w:val="de-DE"/>
+        </w:rPr>
+      </w:pPr>
+    </w:p>
+    <w:p>
+      <w:pPr>
+        <w:pStyle w:val="berschrift1"/>
+        <w:rPr>
+          <w:lang w:val="de-DE"/>
+        </w:rPr>
+      </w:pPr>
+      <w:r>
+        <w:rPr>
+          <w:lang w:val="de-DE"/>
+        </w:rPr>
+        <w:t>Aufbau Backend</w:t>
+      </w:r>
+    </w:p>
+    <w:p>
+      <w:pPr>
+        <w:rPr>
+          <w:color w:val="FF0000"/>
+          <w:lang w:val="de-DE"/>
+        </w:rPr>
+      </w:pPr>
+      <w:r>
+        <w:rPr>
+          <w:color w:val="FF0000"/>
+          <w:lang w:val="de-DE"/>
+        </w:rPr>
+        <w:t>TODO</w:t>
+      </w:r>
+    </w:p>
+    <w:p>
+      <w:pPr>
+        <w:jc w:val="both"/>
+        <w:rPr>
+          <w:lang w:val="de-DE"/>
+        </w:rPr>
+      </w:pPr>
+    </w:p>
+    <w:p>
+      <w:pPr>
+        <w:pStyle w:val="berschrift1"/>
+        <w:rPr>
+          <w:lang w:val="de-DE"/>
+        </w:rPr>
+      </w:pPr>
+      <w:r>
+        <w:rPr>
+          <w:lang w:val="de-DE"/>
+        </w:rPr>
+        <w:t>Kommunkation zwischen Frontend und Backend</w:t>
+      </w:r>
+    </w:p>
+    <w:p>
+      <w:pPr>
+        <w:jc w:val="both"/>
+        <w:rPr>
+          <w:lang w:val="de-DE"/>
+        </w:rPr>
+      </w:pPr>
+    </w:p>
+    <w:p>
+      <w:pPr>
+        <w:pStyle w:val="berschrift2"/>
+        <w:rPr>
+          <w:lang w:val="de-DE"/>
+        </w:rPr>
+      </w:pPr>
+      <w:r>
+        <w:rPr>
+          <w:lang w:val="de-DE"/>
+        </w:rPr>
+        <w:t>Cocktailliste</w:t>
+      </w:r>
+    </w:p>
+    <w:p>
+      <w:pPr>
+        <w:jc w:val="both"/>
+        <w:rPr>
+          <w:lang w:val="de-DE"/>
+        </w:rPr>
+      </w:pPr>
+      <w:r>
+        <w:rPr>
+          <w:lang w:val="de-DE"/>
+        </w:rPr>
+        <w:t xml:space="preserve">Um die Cocktailliste </w:t>
+      </w:r>
+      <w:r>
+        <w:rPr>
+          <w:lang w:val="de-DE"/>
+        </w:rPr>
+        <w:t xml:space="preserve">im Frontend darzustellen, muss diese vom Backend ins Frontend übertragen werden. </w:t>
+      </w:r>
+      <w:r>
+        <w:rPr>
+          <w:lang w:val="de-DE"/>
+        </w:rPr>
+        <w:t xml:space="preserve">Dazu </w:t>
+      </w:r>
+      <w:r>
+        <w:rPr>
+          <w:lang w:val="de-DE"/>
+        </w:rPr>
+        <w:t>wird die vom Backend bereitgestellt API genutzt.</w:t>
+      </w:r>
+      <w:r>
+        <w:rPr>
+          <w:lang w:val="de-DE"/>
+        </w:rPr>
+        <w:t xml:space="preserve"> </w:t>
+      </w:r>
+      <w:r>
+        <w:rPr>
+          <w:lang w:val="de-DE"/>
+        </w:rPr>
+        <w:t xml:space="preserve">Die Abfrage wird mit einen http-get-request durchgeführt. </w:t>
+      </w:r>
+      <w:r>
+        <w:rPr>
+          <w:lang w:val="de-DE"/>
+        </w:rPr>
+        <w:t>In der App.js Datei wird die Datenbank mithilfe der API abgefragt.</w:t>
+      </w:r>
+      <w:r>
+        <w:rPr>
+          <w:lang w:val="de-DE"/>
+        </w:rPr>
+        <w:t xml:space="preserve"> Es werden alle von der API bereitgestellten Daten abgefragt.</w:t>
+      </w:r>
+      <w:r>
+        <w:rPr>
+          <w:lang w:val="de-DE"/>
+        </w:rPr>
+        <w:t xml:space="preserve"> </w:t>
+      </w:r>
+      <w:r>
+        <w:rPr>
+          <w:lang w:val="de-DE"/>
+        </w:rPr>
+        <w:t>So werden die Daten</w:t>
+      </w:r>
+      <w:r>
+        <w:rPr>
+          <w:lang w:val="de-DE"/>
+        </w:rPr>
+        <w:t xml:space="preserve"> JSON „nach vorne“</w:t>
       </w:r>
       <w:r>
         <w:rPr>
@@ -2918,324 +3177,34 @@
         </w:rPr>
         <w:t xml:space="preserve">. </w:t>
       </w:r>
-      <w:r>
-        <w:rPr>
-          <w:lang w:val="de-DE"/>
-        </w:rPr>
-        <w:t>Diese Klassen wurden</w:t>
-      </w:r>
-      <w:r>
-        <w:rPr>
-          <w:lang w:val="de-DE"/>
-        </w:rPr>
-        <w:t xml:space="preserve"> z. B. im Cocktailkomponent </w:t>
-      </w:r>
-      <w:r>
-        <w:rPr>
-          <w:lang w:val="de-DE"/>
-        </w:rPr>
-        <w:t>die Klasse „card“</w:t>
-      </w:r>
-      <w:r>
-        <w:rPr>
-          <w:lang w:val="de-DE"/>
-        </w:rPr>
-        <w:t xml:space="preserve"> oder i</w:t>
-      </w:r>
-      <w:r>
-        <w:rPr>
-          <w:lang w:val="de-DE"/>
-        </w:rPr>
-        <w:t xml:space="preserve">m Topcontainer </w:t>
-      </w:r>
-      <w:r>
-        <w:rPr>
-          <w:lang w:val="de-DE"/>
-        </w:rPr>
-        <w:t xml:space="preserve">die Klasse „nav-bar“ verwendet. Auch für kleinere Styling wie der Abstand von </w:t>
-      </w:r>
-      <w:r>
-        <w:rPr>
-          <w:lang w:val="de-DE"/>
-        </w:rPr>
-        <w:t>Kom</w:t>
-      </w:r>
-      <w:r>
-        <w:rPr>
-          <w:lang w:val="de-DE"/>
-        </w:rPr>
-        <w:t xml:space="preserve">ponenten </w:t>
-      </w:r>
-      <w:r>
-        <w:rPr>
-          <w:lang w:val="de-DE"/>
-        </w:rPr>
-        <w:t>wurde Bootstrap benutzt. Da</w:t>
-      </w:r>
-      <w:r>
-        <w:rPr>
-          <w:lang w:val="de-DE"/>
-        </w:rPr>
-        <w:t xml:space="preserve"> das Framework jedoch nicht alles gewünschte bereistellen kann, musste</w:t>
-      </w:r>
-      <w:r>
-        <w:rPr>
-          <w:lang w:val="de-DE"/>
-        </w:rPr>
-        <w:t>n teilweise auch selbst „.css“ Dateien erstellt und eingebunden werden.</w:t>
-      </w:r>
-    </w:p>
-    <w:p>
-      <w:pPr>
-        <w:jc w:val="both"/>
-        <w:rPr>
-          <w:lang w:val="de-DE"/>
-        </w:rPr>
-      </w:pPr>
-    </w:p>
-    <w:p>
-      <w:pPr>
-        <w:pStyle w:val="Heading1"/>
-        <w:rPr>
-          <w:lang w:val="de-DE"/>
-        </w:rPr>
-      </w:pPr>
-      <w:r>
-        <w:rPr>
-          <w:lang w:val="de-DE"/>
-        </w:rPr>
-        <w:t>State und Props binding Frontend</w:t>
-      </w:r>
-    </w:p>
-    <w:p>
-      <w:pPr>
+    </w:p>
+    <w:p>
+      <w:pPr>
+        <w:jc w:val="both"/>
+        <w:rPr>
+          <w:color w:val="000000" w:themeColor="text1"/>
+          <w:lang w:val="de-DE"/>
+        </w:rPr>
+      </w:pPr>
+      <w:r>
         <w:rPr>
           <w:color w:val="FF0000"/>
           <w:lang w:val="de-DE"/>
         </w:rPr>
-      </w:pPr>
-      <w:r>
-        <w:rPr>
-          <w:color w:val="FF0000"/>
-          <w:lang w:val="de-DE"/>
-        </w:rPr>
-        <w:t xml:space="preserve">Evtl </w:t>
-      </w:r>
-      <w:proofErr w:type="gramStart"/>
-      <w:r>
-        <w:rPr>
-          <w:color w:val="FF0000"/>
-          <w:lang w:val="de-DE"/>
-        </w:rPr>
-        <w:t>weglassen ?</w:t>
-      </w:r>
-      <w:proofErr w:type="gramEnd"/>
-      <w:r>
-        <w:rPr>
-          <w:color w:val="FF0000"/>
-          <w:lang w:val="de-DE"/>
-        </w:rPr>
-        <w:t xml:space="preserve"> </w:t>
-      </w:r>
-    </w:p>
-    <w:p>
-      <w:pPr>
-        <w:jc w:val="both"/>
-        <w:rPr>
-          <w:color w:val="FF0000"/>
-          <w:lang w:val="de-DE"/>
-        </w:rPr>
-      </w:pPr>
-    </w:p>
-    <w:p>
-      <w:pPr>
-        <w:pStyle w:val="Heading1"/>
-        <w:rPr>
-          <w:lang w:val="de-DE"/>
-        </w:rPr>
-      </w:pPr>
-      <w:r>
-        <w:rPr>
-          <w:lang w:val="de-DE"/>
-        </w:rPr>
-        <w:t>Aufbau Backend</w:t>
-      </w:r>
-    </w:p>
-    <w:p>
-      <w:pPr>
-        <w:rPr>
-          <w:color w:val="FF0000"/>
-          <w:lang w:val="de-DE"/>
-        </w:rPr>
-      </w:pPr>
-      <w:r>
-        <w:rPr>
-          <w:color w:val="FF0000"/>
-          <w:lang w:val="de-DE"/>
-        </w:rPr>
-        <w:t>TODO</w:t>
-      </w:r>
-    </w:p>
-    <w:p>
-      <w:pPr>
-        <w:jc w:val="both"/>
-        <w:rPr>
-          <w:lang w:val="de-DE"/>
-        </w:rPr>
-      </w:pPr>
-    </w:p>
-    <w:p>
-      <w:pPr>
-        <w:pStyle w:val="Heading1"/>
-        <w:rPr>
-          <w:lang w:val="de-DE"/>
-        </w:rPr>
-      </w:pPr>
-      <w:r>
-        <w:rPr>
-          <w:lang w:val="de-DE"/>
-        </w:rPr>
-        <w:t>Kommunkation zwischen Frontend und Backend</w:t>
-      </w:r>
-    </w:p>
-    <w:p>
-      <w:pPr>
-        <w:jc w:val="both"/>
-        <w:rPr>
-          <w:lang w:val="de-DE"/>
-        </w:rPr>
-      </w:pPr>
-    </w:p>
-    <w:p>
-      <w:pPr>
-        <w:pStyle w:val="Heading2"/>
-        <w:rPr>
-          <w:lang w:val="de-DE"/>
-        </w:rPr>
-      </w:pPr>
-      <w:r>
-        <w:rPr>
-          <w:lang w:val="de-DE"/>
-        </w:rPr>
-        <w:t>Cocktailliste</w:t>
-      </w:r>
-    </w:p>
-    <w:p>
-      <w:pPr>
-        <w:jc w:val="both"/>
-        <w:rPr>
-          <w:lang w:val="de-DE"/>
-        </w:rPr>
-      </w:pPr>
-      <w:r>
-        <w:rPr>
-          <w:lang w:val="de-DE"/>
-        </w:rPr>
-        <w:t xml:space="preserve">Um die Cocktailliste </w:t>
-      </w:r>
-      <w:r>
-        <w:rPr>
-          <w:lang w:val="de-DE"/>
-        </w:rPr>
-        <w:t xml:space="preserve">im Frontend darzustellen, muss diese vom Backend ins Frontend übertragen werden. </w:t>
-      </w:r>
-      <w:r>
-        <w:rPr>
-          <w:lang w:val="de-DE"/>
-        </w:rPr>
-        <w:t xml:space="preserve">Dazu </w:t>
-      </w:r>
-      <w:r>
-        <w:rPr>
-          <w:lang w:val="de-DE"/>
-        </w:rPr>
-        <w:t>wird die vom Backend bereitgestellt API genutzt.</w:t>
-      </w:r>
-      <w:r>
-        <w:rPr>
-          <w:lang w:val="de-DE"/>
-        </w:rPr>
-        <w:t xml:space="preserve"> </w:t>
-      </w:r>
-      <w:r>
-        <w:rPr>
-          <w:lang w:val="de-DE"/>
-        </w:rPr>
-        <w:t xml:space="preserve">Die Abfrage wird mit einen http-get-request durchgeführt. </w:t>
-      </w:r>
-      <w:r>
-        <w:rPr>
-          <w:lang w:val="de-DE"/>
-        </w:rPr>
-        <w:t>In der App.js Datei wird die Datenbank mithilfe der API abgefragt.</w:t>
-      </w:r>
-      <w:r>
-        <w:rPr>
-          <w:lang w:val="de-DE"/>
-        </w:rPr>
-        <w:t xml:space="preserve"> Es werden alle von der API bereitgestellten Daten abgefragt.</w:t>
-      </w:r>
-      <w:r>
-        <w:rPr>
-          <w:lang w:val="de-DE"/>
-        </w:rPr>
-        <w:t xml:space="preserve"> </w:t>
-      </w:r>
-      <w:r>
-        <w:rPr>
-          <w:lang w:val="de-DE"/>
-        </w:rPr>
-        <w:t>So werden die Daten</w:t>
-      </w:r>
-      <w:r>
-        <w:rPr>
-          <w:lang w:val="de-DE"/>
-        </w:rPr>
-        <w:t xml:space="preserve"> JSON „nach vorne“</w:t>
-      </w:r>
-      <w:r>
-        <w:rPr>
-          <w:lang w:val="de-DE"/>
-        </w:rPr>
-        <w:t xml:space="preserve">. </w:t>
-      </w:r>
-    </w:p>
-    <w:p>
-      <w:pPr>
-        <w:jc w:val="both"/>
-        <w:rPr>
-          <w:color w:val="000000" w:themeColor="text1"/>
-          <w:lang w:val="de-DE"/>
-        </w:rPr>
-      </w:pPr>
-      <w:r>
-        <w:rPr>
-          <w:color w:val="FF0000"/>
-          <w:lang w:val="de-DE"/>
-        </w:rPr>
-        <w:t xml:space="preserve">Evtl noch </w:t>
-      </w:r>
-      <w:proofErr w:type="gramStart"/>
-      <w:r>
-        <w:rPr>
-          <w:color w:val="FF0000"/>
-          <w:lang w:val="de-DE"/>
-        </w:rPr>
-        <w:t>ausführlicher ?</w:t>
-      </w:r>
-      <w:proofErr w:type="gramEnd"/>
-    </w:p>
-    <w:p>
-      <w:pPr>
-        <w:jc w:val="both"/>
-        <w:rPr>
-          <w:lang w:val="de-DE"/>
-        </w:rPr>
-      </w:pPr>
-    </w:p>
-    <w:p>
-      <w:pPr>
-        <w:pStyle w:val="Heading2"/>
+        <w:t>Evtl noch ausführlicher ?</w:t>
+      </w:r>
+    </w:p>
+    <w:p>
+      <w:pPr>
+        <w:jc w:val="both"/>
+        <w:rPr>
+          <w:lang w:val="de-DE"/>
+        </w:rPr>
+      </w:pPr>
+    </w:p>
+    <w:p>
+      <w:pPr>
+        <w:pStyle w:val="berschrift2"/>
         <w:rPr>
           <w:lang w:val="de-DE"/>
         </w:rPr>
@@ -3281,7 +3250,7 @@
     </w:p>
     <w:p>
       <w:pPr>
-        <w:pStyle w:val="Heading2"/>
+        <w:pStyle w:val="berschrift2"/>
         <w:rPr>
           <w:lang w:val="de-DE"/>
         </w:rPr>
@@ -3329,7 +3298,7 @@
     </w:p>
     <w:p>
       <w:pPr>
-        <w:pStyle w:val="Heading1"/>
+        <w:pStyle w:val="berschrift1"/>
         <w:rPr>
           <w:lang w:val="de-DE"/>
         </w:rPr>
@@ -3430,7 +3399,7 @@
     </w:p>
     <w:p>
       <w:pPr>
-        <w:pStyle w:val="Heading1"/>
+        <w:pStyle w:val="berschrift1"/>
         <w:rPr>
           <w:lang w:val="de-DE"/>
         </w:rPr>
@@ -3444,383 +3413,444 @@
     </w:p>
     <w:p>
       <w:pPr>
+        <w:jc w:val="left"/>
+        <w:rPr>
+          <w:lang w:val="de-DE"/>
+        </w:rPr>
+      </w:pPr>
+      <w:r>
+        <w:rPr>
+          <w:lang w:val="de-DE"/>
+        </w:rPr>
+        <w:t xml:space="preserve">Ursprünglich war für das Hosting unserer Website AWS angedacht. Da niemand aus unserem Team bisher Erfahrungen in Bereich Hosting von dynamischen Websites hatte, war der erste Gedanke AWS zu nutzen, da dieser </w:t>
+      </w:r>
+      <w:r>
+        <w:rPr>
+          <w:lang w:val="de-DE"/>
+        </w:rPr>
+        <w:t xml:space="preserve">Dienst sehr weit verbreitet ist, auch in der freien Wirtschaft. Ein weiterer </w:t>
+      </w:r>
+      <w:r>
+        <w:rPr>
+          <w:lang w:val="de-DE"/>
+        </w:rPr>
+        <w:t>Grund,</w:t>
+      </w:r>
+      <w:r>
+        <w:rPr>
+          <w:lang w:val="de-DE"/>
+        </w:rPr>
+        <w:t xml:space="preserve"> der für AWS sprach,</w:t>
+      </w:r>
+      <w:r>
+        <w:rPr>
+          <w:lang w:val="de-DE"/>
+        </w:rPr>
+        <w:t xml:space="preserve"> war</w:t>
+      </w:r>
+      <w:r>
+        <w:rPr>
+          <w:lang w:val="de-DE"/>
+        </w:rPr>
+        <w:t xml:space="preserve"> dass wir ein Educated Account mit bis zu 20€ Kreditrahmen zur Verfügung gestellt bekommen haben. Leider stellte sich das Hosting als komplizierter heraus als gedacht und so war innerhalb von kurzer Zeit der Kreditrahmen aufgebraucht. Deshalb entschieden wir uns kurzerhand die Applikation auf Heroku zu hosten, da dieser Dienst kostenlos ist.</w:t>
+      </w:r>
+    </w:p>
+    <w:p>
+      <w:pPr>
+        <w:jc w:val="left"/>
+        <w:rPr>
+          <w:lang w:val="de-DE"/>
+        </w:rPr>
+      </w:pPr>
+    </w:p>
+    <w:p>
+      <w:pPr>
+        <w:pStyle w:val="berschrift1"/>
+        <w:rPr>
+          <w:lang w:val="de-DE"/>
+        </w:rPr>
+      </w:pPr>
+      <w:r>
+        <w:rPr>
+          <w:lang w:val="de-DE"/>
+        </w:rPr>
+        <w:t>Testing</w:t>
+      </w:r>
+    </w:p>
+    <w:p>
+      <w:pPr>
+        <w:jc w:val="left"/>
+        <w:rPr>
+          <w:lang w:val="de-DE"/>
+        </w:rPr>
+      </w:pPr>
+      <w:r>
+        <w:rPr>
+          <w:lang w:val="de-DE"/>
+        </w:rPr>
+        <w:t>Nach einer kurzen Informationsphase und nachgehender Absprache im Team entschieden wir uns dazu, als Testframework Jest zu benutzen. Denn Jest war bereits in React integriert, gut dokumentiert und kostenlos.</w:t>
+      </w:r>
+    </w:p>
+    <w:p>
+      <w:pPr>
+        <w:jc w:val="left"/>
+        <w:rPr>
+          <w:lang w:val="de-DE"/>
+        </w:rPr>
+      </w:pPr>
+    </w:p>
+    <w:p>
+      <w:pPr>
+        <w:jc w:val="left"/>
+        <w:rPr>
+          <w:lang w:val="de-DE"/>
+        </w:rPr>
+      </w:pPr>
+    </w:p>
+    <w:p>
+      <w:pPr>
+        <w:jc w:val="both"/>
+        <w:rPr>
+          <w:lang w:val="de-DE"/>
+        </w:rPr>
+      </w:pPr>
+    </w:p>
+    <w:p>
+      <w:pPr>
+        <w:pStyle w:val="berschrift1"/>
+        <w:rPr>
+          <w:lang w:val="de-DE"/>
+        </w:rPr>
+      </w:pPr>
+      <w:r>
+        <w:rPr>
+          <w:lang w:val="de-DE"/>
+        </w:rPr>
+        <w:t>Umsetzung UserStorys</w:t>
+      </w:r>
+    </w:p>
+    <w:p>
+      <w:pPr>
+        <w:jc w:val="both"/>
+        <w:rPr>
+          <w:lang w:val="de-DE"/>
+        </w:rPr>
+      </w:pPr>
+      <w:r>
+        <w:rPr>
+          <w:lang w:val="de-DE"/>
+        </w:rPr>
+        <w:t xml:space="preserve">Die vor dem Projekt festgelegten UserStorys wurden </w:t>
+      </w:r>
+      <w:r>
+        <w:rPr>
+          <w:lang w:val="de-DE"/>
+        </w:rPr>
+        <w:t>gut umgesetzt. Alle Must</w:t>
+      </w:r>
+      <w:r>
+        <w:rPr>
+          <w:lang w:val="de-DE"/>
+        </w:rPr>
+        <w:t xml:space="preserve">- und Should-UserStorys wurden eingehalten und </w:t>
+      </w:r>
+      <w:r>
+        <w:rPr>
+          <w:lang w:val="de-DE"/>
+        </w:rPr>
+        <w:t xml:space="preserve">es wurden </w:t>
+      </w:r>
+      <w:r>
+        <w:rPr>
+          <w:lang w:val="de-DE"/>
+        </w:rPr>
+        <w:t>sogar einige Could-UserStorys umgesetzt.</w:t>
+      </w:r>
+    </w:p>
+    <w:p>
+      <w:pPr>
+        <w:pStyle w:val="berschrift1"/>
+        <w:rPr>
+          <w:lang w:val="de-DE"/>
+        </w:rPr>
+      </w:pPr>
+      <w:r>
+        <w:rPr>
+          <w:lang w:val="de-DE"/>
+        </w:rPr>
+        <w:t>Fazit und Ausblick</w:t>
+      </w:r>
+    </w:p>
+    <w:p>
+      <w:pPr>
+        <w:pStyle w:val="berschrift2"/>
+        <w:rPr>
+          <w:lang w:val="de-DE"/>
+        </w:rPr>
+      </w:pPr>
+      <w:r>
+        <w:rPr>
+          <w:lang w:val="de-DE"/>
+        </w:rPr>
+        <w:t>Fazit</w:t>
+      </w:r>
+    </w:p>
+    <w:p>
+      <w:pPr>
+        <w:jc w:val="both"/>
+        <w:rPr>
+          <w:lang w:val="de-DE"/>
+        </w:rPr>
+      </w:pPr>
+      <w:r>
+        <w:rPr>
+          <w:lang w:val="de-DE"/>
+        </w:rPr>
+        <w:t xml:space="preserve">Das Definieren von UserStorys </w:t>
+      </w:r>
+      <w:r>
+        <w:rPr>
+          <w:lang w:val="de-DE"/>
+        </w:rPr>
+        <w:t xml:space="preserve">mit den Labeln Must, Should, Could am Anfang des Projekts, gaben dem Projekt einen roten Faden, an dem man sich </w:t>
+      </w:r>
+      <w:r>
+        <w:rPr>
+          <w:lang w:val="de-DE"/>
+        </w:rPr>
+        <w:t xml:space="preserve">gut </w:t>
+      </w:r>
+      <w:r>
+        <w:rPr>
+          <w:lang w:val="de-DE"/>
+        </w:rPr>
+        <w:t>orientieren konnte.</w:t>
+      </w:r>
+      <w:r>
+        <w:rPr>
+          <w:lang w:val="de-DE"/>
+        </w:rPr>
+        <w:t xml:space="preserve"> </w:t>
+      </w:r>
+      <w:r>
+        <w:rPr>
+          <w:lang w:val="de-DE"/>
+        </w:rPr>
+        <w:t xml:space="preserve"> </w:t>
+      </w:r>
+    </w:p>
+    <w:p>
+      <w:pPr>
+        <w:pStyle w:val="berschrift2"/>
+        <w:rPr>
+          <w:lang w:val="de-DE"/>
+        </w:rPr>
+      </w:pPr>
+      <w:r>
+        <w:rPr>
+          <w:lang w:val="de-DE"/>
+        </w:rPr>
+        <w:t>Ausblick</w:t>
+      </w:r>
+    </w:p>
+    <w:p>
+      <w:pPr>
+        <w:jc w:val="both"/>
+        <w:rPr>
+          <w:lang w:val="de-DE"/>
+        </w:rPr>
+      </w:pPr>
+      <w:r>
+        <w:rPr>
+          <w:lang w:val="de-DE"/>
+        </w:rPr>
+        <w:t xml:space="preserve">Da noch </w:t>
+      </w:r>
+      <w:r>
+        <w:rPr>
+          <w:lang w:val="de-DE"/>
+        </w:rPr>
+        <w:t xml:space="preserve">ein paar </w:t>
+      </w:r>
+      <w:r>
+        <w:rPr>
+          <w:lang w:val="de-DE"/>
+        </w:rPr>
+        <w:t>Could</w:t>
+      </w:r>
+      <w:r>
+        <w:rPr>
+          <w:lang w:val="de-DE"/>
+        </w:rPr>
+        <w:t xml:space="preserve">-UserStorys unbearbeitet sind, </w:t>
+      </w:r>
+      <w:r>
+        <w:rPr>
+          <w:lang w:val="de-DE"/>
+        </w:rPr>
+        <w:t>würde es als nächsten Schritt gelten diese Umzusetzen</w:t>
+      </w:r>
+      <w:r>
+        <w:rPr>
+          <w:lang w:val="de-DE"/>
+        </w:rPr>
+        <w:t>. Außerdem kann ma</w:t>
+      </w:r>
+      <w:r>
+        <w:rPr>
+          <w:lang w:val="de-DE"/>
+        </w:rPr>
+        <w:t>n das Design noch weiter verbessern</w:t>
+      </w:r>
+      <w:r>
+        <w:rPr>
+          <w:lang w:val="de-DE"/>
+        </w:rPr>
+        <w:t>,</w:t>
+      </w:r>
+      <w:r>
+        <w:rPr>
+          <w:lang w:val="de-DE"/>
+        </w:rPr>
+        <w:t xml:space="preserve"> sodass ein noch besseres Nutzergefühl entsteht. Man könnte z. B. für jede Zutat</w:t>
+      </w:r>
+      <w:r>
+        <w:rPr>
+          <w:lang w:val="de-DE"/>
+        </w:rPr>
+        <w:t xml:space="preserve">, in der Step by Step Route ein Bild bzw eine Animation </w:t>
+      </w:r>
+      <w:r>
+        <w:rPr>
+          <w:lang w:val="de-DE"/>
+        </w:rPr>
+        <w:t xml:space="preserve">anstatt nur einen Text einfügen. </w:t>
+      </w:r>
+      <w:r>
+        <w:rPr>
+          <w:lang w:val="de-DE"/>
+        </w:rPr>
+        <w:t>Man könntet die Kalorienanzahl dynamisch halten,</w:t>
+      </w:r>
+      <w:r>
+        <w:rPr>
+          <w:lang w:val="de-DE"/>
+        </w:rPr>
+        <w:t xml:space="preserve"> sodass </w:t>
+      </w:r>
+      <w:r>
+        <w:rPr>
+          <w:lang w:val="de-DE"/>
+        </w:rPr>
+        <w:t>der Zähler sich erhöht, sobald man ei</w:t>
+      </w:r>
+      <w:r>
+        <w:rPr>
+          <w:lang w:val="de-DE"/>
+        </w:rPr>
+        <w:t xml:space="preserve">nen weiteren Schritt </w:t>
+      </w:r>
+      <w:r>
+        <w:rPr>
+          <w:lang w:val="de-DE"/>
+        </w:rPr>
+        <w:t xml:space="preserve">bei den Steps macht. </w:t>
+      </w:r>
+      <w:r>
+        <w:rPr>
+          <w:lang w:val="de-DE"/>
+        </w:rPr>
+        <w:t xml:space="preserve">Des Weiteren wäre es gut, wenn die Datenbank noch mehr Cocktails hätte (Würde sich auch damit </w:t>
+      </w:r>
+      <w:r>
+        <w:rPr>
+          <w:lang w:val="de-DE"/>
+        </w:rPr>
+        <w:t>lösen indem man die Could UserStory</w:t>
+      </w:r>
+      <w:r>
+        <w:rPr>
+          <w:lang w:val="de-DE"/>
+        </w:rPr>
+        <w:t xml:space="preserve"> </w:t>
+      </w:r>
+      <w:r>
+        <w:rPr>
+          <w:lang w:val="de-DE"/>
+        </w:rPr>
+        <w:t xml:space="preserve">mit dem Erstellen von benutzerdefinierten Cocktails umsetzt). </w:t>
+      </w:r>
+    </w:p>
+    <w:p>
+      <w:pPr>
+        <w:jc w:val="both"/>
+        <w:rPr>
+          <w:lang w:val="de-DE"/>
+        </w:rPr>
+      </w:pPr>
+      <w:r>
+        <w:rPr>
+          <w:lang w:val="de-DE"/>
+        </w:rPr>
+        <w:t>Man merkt, so eine Web</w:t>
+      </w:r>
+      <w:r>
+        <w:rPr>
+          <w:lang w:val="de-DE"/>
+        </w:rPr>
+        <w:t>applikation wird eigentlich nie richtig fertig und kann immer durch weitere Funktionalitäten erweitert werden</w:t>
+      </w:r>
+    </w:p>
+    <w:p>
+      <w:pPr>
         <w:jc w:val="both"/>
         <w:rPr>
           <w:color w:val="000000" w:themeColor="text1"/>
           <w:lang w:val="de-DE"/>
         </w:rPr>
       </w:pPr>
-      <w:r>
-        <w:rPr>
-          <w:b/>
-          <w:bCs/>
-          <w:color w:val="FF0000"/>
-          <w:lang w:val="de-DE"/>
-        </w:rPr>
-        <w:t>Bitte ergänzen @</w:t>
-      </w:r>
-      <w:r>
-        <w:rPr>
-          <w:b/>
-          <w:bCs/>
-          <w:color w:val="FF0000"/>
-          <w:lang w:val="de-DE"/>
-        </w:rPr>
-        <w:t>Jakob Götz</w:t>
-      </w:r>
-    </w:p>
-    <w:p>
-      <w:pPr>
-        <w:jc w:val="both"/>
-        <w:rPr>
-          <w:lang w:val="de-DE"/>
-        </w:rPr>
-      </w:pPr>
-    </w:p>
-    <w:p>
-      <w:pPr>
-        <w:pStyle w:val="Heading1"/>
-        <w:rPr>
-          <w:lang w:val="de-DE"/>
-        </w:rPr>
-      </w:pPr>
-      <w:r>
-        <w:rPr>
-          <w:lang w:val="de-DE"/>
-        </w:rPr>
-        <w:t>Umsetzung UserStorys</w:t>
-      </w:r>
-    </w:p>
-    <w:p>
-      <w:pPr>
-        <w:jc w:val="both"/>
-        <w:rPr>
-          <w:lang w:val="de-DE"/>
-        </w:rPr>
-      </w:pPr>
-      <w:r>
-        <w:rPr>
-          <w:lang w:val="de-DE"/>
-        </w:rPr>
-        <w:t xml:space="preserve">Die vor dem Projekt festgelegten UserStorys wurden </w:t>
-      </w:r>
-      <w:r>
-        <w:rPr>
-          <w:lang w:val="de-DE"/>
-        </w:rPr>
-        <w:t>gut umgesetzt. Alle Must</w:t>
-      </w:r>
-      <w:r>
-        <w:rPr>
-          <w:lang w:val="de-DE"/>
-        </w:rPr>
-        <w:t xml:space="preserve">- und Should-UserStorys wurden eingehalten und </w:t>
-      </w:r>
-      <w:r>
-        <w:rPr>
-          <w:lang w:val="de-DE"/>
-        </w:rPr>
-        <w:t xml:space="preserve">es wurden </w:t>
-      </w:r>
-      <w:r>
-        <w:rPr>
-          <w:lang w:val="de-DE"/>
-        </w:rPr>
-        <w:t>sogar einige Could-UserStorys umgesetzt.</w:t>
-      </w:r>
-    </w:p>
-    <w:p>
-      <w:pPr>
-        <w:pStyle w:val="Heading1"/>
-        <w:rPr>
-          <w:lang w:val="de-DE"/>
-        </w:rPr>
-      </w:pPr>
-      <w:r>
-        <w:rPr>
-          <w:lang w:val="de-DE"/>
-        </w:rPr>
-        <w:t>Fazit und Ausblick</w:t>
-      </w:r>
-    </w:p>
-    <w:p>
-      <w:pPr>
-        <w:pStyle w:val="Heading2"/>
-        <w:rPr>
-          <w:lang w:val="de-DE"/>
-        </w:rPr>
-      </w:pPr>
-      <w:r>
-        <w:rPr>
-          <w:lang w:val="de-DE"/>
-        </w:rPr>
-        <w:t>Fazit</w:t>
-      </w:r>
-    </w:p>
-    <w:p>
-      <w:pPr>
-        <w:jc w:val="both"/>
-        <w:rPr>
-          <w:lang w:val="de-DE"/>
-        </w:rPr>
-      </w:pPr>
-      <w:r>
-        <w:rPr>
-          <w:lang w:val="de-DE"/>
-        </w:rPr>
-        <w:t xml:space="preserve">Das Definieren von UserStorys </w:t>
-      </w:r>
-      <w:r>
-        <w:rPr>
-          <w:lang w:val="de-DE"/>
-        </w:rPr>
-        <w:t xml:space="preserve">mit den Labeln Must, Should, Could am Anfang des Projekts, gaben dem Projekt einen roten Faden, an dem man sich </w:t>
-      </w:r>
-      <w:r>
-        <w:rPr>
-          <w:lang w:val="de-DE"/>
-        </w:rPr>
-        <w:t xml:space="preserve">gut </w:t>
-      </w:r>
-      <w:r>
-        <w:rPr>
-          <w:lang w:val="de-DE"/>
-        </w:rPr>
-        <w:t>orientieren konnte.</w:t>
-      </w:r>
-      <w:r>
-        <w:rPr>
-          <w:lang w:val="de-DE"/>
-        </w:rPr>
-        <w:t xml:space="preserve"> </w:t>
-      </w:r>
-      <w:r>
-        <w:rPr>
-          <w:lang w:val="de-DE"/>
-        </w:rPr>
-        <w:t xml:space="preserve"> </w:t>
-      </w:r>
-    </w:p>
-    <w:p>
-      <w:pPr>
-        <w:pStyle w:val="Heading2"/>
-        <w:rPr>
-          <w:lang w:val="de-DE"/>
-        </w:rPr>
-      </w:pPr>
-      <w:r>
-        <w:rPr>
-          <w:lang w:val="de-DE"/>
-        </w:rPr>
-        <w:t>Ausblick</w:t>
-      </w:r>
-    </w:p>
-    <w:p>
-      <w:pPr>
-        <w:jc w:val="both"/>
-        <w:rPr>
-          <w:lang w:val="de-DE"/>
-        </w:rPr>
-      </w:pPr>
-      <w:r>
-        <w:rPr>
-          <w:lang w:val="de-DE"/>
-        </w:rPr>
-        <w:t xml:space="preserve">Da noch </w:t>
-      </w:r>
-      <w:r>
-        <w:rPr>
-          <w:lang w:val="de-DE"/>
-        </w:rPr>
-        <w:t xml:space="preserve">ein paar </w:t>
-      </w:r>
-      <w:r>
-        <w:rPr>
-          <w:lang w:val="de-DE"/>
-        </w:rPr>
-        <w:t>Could</w:t>
-      </w:r>
-      <w:r>
-        <w:rPr>
-          <w:lang w:val="de-DE"/>
-        </w:rPr>
-        <w:t xml:space="preserve">-UserStorys unbearbeitet sind, </w:t>
-      </w:r>
-      <w:r>
-        <w:rPr>
-          <w:lang w:val="de-DE"/>
-        </w:rPr>
-        <w:t>würde es als nächsten Schritt gelten diese Umzusetzen</w:t>
-      </w:r>
-      <w:r>
-        <w:rPr>
-          <w:lang w:val="de-DE"/>
-        </w:rPr>
-        <w:t>. Außerdem kann ma</w:t>
-      </w:r>
-      <w:r>
-        <w:rPr>
-          <w:lang w:val="de-DE"/>
-        </w:rPr>
-        <w:t>n das Design noch weiter verbessern</w:t>
-      </w:r>
-      <w:r>
-        <w:rPr>
-          <w:lang w:val="de-DE"/>
-        </w:rPr>
-        <w:t>,</w:t>
-      </w:r>
-      <w:r>
-        <w:rPr>
-          <w:lang w:val="de-DE"/>
-        </w:rPr>
-        <w:t xml:space="preserve"> sodass ein noch besseres Nutzergefühl entsteht. Man könnte z. B. für jede Zutat</w:t>
-      </w:r>
-      <w:r>
-        <w:rPr>
-          <w:lang w:val="de-DE"/>
-        </w:rPr>
-        <w:t xml:space="preserve">, in der Step by Step Route ein Bild bzw eine Animation </w:t>
-      </w:r>
-      <w:r>
-        <w:rPr>
-          <w:lang w:val="de-DE"/>
-        </w:rPr>
-        <w:t xml:space="preserve">anstatt nur einen Text einfügen. </w:t>
-      </w:r>
-      <w:r>
-        <w:rPr>
-          <w:lang w:val="de-DE"/>
-        </w:rPr>
-        <w:t>Man könntet die Kalorienanzahl dynamisch halten,</w:t>
-      </w:r>
-      <w:r>
-        <w:rPr>
-          <w:lang w:val="de-DE"/>
-        </w:rPr>
-        <w:t xml:space="preserve"> sodass </w:t>
-      </w:r>
-      <w:r>
-        <w:rPr>
-          <w:lang w:val="de-DE"/>
-        </w:rPr>
-        <w:t>der Zähler sich erhöht, sobald man ei</w:t>
-      </w:r>
-      <w:r>
-        <w:rPr>
-          <w:lang w:val="de-DE"/>
-        </w:rPr>
-        <w:t xml:space="preserve">nen weiteren Schritt </w:t>
-      </w:r>
-      <w:r>
-        <w:rPr>
-          <w:lang w:val="de-DE"/>
-        </w:rPr>
-        <w:t xml:space="preserve">bei den Steps macht. </w:t>
-      </w:r>
-      <w:r>
-        <w:rPr>
-          <w:lang w:val="de-DE"/>
-        </w:rPr>
-        <w:t xml:space="preserve">Des Weiteren wäre es gut, wenn die Datenbank noch mehr Cocktails hätte (Würde sich auch damit </w:t>
-      </w:r>
-      <w:proofErr w:type="gramStart"/>
-      <w:r>
-        <w:rPr>
-          <w:lang w:val="de-DE"/>
-        </w:rPr>
-        <w:t>lösen</w:t>
-      </w:r>
-      <w:proofErr w:type="gramEnd"/>
-      <w:r>
-        <w:rPr>
-          <w:lang w:val="de-DE"/>
-        </w:rPr>
-        <w:t xml:space="preserve"> indem man die Could UserStory</w:t>
-      </w:r>
-      <w:r>
-        <w:rPr>
-          <w:lang w:val="de-DE"/>
-        </w:rPr>
-        <w:t xml:space="preserve"> </w:t>
-      </w:r>
-      <w:r>
-        <w:rPr>
-          <w:lang w:val="de-DE"/>
-        </w:rPr>
-        <w:t xml:space="preserve">mit dem Erstellen von benutzerdefinierten Cocktails umsetzt). </w:t>
-      </w:r>
-    </w:p>
-    <w:p>
-      <w:pPr>
-        <w:jc w:val="both"/>
-        <w:rPr>
-          <w:lang w:val="de-DE"/>
-        </w:rPr>
-      </w:pPr>
-      <w:r>
-        <w:rPr>
-          <w:lang w:val="de-DE"/>
-        </w:rPr>
-        <w:t>Man merkt, so eine Web</w:t>
-      </w:r>
-      <w:r>
-        <w:rPr>
-          <w:lang w:val="de-DE"/>
-        </w:rPr>
-        <w:t>applikation wird eigentlich nie richtig fertig und kann immer durch weitere Funktionalitäten erweitert werden</w:t>
-      </w:r>
-    </w:p>
-    <w:p>
-      <w:pPr>
-        <w:jc w:val="both"/>
-        <w:rPr>
-          <w:color w:val="000000" w:themeColor="text1"/>
-          <w:lang w:val="de-DE"/>
-        </w:rPr>
-      </w:pPr>
-    </w:p>
-    <w:p>
-      <w:pPr>
-        <w:rPr>
-          <w:lang w:val="de-DE"/>
-        </w:rPr>
-      </w:pPr>
-    </w:p>
-    <w:p>
-      <w:pPr>
-        <w:rPr>
-          <w:lang w:val="de-DE"/>
-        </w:rPr>
-      </w:pPr>
-    </w:p>
-    <w:p>
-      <w:pPr>
-        <w:jc w:val="both"/>
-        <w:rPr>
-          <w:lang w:val="de-DE"/>
-        </w:rPr>
-      </w:pPr>
-    </w:p>
-    <w:p>
-      <w:pPr>
-        <w:jc w:val="both"/>
-        <w:rPr>
-          <w:lang w:val="de-DE"/>
-        </w:rPr>
-      </w:pPr>
-    </w:p>
-    <w:p>
-      <w:pPr>
-        <w:jc w:val="both"/>
-        <w:rPr>
-          <w:lang w:val="de-DE"/>
-        </w:rPr>
-      </w:pPr>
-    </w:p>
-    <w:p>
-      <w:pPr>
-        <w:pStyle w:val="Heading1"/>
+    </w:p>
+    <w:p>
+      <w:pPr>
+        <w:rPr>
+          <w:lang w:val="de-DE"/>
+        </w:rPr>
+      </w:pPr>
+    </w:p>
+    <w:p>
+      <w:pPr>
+        <w:rPr>
+          <w:lang w:val="de-DE"/>
+        </w:rPr>
+      </w:pPr>
+    </w:p>
+    <w:p>
+      <w:pPr>
+        <w:jc w:val="both"/>
+        <w:rPr>
+          <w:lang w:val="de-DE"/>
+        </w:rPr>
+      </w:pPr>
+    </w:p>
+    <w:p>
+      <w:pPr>
+        <w:jc w:val="both"/>
+        <w:rPr>
+          <w:lang w:val="de-DE"/>
+        </w:rPr>
+      </w:pPr>
+    </w:p>
+    <w:p>
+      <w:pPr>
+        <w:jc w:val="both"/>
+        <w:rPr>
+          <w:lang w:val="de-DE"/>
+        </w:rPr>
+      </w:pPr>
+    </w:p>
+    <w:p>
+      <w:pPr>
+        <w:pStyle w:val="berschrift1"/>
         <w:rPr>
           <w:lang w:val="de-DE"/>
         </w:rPr>
@@ -3867,15 +3897,16 @@
     </w:p>
     <w:p>
       <w:pPr>
-        <w:pStyle w:val="Heading2"/>
-        <w:rPr>
-          <w:lang w:val="de-DE"/>
-        </w:rPr>
-      </w:pPr>
-      <w:r>
-        <w:rPr>
-          <w:lang w:val="de-DE"/>
-        </w:rPr>
+        <w:pStyle w:val="berschrift2"/>
+        <w:rPr>
+          <w:lang w:val="de-DE"/>
+        </w:rPr>
+      </w:pPr>
+      <w:r>
+        <w:rPr>
+          <w:lang w:val="de-DE"/>
+        </w:rPr>
+        <w:lastRenderedPageBreak/>
         <w:t>Must</w:t>
       </w:r>
     </w:p>
@@ -3919,7 +3950,7 @@
     </w:p>
     <w:p>
       <w:pPr>
-        <w:pStyle w:val="ListParagraph"/>
+        <w:pStyle w:val="Listenabsatz"/>
         <w:numPr>
           <w:ilvl w:val="0"/>
           <w:numId w:val="26"/>
@@ -3938,7 +3969,7 @@
     </w:p>
     <w:p>
       <w:pPr>
-        <w:pStyle w:val="ListParagraph"/>
+        <w:pStyle w:val="Listenabsatz"/>
         <w:numPr>
           <w:ilvl w:val="0"/>
           <w:numId w:val="26"/>
@@ -3957,7 +3988,7 @@
     </w:p>
     <w:p>
       <w:pPr>
-        <w:pStyle w:val="ListParagraph"/>
+        <w:pStyle w:val="Listenabsatz"/>
         <w:numPr>
           <w:ilvl w:val="0"/>
           <w:numId w:val="26"/>
@@ -4010,7 +4041,7 @@
     </w:p>
     <w:p>
       <w:pPr>
-        <w:pStyle w:val="ListParagraph"/>
+        <w:pStyle w:val="Listenabsatz"/>
         <w:numPr>
           <w:ilvl w:val="0"/>
           <w:numId w:val="26"/>
@@ -4029,7 +4060,7 @@
     </w:p>
     <w:p>
       <w:pPr>
-        <w:pStyle w:val="ListParagraph"/>
+        <w:pStyle w:val="Listenabsatz"/>
         <w:numPr>
           <w:ilvl w:val="0"/>
           <w:numId w:val="26"/>
@@ -4048,16 +4079,16 @@
     </w:p>
     <w:p>
       <w:pPr>
-        <w:pStyle w:val="ListParagraph"/>
-        <w:jc w:val="both"/>
-        <w:rPr>
-          <w:lang w:val="de-DE"/>
-        </w:rPr>
-      </w:pPr>
-    </w:p>
-    <w:p>
-      <w:pPr>
-        <w:pStyle w:val="Heading2"/>
+        <w:pStyle w:val="Listenabsatz"/>
+        <w:jc w:val="both"/>
+        <w:rPr>
+          <w:lang w:val="de-DE"/>
+        </w:rPr>
+      </w:pPr>
+    </w:p>
+    <w:p>
+      <w:pPr>
+        <w:pStyle w:val="berschrift2"/>
         <w:rPr>
           <w:lang w:val="de-DE"/>
         </w:rPr>
@@ -4085,7 +4116,7 @@
     </w:p>
     <w:p>
       <w:pPr>
-        <w:pStyle w:val="ListParagraph"/>
+        <w:pStyle w:val="Listenabsatz"/>
         <w:numPr>
           <w:ilvl w:val="0"/>
           <w:numId w:val="26"/>
@@ -4104,7 +4135,7 @@
     </w:p>
     <w:p>
       <w:pPr>
-        <w:pStyle w:val="ListParagraph"/>
+        <w:pStyle w:val="Listenabsatz"/>
         <w:numPr>
           <w:ilvl w:val="0"/>
           <w:numId w:val="26"/>
@@ -4123,7 +4154,7 @@
     </w:p>
     <w:p>
       <w:pPr>
-        <w:pStyle w:val="ListParagraph"/>
+        <w:pStyle w:val="Listenabsatz"/>
         <w:numPr>
           <w:ilvl w:val="0"/>
           <w:numId w:val="26"/>
@@ -4164,7 +4195,7 @@
     </w:p>
     <w:p>
       <w:pPr>
-        <w:pStyle w:val="ListParagraph"/>
+        <w:pStyle w:val="Listenabsatz"/>
         <w:numPr>
           <w:ilvl w:val="0"/>
           <w:numId w:val="26"/>
@@ -4183,7 +4214,7 @@
     </w:p>
     <w:p>
       <w:pPr>
-        <w:pStyle w:val="ListParagraph"/>
+        <w:pStyle w:val="Listenabsatz"/>
         <w:numPr>
           <w:ilvl w:val="0"/>
           <w:numId w:val="26"/>
@@ -4217,15 +4248,16 @@
     </w:p>
     <w:p>
       <w:pPr>
-        <w:pStyle w:val="Heading2"/>
-        <w:rPr>
-          <w:lang w:val="de-DE"/>
-        </w:rPr>
-      </w:pPr>
-      <w:r>
-        <w:rPr>
-          <w:lang w:val="de-DE"/>
-        </w:rPr>
+        <w:pStyle w:val="berschrift2"/>
+        <w:rPr>
+          <w:lang w:val="de-DE"/>
+        </w:rPr>
+      </w:pPr>
+      <w:r>
+        <w:rPr>
+          <w:lang w:val="de-DE"/>
+        </w:rPr>
+        <w:lastRenderedPageBreak/>
         <w:t>Could</w:t>
       </w:r>
     </w:p>
@@ -4257,7 +4289,7 @@
     </w:p>
     <w:p>
       <w:pPr>
-        <w:pStyle w:val="ListParagraph"/>
+        <w:pStyle w:val="Listenabsatz"/>
         <w:numPr>
           <w:ilvl w:val="0"/>
           <w:numId w:val="26"/>
@@ -4276,7 +4308,7 @@
     </w:p>
     <w:p>
       <w:pPr>
-        <w:pStyle w:val="ListParagraph"/>
+        <w:pStyle w:val="Listenabsatz"/>
         <w:numPr>
           <w:ilvl w:val="0"/>
           <w:numId w:val="26"/>
@@ -4307,7 +4339,7 @@
     </w:p>
     <w:p>
       <w:pPr>
-        <w:pStyle w:val="ListParagraph"/>
+        <w:pStyle w:val="Listenabsatz"/>
         <w:numPr>
           <w:ilvl w:val="0"/>
           <w:numId w:val="26"/>
@@ -4321,21 +4353,7 @@
         <w:rPr>
           <w:lang w:val="de-DE"/>
         </w:rPr>
-        <w:t xml:space="preserve">Zur Registrierung muss der Benutzer einen Benutzernamen und eine </w:t>
-      </w:r>
-      <w:proofErr w:type="gramStart"/>
-      <w:r>
-        <w:rPr>
-          <w:lang w:val="de-DE"/>
-        </w:rPr>
-        <w:t>Email</w:t>
-      </w:r>
-      <w:proofErr w:type="gramEnd"/>
-      <w:r>
-        <w:rPr>
-          <w:lang w:val="de-DE"/>
-        </w:rPr>
-        <w:t>-Adresse hinterlegen</w:t>
+        <w:t>Zur Registrierung muss der Benutzer einen Benutzernamen und eine Email-Adresse hinterlegen</w:t>
       </w:r>
     </w:p>
     <w:p>
@@ -4362,7 +4380,7 @@
     </w:p>
     <w:p>
       <w:pPr>
-        <w:pStyle w:val="ListParagraph"/>
+        <w:pStyle w:val="Listenabsatz"/>
         <w:numPr>
           <w:ilvl w:val="0"/>
           <w:numId w:val="26"/>
@@ -4381,7 +4399,7 @@
     </w:p>
     <w:p>
       <w:pPr>
-        <w:pStyle w:val="ListParagraph"/>
+        <w:pStyle w:val="Listenabsatz"/>
         <w:numPr>
           <w:ilvl w:val="0"/>
           <w:numId w:val="26"/>
@@ -4400,7 +4418,7 @@
     </w:p>
     <w:p>
       <w:pPr>
-        <w:pStyle w:val="ListParagraph"/>
+        <w:pStyle w:val="Listenabsatz"/>
         <w:numPr>
           <w:ilvl w:val="0"/>
           <w:numId w:val="26"/>
@@ -4453,7 +4471,7 @@
     </w:p>
     <w:p>
       <w:pPr>
-        <w:pStyle w:val="ListParagraph"/>
+        <w:pStyle w:val="Listenabsatz"/>
         <w:numPr>
           <w:ilvl w:val="0"/>
           <w:numId w:val="26"/>
@@ -4484,7 +4502,7 @@
     </w:p>
     <w:p>
       <w:pPr>
-        <w:pStyle w:val="ListParagraph"/>
+        <w:pStyle w:val="Listenabsatz"/>
         <w:numPr>
           <w:ilvl w:val="0"/>
           <w:numId w:val="26"/>
@@ -4525,7 +4543,7 @@
     </w:p>
     <w:p>
       <w:pPr>
-        <w:pStyle w:val="ListParagraph"/>
+        <w:pStyle w:val="Listenabsatz"/>
         <w:numPr>
           <w:ilvl w:val="0"/>
           <w:numId w:val="26"/>
@@ -4539,26 +4557,12 @@
         <w:rPr>
           <w:lang w:val="de-DE"/>
         </w:rPr>
-        <w:t>Eine Funktion zum "</w:t>
-      </w:r>
-      <w:proofErr w:type="gramStart"/>
-      <w:r>
-        <w:rPr>
-          <w:lang w:val="de-DE"/>
-        </w:rPr>
-        <w:t>einschicken</w:t>
-      </w:r>
-      <w:proofErr w:type="gramEnd"/>
-      <w:r>
-        <w:rPr>
-          <w:lang w:val="de-DE"/>
-        </w:rPr>
-        <w:t>" von eigenen Rezepten muss vorhanden sein</w:t>
-      </w:r>
-    </w:p>
-    <w:p>
-      <w:pPr>
-        <w:pStyle w:val="ListParagraph"/>
+        <w:t>Eine Funktion zum "einschicken" von eigenen Rezepten muss vorhanden sein</w:t>
+      </w:r>
+    </w:p>
+    <w:p>
+      <w:pPr>
+        <w:pStyle w:val="Listenabsatz"/>
         <w:numPr>
           <w:ilvl w:val="0"/>
           <w:numId w:val="26"/>
@@ -4623,7 +4627,7 @@
     </w:p>
     <w:p>
       <w:pPr>
-        <w:pStyle w:val="ListParagraph"/>
+        <w:pStyle w:val="Listenabsatz"/>
         <w:numPr>
           <w:ilvl w:val="0"/>
           <w:numId w:val="26"/>
@@ -4642,7 +4646,7 @@
     </w:p>
     <w:p>
       <w:pPr>
-        <w:pStyle w:val="ListParagraph"/>
+        <w:pStyle w:val="Listenabsatz"/>
         <w:numPr>
           <w:ilvl w:val="0"/>
           <w:numId w:val="26"/>
@@ -4695,7 +4699,7 @@
     </w:p>
     <w:p>
       <w:pPr>
-        <w:pStyle w:val="ListParagraph"/>
+        <w:pStyle w:val="Listenabsatz"/>
         <w:numPr>
           <w:ilvl w:val="0"/>
           <w:numId w:val="26"/>
@@ -4748,7 +4752,7 @@
     </w:p>
     <w:p>
       <w:pPr>
-        <w:pStyle w:val="ListParagraph"/>
+        <w:pStyle w:val="Listenabsatz"/>
         <w:numPr>
           <w:ilvl w:val="0"/>
           <w:numId w:val="26"/>
@@ -4767,7 +4771,7 @@
     </w:p>
     <w:p>
       <w:pPr>
-        <w:pStyle w:val="ListParagraph"/>
+        <w:pStyle w:val="Listenabsatz"/>
         <w:numPr>
           <w:ilvl w:val="0"/>
           <w:numId w:val="26"/>
@@ -4818,15 +4822,15 @@
     </w:p>
     <w:p>
       <w:pPr>
-        <w:pStyle w:val="Heading1"/>
-        <w:rPr>
-          <w:rStyle w:val="SubtleReference"/>
-          <w:lang w:val="de-DE"/>
-        </w:rPr>
-      </w:pPr>
-      <w:r>
-        <w:rPr>
-          <w:rStyle w:val="SubtleReference"/>
+        <w:pStyle w:val="berschrift1"/>
+        <w:rPr>
+          <w:rStyle w:val="SchwacherVerweis"/>
+          <w:lang w:val="de-DE"/>
+        </w:rPr>
+      </w:pPr>
+      <w:r>
+        <w:rPr>
+          <w:rStyle w:val="SchwacherVerweis"/>
           <w:lang w:val="de-DE"/>
         </w:rPr>
         <w:t>Methoden</w:t>
@@ -4834,7 +4838,7 @@
     </w:p>
     <w:p>
       <w:pPr>
-        <w:pStyle w:val="Heading2"/>
+        <w:pStyle w:val="berschrift2"/>
         <w:rPr>
           <w:lang w:val="de-DE"/>
         </w:rPr>
@@ -4881,7 +4885,13 @@
         <w:rPr>
           <w:lang w:val="de-DE"/>
         </w:rPr>
-        <w:t>ruppenmitglied hier bereits Erfahrung vorzuweisen hatte und es außerdem Vorteile bezüglich einfacheren Handlings bietet.</w:t>
+        <w:t xml:space="preserve">ruppenmitglied hier bereits Erfahrung </w:t>
+      </w:r>
+      <w:r>
+        <w:rPr>
+          <w:lang w:val="de-DE"/>
+        </w:rPr>
+        <w:t>vorzuweisen hatte und es außerdem Vorteile bezüglich einfacheren Handlings bietet.</w:t>
       </w:r>
       <w:r>
         <w:rPr>
@@ -4900,7 +4910,7 @@
     </w:p>
     <w:p>
       <w:pPr>
-        <w:pStyle w:val="Heading2"/>
+        <w:pStyle w:val="berschrift2"/>
       </w:pPr>
       <w:r>
         <w:t>Node.js, Express.js</w:t>
@@ -4914,21 +4924,7 @@
         <w:rPr>
           <w:lang w:val="de-DE"/>
         </w:rPr>
-        <w:t xml:space="preserve">Für die Realisierung des </w:t>
-      </w:r>
-      <w:proofErr w:type="gramStart"/>
-      <w:r>
-        <w:rPr>
-          <w:lang w:val="de-DE"/>
-        </w:rPr>
-        <w:t>Webservers</w:t>
-      </w:r>
-      <w:proofErr w:type="gramEnd"/>
-      <w:r>
-        <w:rPr>
-          <w:lang w:val="de-DE"/>
-        </w:rPr>
-        <w:t xml:space="preserve"> der dann die Anwendung letztlich zur Verfügung stellt wurde festgelegt node.js in Kombination mit express.js zu verwenden. Dies bietet aus Sicht des Teams den Vorteil, dass der Webserver samt Anwendung einfach portierbar ist. </w:t>
+        <w:t xml:space="preserve">Für die Realisierung des Webservers der dann die Anwendung letztlich zur Verfügung stellt wurde festgelegt node.js in Kombination mit express.js zu verwenden. Dies bietet aus Sicht des Teams den Vorteil, dass der Webserver samt Anwendung einfach portierbar ist. </w:t>
       </w:r>
       <w:r>
         <w:t>Außerdem XXX</w:t>
@@ -4946,7 +4942,7 @@
     </w:p>
     <w:p>
       <w:pPr>
-        <w:pStyle w:val="Heading2"/>
+        <w:pStyle w:val="berschrift2"/>
       </w:pPr>
       <w:r>
         <w:t>React.js</w:t>
@@ -5000,7 +4996,7 @@
     </w:p>
     <w:p>
       <w:pPr>
-        <w:pStyle w:val="Heading2"/>
+        <w:pStyle w:val="berschrift2"/>
         <w:rPr>
           <w:lang w:val="de-DE"/>
         </w:rPr>
@@ -5076,7 +5072,7 @@
     </w:p>
     <w:p>
       <w:pPr>
-        <w:pStyle w:val="Heading1"/>
+        <w:pStyle w:val="berschrift1"/>
       </w:pPr>
       <w:r>
         <w:t>Referenzen</w:t>
@@ -5171,7 +5167,7 @@
       <w:type w:val="continuous"/>
       <w:pgSz w:w="11906" w:h="16838" w:code="9"/>
       <w:pgMar w:top="1080" w:right="907" w:bottom="1440" w:left="907" w:header="720" w:footer="720" w:gutter="0"/>
-      <w:cols w:space="360" w:num="2"/>
+      <w:cols w:num="2" w:space="360"/>
       <w:docGrid w:linePitch="360"/>
     </w:sectPr>
   </w:body>
@@ -5179,7 +5175,7 @@
 </file>
 
 <file path=word/endnotes.xml><?xml version="1.0" encoding="utf-8"?>
-<w:endnotes xmlns:wpc="http://schemas.microsoft.com/office/word/2010/wordprocessingCanvas" xmlns:cx="http://schemas.microsoft.com/office/drawing/2014/chartex" xmlns:cx1="http://schemas.microsoft.com/office/drawing/2015/9/8/chartex" xmlns:cx2="http://schemas.microsoft.com/office/drawing/2015/10/21/chartex" xmlns:cx3="http://schemas.microsoft.com/office/drawing/2016/5/9/chartex" xmlns:cx4="http://schemas.microsoft.com/office/drawing/2016/5/10/chartex" xmlns:cx5="http://schemas.microsoft.com/office/drawing/2016/5/11/chartex" xmlns:cx6="http://schemas.microsoft.com/office/drawing/2016/5/12/chartex" xmlns:cx7="http://schemas.microsoft.com/office/drawing/2016/5/13/chartex" xmlns:cx8="http://schemas.microsoft.com/office/drawing/2016/5/14/chartex" xmlns:mc="http://schemas.openxmlformats.org/markup-compatibility/2006" xmlns:aink="http://schemas.microsoft.com/office/drawing/2016/ink" xmlns:am3d="http://schemas.microsoft.com/office/drawing/2017/model3d" xmlns:o="urn:schemas-microsoft-com:office:office" xmlns:r="http://schemas.openxmlformats.org/officeDocument/2006/relationships" xmlns:m="http://schemas.openxmlformats.org/officeDocument/2006/math" xmlns:v="urn:schemas-microsoft-com:vml" xmlns:wp14="http://schemas.microsoft.com/office/word/2010/wordprocessingDrawing" xmlns:wp="http://schemas.openxmlformats.org/drawingml/2006/wordprocessingDrawing" xmlns:w10="urn:schemas-microsoft-com:office:word" xmlns:w="http://schemas.openxmlformats.org/wordprocessingml/2006/main" xmlns:w14="http://schemas.microsoft.com/office/word/2010/wordml" xmlns:w15="http://schemas.microsoft.com/office/word/2012/wordml" xmlns:w16cex="http://schemas.microsoft.com/office/word/2018/wordml/cex" xmlns:w16cid="http://schemas.microsoft.com/office/word/2016/wordml/cid" xmlns:w16="http://schemas.microsoft.com/office/word/2018/wordml" xmlns:w16se="http://schemas.microsoft.com/office/word/2015/wordml/symex" xmlns:wpg="http://schemas.microsoft.com/office/word/2010/wordprocessingGroup" xmlns:wpi="http://schemas.microsoft.com/office/word/2010/wordprocessingInk" xmlns:wne="http://schemas.microsoft.com/office/word/2006/wordml" xmlns:wps="http://schemas.microsoft.com/office/word/2010/wordprocessingShape" mc:Ignorable="w14 w15 w16se w16cid w16 w16cex wp14">
+<w:endnotes xmlns:wpc="http://schemas.microsoft.com/office/word/2010/wordprocessingCanvas" xmlns:cx="http://schemas.microsoft.com/office/drawing/2014/chartex" xmlns:cx1="http://schemas.microsoft.com/office/drawing/2015/9/8/chartex" xmlns:cx2="http://schemas.microsoft.com/office/drawing/2015/10/21/chartex" xmlns:cx3="http://schemas.microsoft.com/office/drawing/2016/5/9/chartex" xmlns:cx4="http://schemas.microsoft.com/office/drawing/2016/5/10/chartex" xmlns:cx5="http://schemas.microsoft.com/office/drawing/2016/5/11/chartex" xmlns:cx6="http://schemas.microsoft.com/office/drawing/2016/5/12/chartex" xmlns:cx7="http://schemas.microsoft.com/office/drawing/2016/5/13/chartex" xmlns:cx8="http://schemas.microsoft.com/office/drawing/2016/5/14/chartex" xmlns:mc="http://schemas.openxmlformats.org/markup-compatibility/2006" xmlns:aink="http://schemas.microsoft.com/office/drawing/2016/ink" xmlns:am3d="http://schemas.microsoft.com/office/drawing/2017/model3d" xmlns:o="urn:schemas-microsoft-com:office:office" xmlns:r="http://schemas.openxmlformats.org/officeDocument/2006/relationships" xmlns:m="http://schemas.openxmlformats.org/officeDocument/2006/math" xmlns:v="urn:schemas-microsoft-com:vml" xmlns:wp14="http://schemas.microsoft.com/office/word/2010/wordprocessingDrawing" xmlns:wp="http://schemas.openxmlformats.org/drawingml/2006/wordprocessingDrawing" xmlns:w10="urn:schemas-microsoft-com:office:word" xmlns:w="http://schemas.openxmlformats.org/wordprocessingml/2006/main" xmlns:w14="http://schemas.microsoft.com/office/word/2010/wordml" xmlns:w15="http://schemas.microsoft.com/office/word/2012/wordml" xmlns:w16cex="http://schemas.microsoft.com/office/word/2018/wordml/cex" xmlns:w16cid="http://schemas.microsoft.com/office/word/2016/wordml/cid" xmlns:w16="http://schemas.microsoft.com/office/word/2018/wordml" xmlns:w16sdtdh="http://schemas.microsoft.com/office/word/2020/wordml/sdtdatahash" xmlns:w16se="http://schemas.microsoft.com/office/word/2015/wordml/symex" xmlns:wpg="http://schemas.microsoft.com/office/word/2010/wordprocessingGroup" xmlns:wpi="http://schemas.microsoft.com/office/word/2010/wordprocessingInk" xmlns:wne="http://schemas.microsoft.com/office/word/2006/wordml" xmlns:wps="http://schemas.microsoft.com/office/word/2010/wordprocessingShape" mc:Ignorable="w14 w15 w16se w16cid w16 w16cex w16sdtdh wp14">
   <w:endnote w:type="separator" w:id="-1">
     <w:p>
       <w:r>
@@ -5201,10 +5197,10 @@
 </file>
 
 <file path=word/footer1.xml><?xml version="1.0" encoding="utf-8"?>
-<w:ftr xmlns:wpc="http://schemas.microsoft.com/office/word/2010/wordprocessingCanvas" xmlns:cx="http://schemas.microsoft.com/office/drawing/2014/chartex" xmlns:cx1="http://schemas.microsoft.com/office/drawing/2015/9/8/chartex" xmlns:cx2="http://schemas.microsoft.com/office/drawing/2015/10/21/chartex" xmlns:cx3="http://schemas.microsoft.com/office/drawing/2016/5/9/chartex" xmlns:cx4="http://schemas.microsoft.com/office/drawing/2016/5/10/chartex" xmlns:cx5="http://schemas.microsoft.com/office/drawing/2016/5/11/chartex" xmlns:cx6="http://schemas.microsoft.com/office/drawing/2016/5/12/chartex" xmlns:cx7="http://schemas.microsoft.com/office/drawing/2016/5/13/chartex" xmlns:cx8="http://schemas.microsoft.com/office/drawing/2016/5/14/chartex" xmlns:mc="http://schemas.openxmlformats.org/markup-compatibility/2006" xmlns:aink="http://schemas.microsoft.com/office/drawing/2016/ink" xmlns:am3d="http://schemas.microsoft.com/office/drawing/2017/model3d" xmlns:o="urn:schemas-microsoft-com:office:office" xmlns:r="http://schemas.openxmlformats.org/officeDocument/2006/relationships" xmlns:m="http://schemas.openxmlformats.org/officeDocument/2006/math" xmlns:v="urn:schemas-microsoft-com:vml" xmlns:wp14="http://schemas.microsoft.com/office/word/2010/wordprocessingDrawing" xmlns:wp="http://schemas.openxmlformats.org/drawingml/2006/wordprocessingDrawing" xmlns:w10="urn:schemas-microsoft-com:office:word" xmlns:w="http://schemas.openxmlformats.org/wordprocessingml/2006/main" xmlns:w14="http://schemas.microsoft.com/office/word/2010/wordml" xmlns:w15="http://schemas.microsoft.com/office/word/2012/wordml" xmlns:w16cex="http://schemas.microsoft.com/office/word/2018/wordml/cex" xmlns:w16cid="http://schemas.microsoft.com/office/word/2016/wordml/cid" xmlns:w16="http://schemas.microsoft.com/office/word/2018/wordml" xmlns:w16se="http://schemas.microsoft.com/office/word/2015/wordml/symex" xmlns:wpg="http://schemas.microsoft.com/office/word/2010/wordprocessingGroup" xmlns:wpi="http://schemas.microsoft.com/office/word/2010/wordprocessingInk" xmlns:wne="http://schemas.microsoft.com/office/word/2006/wordml" xmlns:wps="http://schemas.microsoft.com/office/word/2010/wordprocessingShape" mc:Ignorable="w14 w15 w16se w16cid w16 w16cex wp14">
+<w:ftr xmlns:wpc="http://schemas.microsoft.com/office/word/2010/wordprocessingCanvas" xmlns:cx="http://schemas.microsoft.com/office/drawing/2014/chartex" xmlns:cx1="http://schemas.microsoft.com/office/drawing/2015/9/8/chartex" xmlns:cx2="http://schemas.microsoft.com/office/drawing/2015/10/21/chartex" xmlns:cx3="http://schemas.microsoft.com/office/drawing/2016/5/9/chartex" xmlns:cx4="http://schemas.microsoft.com/office/drawing/2016/5/10/chartex" xmlns:cx5="http://schemas.microsoft.com/office/drawing/2016/5/11/chartex" xmlns:cx6="http://schemas.microsoft.com/office/drawing/2016/5/12/chartex" xmlns:cx7="http://schemas.microsoft.com/office/drawing/2016/5/13/chartex" xmlns:cx8="http://schemas.microsoft.com/office/drawing/2016/5/14/chartex" xmlns:mc="http://schemas.openxmlformats.org/markup-compatibility/2006" xmlns:aink="http://schemas.microsoft.com/office/drawing/2016/ink" xmlns:am3d="http://schemas.microsoft.com/office/drawing/2017/model3d" xmlns:o="urn:schemas-microsoft-com:office:office" xmlns:r="http://schemas.openxmlformats.org/officeDocument/2006/relationships" xmlns:m="http://schemas.openxmlformats.org/officeDocument/2006/math" xmlns:v="urn:schemas-microsoft-com:vml" xmlns:wp14="http://schemas.microsoft.com/office/word/2010/wordprocessingDrawing" xmlns:wp="http://schemas.openxmlformats.org/drawingml/2006/wordprocessingDrawing" xmlns:w10="urn:schemas-microsoft-com:office:word" xmlns:w="http://schemas.openxmlformats.org/wordprocessingml/2006/main" xmlns:w14="http://schemas.microsoft.com/office/word/2010/wordml" xmlns:w15="http://schemas.microsoft.com/office/word/2012/wordml" xmlns:w16cex="http://schemas.microsoft.com/office/word/2018/wordml/cex" xmlns:w16cid="http://schemas.microsoft.com/office/word/2016/wordml/cid" xmlns:w16="http://schemas.microsoft.com/office/word/2018/wordml" xmlns:w16sdtdh="http://schemas.microsoft.com/office/word/2020/wordml/sdtdatahash" xmlns:w16se="http://schemas.microsoft.com/office/word/2015/wordml/symex" xmlns:wpg="http://schemas.microsoft.com/office/word/2010/wordprocessingGroup" xmlns:wpi="http://schemas.microsoft.com/office/word/2010/wordprocessingInk" xmlns:wne="http://schemas.microsoft.com/office/word/2006/wordml" xmlns:wps="http://schemas.microsoft.com/office/word/2010/wordprocessingShape" mc:Ignorable="w14 w15 w16se w16cid w16 w16cex w16sdtdh wp14">
   <w:p>
     <w:pPr>
-      <w:pStyle w:val="Footer"/>
+      <w:pStyle w:val="Fuzeile"/>
       <w:jc w:val="left"/>
       <w:rPr>
         <w:sz w:val="16"/>
@@ -5223,7 +5219,7 @@
 </file>
 
 <file path=word/footnotes.xml><?xml version="1.0" encoding="utf-8"?>
-<w:footnotes xmlns:wpc="http://schemas.microsoft.com/office/word/2010/wordprocessingCanvas" xmlns:cx="http://schemas.microsoft.com/office/drawing/2014/chartex" xmlns:cx1="http://schemas.microsoft.com/office/drawing/2015/9/8/chartex" xmlns:cx2="http://schemas.microsoft.com/office/drawing/2015/10/21/chartex" xmlns:cx3="http://schemas.microsoft.com/office/drawing/2016/5/9/chartex" xmlns:cx4="http://schemas.microsoft.com/office/drawing/2016/5/10/chartex" xmlns:cx5="http://schemas.microsoft.com/office/drawing/2016/5/11/chartex" xmlns:cx6="http://schemas.microsoft.com/office/drawing/2016/5/12/chartex" xmlns:cx7="http://schemas.microsoft.com/office/drawing/2016/5/13/chartex" xmlns:cx8="http://schemas.microsoft.com/office/drawing/2016/5/14/chartex" xmlns:mc="http://schemas.openxmlformats.org/markup-compatibility/2006" xmlns:aink="http://schemas.microsoft.com/office/drawing/2016/ink" xmlns:am3d="http://schemas.microsoft.com/office/drawing/2017/model3d" xmlns:o="urn:schemas-microsoft-com:office:office" xmlns:r="http://schemas.openxmlformats.org/officeDocument/2006/relationships" xmlns:m="http://schemas.openxmlformats.org/officeDocument/2006/math" xmlns:v="urn:schemas-microsoft-com:vml" xmlns:wp14="http://schemas.microsoft.com/office/word/2010/wordprocessingDrawing" xmlns:wp="http://schemas.openxmlformats.org/drawingml/2006/wordprocessingDrawing" xmlns:w10="urn:schemas-microsoft-com:office:word" xmlns:w="http://schemas.openxmlformats.org/wordprocessingml/2006/main" xmlns:w14="http://schemas.microsoft.com/office/word/2010/wordml" xmlns:w15="http://schemas.microsoft.com/office/word/2012/wordml" xmlns:w16cex="http://schemas.microsoft.com/office/word/2018/wordml/cex" xmlns:w16cid="http://schemas.microsoft.com/office/word/2016/wordml/cid" xmlns:w16="http://schemas.microsoft.com/office/word/2018/wordml" xmlns:w16se="http://schemas.microsoft.com/office/word/2015/wordml/symex" xmlns:wpg="http://schemas.microsoft.com/office/word/2010/wordprocessingGroup" xmlns:wpi="http://schemas.microsoft.com/office/word/2010/wordprocessingInk" xmlns:wne="http://schemas.microsoft.com/office/word/2006/wordml" xmlns:wps="http://schemas.microsoft.com/office/word/2010/wordprocessingShape" mc:Ignorable="w14 w15 w16se w16cid w16 w16cex wp14">
+<w:footnotes xmlns:wpc="http://schemas.microsoft.com/office/word/2010/wordprocessingCanvas" xmlns:cx="http://schemas.microsoft.com/office/drawing/2014/chartex" xmlns:cx1="http://schemas.microsoft.com/office/drawing/2015/9/8/chartex" xmlns:cx2="http://schemas.microsoft.com/office/drawing/2015/10/21/chartex" xmlns:cx3="http://schemas.microsoft.com/office/drawing/2016/5/9/chartex" xmlns:cx4="http://schemas.microsoft.com/office/drawing/2016/5/10/chartex" xmlns:cx5="http://schemas.microsoft.com/office/drawing/2016/5/11/chartex" xmlns:cx6="http://schemas.microsoft.com/office/drawing/2016/5/12/chartex" xmlns:cx7="http://schemas.microsoft.com/office/drawing/2016/5/13/chartex" xmlns:cx8="http://schemas.microsoft.com/office/drawing/2016/5/14/chartex" xmlns:mc="http://schemas.openxmlformats.org/markup-compatibility/2006" xmlns:aink="http://schemas.microsoft.com/office/drawing/2016/ink" xmlns:am3d="http://schemas.microsoft.com/office/drawing/2017/model3d" xmlns:o="urn:schemas-microsoft-com:office:office" xmlns:r="http://schemas.openxmlformats.org/officeDocument/2006/relationships" xmlns:m="http://schemas.openxmlformats.org/officeDocument/2006/math" xmlns:v="urn:schemas-microsoft-com:vml" xmlns:wp14="http://schemas.microsoft.com/office/word/2010/wordprocessingDrawing" xmlns:wp="http://schemas.openxmlformats.org/drawingml/2006/wordprocessingDrawing" xmlns:w10="urn:schemas-microsoft-com:office:word" xmlns:w="http://schemas.openxmlformats.org/wordprocessingml/2006/main" xmlns:w14="http://schemas.microsoft.com/office/word/2010/wordml" xmlns:w15="http://schemas.microsoft.com/office/word/2012/wordml" xmlns:w16cex="http://schemas.microsoft.com/office/word/2018/wordml/cex" xmlns:w16cid="http://schemas.microsoft.com/office/word/2016/wordml/cid" xmlns:w16="http://schemas.microsoft.com/office/word/2018/wordml" xmlns:w16sdtdh="http://schemas.microsoft.com/office/word/2020/wordml/sdtdatahash" xmlns:w16se="http://schemas.microsoft.com/office/word/2015/wordml/symex" xmlns:wpg="http://schemas.microsoft.com/office/word/2010/wordprocessingGroup" xmlns:wpi="http://schemas.microsoft.com/office/word/2010/wordprocessingInk" xmlns:wne="http://schemas.microsoft.com/office/word/2006/wordml" xmlns:wps="http://schemas.microsoft.com/office/word/2010/wordprocessingShape" mc:Ignorable="w14 w15 w16se w16cid w16 w16cex w16sdtdh wp14">
   <w:footnote w:type="separator" w:id="-1">
     <w:p>
       <w:r>
@@ -5245,7 +5241,7 @@
 </file>
 
 <file path=word/numbering.xml><?xml version="1.0" encoding="utf-8"?>
-<w:numbering xmlns:wpc="http://schemas.microsoft.com/office/word/2010/wordprocessingCanvas" xmlns:cx="http://schemas.microsoft.com/office/drawing/2014/chartex" xmlns:cx1="http://schemas.microsoft.com/office/drawing/2015/9/8/chartex" xmlns:cx2="http://schemas.microsoft.com/office/drawing/2015/10/21/chartex" xmlns:cx3="http://schemas.microsoft.com/office/drawing/2016/5/9/chartex" xmlns:cx4="http://schemas.microsoft.com/office/drawing/2016/5/10/chartex" xmlns:cx5="http://schemas.microsoft.com/office/drawing/2016/5/11/chartex" xmlns:cx6="http://schemas.microsoft.com/office/drawing/2016/5/12/chartex" xmlns:cx7="http://schemas.microsoft.com/office/drawing/2016/5/13/chartex" xmlns:cx8="http://schemas.microsoft.com/office/drawing/2016/5/14/chartex" xmlns:mc="http://schemas.openxmlformats.org/markup-compatibility/2006" xmlns:aink="http://schemas.microsoft.com/office/drawing/2016/ink" xmlns:am3d="http://schemas.microsoft.com/office/drawing/2017/model3d" xmlns:o="urn:schemas-microsoft-com:office:office" xmlns:r="http://schemas.openxmlformats.org/officeDocument/2006/relationships" xmlns:m="http://schemas.openxmlformats.org/officeDocument/2006/math" xmlns:v="urn:schemas-microsoft-com:vml" xmlns:wp14="http://schemas.microsoft.com/office/word/2010/wordprocessingDrawing" xmlns:wp="http://schemas.openxmlformats.org/drawingml/2006/wordprocessingDrawing" xmlns:w10="urn:schemas-microsoft-com:office:word" xmlns:w="http://schemas.openxmlformats.org/wordprocessingml/2006/main" xmlns:w14="http://schemas.microsoft.com/office/word/2010/wordml" xmlns:w15="http://schemas.microsoft.com/office/word/2012/wordml" xmlns:w16cex="http://schemas.microsoft.com/office/word/2018/wordml/cex" xmlns:w16cid="http://schemas.microsoft.com/office/word/2016/wordml/cid" xmlns:w16="http://schemas.microsoft.com/office/word/2018/wordml" xmlns:w16se="http://schemas.microsoft.com/office/word/2015/wordml/symex" xmlns:wpg="http://schemas.microsoft.com/office/word/2010/wordprocessingGroup" xmlns:wpi="http://schemas.microsoft.com/office/word/2010/wordprocessingInk" xmlns:wne="http://schemas.microsoft.com/office/word/2006/wordml" xmlns:wps="http://schemas.microsoft.com/office/word/2010/wordprocessingShape" mc:Ignorable="w14 w15 w16se w16cid w16 w16cex wp14">
+<w:numbering xmlns:wpc="http://schemas.microsoft.com/office/word/2010/wordprocessingCanvas" xmlns:cx="http://schemas.microsoft.com/office/drawing/2014/chartex" xmlns:cx1="http://schemas.microsoft.com/office/drawing/2015/9/8/chartex" xmlns:cx2="http://schemas.microsoft.com/office/drawing/2015/10/21/chartex" xmlns:cx3="http://schemas.microsoft.com/office/drawing/2016/5/9/chartex" xmlns:cx4="http://schemas.microsoft.com/office/drawing/2016/5/10/chartex" xmlns:cx5="http://schemas.microsoft.com/office/drawing/2016/5/11/chartex" xmlns:cx6="http://schemas.microsoft.com/office/drawing/2016/5/12/chartex" xmlns:cx7="http://schemas.microsoft.com/office/drawing/2016/5/13/chartex" xmlns:cx8="http://schemas.microsoft.com/office/drawing/2016/5/14/chartex" xmlns:mc="http://schemas.openxmlformats.org/markup-compatibility/2006" xmlns:aink="http://schemas.microsoft.com/office/drawing/2016/ink" xmlns:am3d="http://schemas.microsoft.com/office/drawing/2017/model3d" xmlns:o="urn:schemas-microsoft-com:office:office" xmlns:r="http://schemas.openxmlformats.org/officeDocument/2006/relationships" xmlns:m="http://schemas.openxmlformats.org/officeDocument/2006/math" xmlns:v="urn:schemas-microsoft-com:vml" xmlns:wp14="http://schemas.microsoft.com/office/word/2010/wordprocessingDrawing" xmlns:wp="http://schemas.openxmlformats.org/drawingml/2006/wordprocessingDrawing" xmlns:w10="urn:schemas-microsoft-com:office:word" xmlns:w="http://schemas.openxmlformats.org/wordprocessingml/2006/main" xmlns:w14="http://schemas.microsoft.com/office/word/2010/wordml" xmlns:w15="http://schemas.microsoft.com/office/word/2012/wordml" xmlns:w16cex="http://schemas.microsoft.com/office/word/2018/wordml/cex" xmlns:w16cid="http://schemas.microsoft.com/office/word/2016/wordml/cid" xmlns:w16="http://schemas.microsoft.com/office/word/2018/wordml" xmlns:w16sdtdh="http://schemas.microsoft.com/office/word/2020/wordml/sdtdatahash" xmlns:w16se="http://schemas.microsoft.com/office/word/2015/wordml/symex" xmlns:wpg="http://schemas.microsoft.com/office/word/2010/wordprocessingGroup" xmlns:wpi="http://schemas.microsoft.com/office/word/2010/wordprocessingInk" xmlns:wne="http://schemas.microsoft.com/office/word/2006/wordml" xmlns:wps="http://schemas.microsoft.com/office/word/2010/wordprocessingShape" mc:Ignorable="w14 w15 w16se w16cid w16 w16cex w16sdtdh wp14">
   <w:abstractNum w:abstractNumId="0" w15:restartNumberingAfterBreak="0">
     <w:nsid w:val="FFFFFF1D"/>
     <w:multiLevelType w:val="multilevel"/>
@@ -5262,7 +5258,7 @@
         <w:ind w:left="0" w:firstLine="0"/>
       </w:pPr>
       <w:rPr>
-        <w:rFonts w:hint="default" w:ascii="Symbol" w:hAnsi="Symbol"/>
+        <w:rFonts w:ascii="Symbol" w:hAnsi="Symbol" w:hint="default"/>
       </w:rPr>
     </w:lvl>
     <w:lvl w:ilvl="1">
@@ -5277,7 +5273,7 @@
         <w:ind w:left="1080" w:hanging="360"/>
       </w:pPr>
       <w:rPr>
-        <w:rFonts w:hint="default" w:ascii="Symbol" w:hAnsi="Symbol"/>
+        <w:rFonts w:ascii="Symbol" w:hAnsi="Symbol" w:hint="default"/>
       </w:rPr>
     </w:lvl>
     <w:lvl w:ilvl="2">
@@ -5292,7 +5288,7 @@
         <w:ind w:left="1800" w:hanging="360"/>
       </w:pPr>
       <w:rPr>
-        <w:rFonts w:hint="default" w:ascii="Courier New" w:hAnsi="Courier New" w:cs="Courier New"/>
+        <w:rFonts w:ascii="Courier New" w:hAnsi="Courier New" w:cs="Courier New" w:hint="default"/>
       </w:rPr>
     </w:lvl>
     <w:lvl w:ilvl="3">
@@ -5307,7 +5303,7 @@
         <w:ind w:left="2520" w:hanging="360"/>
       </w:pPr>
       <w:rPr>
-        <w:rFonts w:hint="default" w:ascii="Wingdings" w:hAnsi="Wingdings"/>
+        <w:rFonts w:ascii="Wingdings" w:hAnsi="Wingdings" w:hint="default"/>
       </w:rPr>
     </w:lvl>
     <w:lvl w:ilvl="4">
@@ -5322,7 +5318,7 @@
         <w:ind w:left="3240" w:hanging="360"/>
       </w:pPr>
       <w:rPr>
-        <w:rFonts w:hint="default" w:ascii="Wingdings" w:hAnsi="Wingdings"/>
+        <w:rFonts w:ascii="Wingdings" w:hAnsi="Wingdings" w:hint="default"/>
       </w:rPr>
     </w:lvl>
     <w:lvl w:ilvl="5">
@@ -5337,7 +5333,7 @@
         <w:ind w:left="3960" w:hanging="360"/>
       </w:pPr>
       <w:rPr>
-        <w:rFonts w:hint="default" w:ascii="Symbol" w:hAnsi="Symbol"/>
+        <w:rFonts w:ascii="Symbol" w:hAnsi="Symbol" w:hint="default"/>
       </w:rPr>
     </w:lvl>
     <w:lvl w:ilvl="6">
@@ -5352,7 +5348,7 @@
         <w:ind w:left="4680" w:hanging="360"/>
       </w:pPr>
       <w:rPr>
-        <w:rFonts w:hint="default" w:ascii="Courier New" w:hAnsi="Courier New" w:cs="Courier New"/>
+        <w:rFonts w:ascii="Courier New" w:hAnsi="Courier New" w:cs="Courier New" w:hint="default"/>
       </w:rPr>
     </w:lvl>
     <w:lvl w:ilvl="7">
@@ -5367,7 +5363,7 @@
         <w:ind w:left="5400" w:hanging="360"/>
       </w:pPr>
       <w:rPr>
-        <w:rFonts w:hint="default" w:ascii="Wingdings" w:hAnsi="Wingdings"/>
+        <w:rFonts w:ascii="Wingdings" w:hAnsi="Wingdings" w:hint="default"/>
       </w:rPr>
     </w:lvl>
     <w:lvl w:ilvl="8">
@@ -5382,7 +5378,7 @@
         <w:ind w:left="6120" w:hanging="360"/>
       </w:pPr>
       <w:rPr>
-        <w:rFonts w:hint="default" w:ascii="Wingdings" w:hAnsi="Wingdings"/>
+        <w:rFonts w:ascii="Wingdings" w:hAnsi="Wingdings" w:hint="default"/>
       </w:rPr>
     </w:lvl>
   </w:abstractNum>
@@ -5470,7 +5466,7 @@
         <w:ind w:left="1492" w:hanging="360"/>
       </w:pPr>
       <w:rPr>
-        <w:rFonts w:hint="default" w:ascii="Symbol" w:hAnsi="Symbol"/>
+        <w:rFonts w:ascii="Symbol" w:hAnsi="Symbol" w:hint="default"/>
       </w:rPr>
     </w:lvl>
   </w:abstractNum>
@@ -5490,7 +5486,7 @@
         <w:ind w:left="1209" w:hanging="360"/>
       </w:pPr>
       <w:rPr>
-        <w:rFonts w:hint="default" w:ascii="Symbol" w:hAnsi="Symbol"/>
+        <w:rFonts w:ascii="Symbol" w:hAnsi="Symbol" w:hint="default"/>
       </w:rPr>
     </w:lvl>
   </w:abstractNum>
@@ -5510,7 +5506,7 @@
         <w:ind w:left="926" w:hanging="360"/>
       </w:pPr>
       <w:rPr>
-        <w:rFonts w:hint="default" w:ascii="Symbol" w:hAnsi="Symbol"/>
+        <w:rFonts w:ascii="Symbol" w:hAnsi="Symbol" w:hint="default"/>
       </w:rPr>
     </w:lvl>
   </w:abstractNum>
@@ -5530,7 +5526,7 @@
         <w:ind w:left="643" w:hanging="360"/>
       </w:pPr>
       <w:rPr>
-        <w:rFonts w:hint="default" w:ascii="Symbol" w:hAnsi="Symbol"/>
+        <w:rFonts w:ascii="Symbol" w:hAnsi="Symbol" w:hint="default"/>
       </w:rPr>
     </w:lvl>
   </w:abstractNum>
@@ -5567,7 +5563,7 @@
         <w:ind w:left="360" w:hanging="360"/>
       </w:pPr>
       <w:rPr>
-        <w:rFonts w:hint="default" w:ascii="Symbol" w:hAnsi="Symbol"/>
+        <w:rFonts w:ascii="Symbol" w:hAnsi="Symbol" w:hint="default"/>
       </w:rPr>
     </w:lvl>
   </w:abstractNum>
@@ -5673,7 +5669,7 @@
         <w:ind w:left="720" w:hanging="360"/>
       </w:pPr>
       <w:rPr>
-        <w:rFonts w:hint="default" w:cs="Times New Roman"/>
+        <w:rFonts w:cs="Times New Roman" w:hint="default"/>
         <w:i w:val="0"/>
         <w:iCs w:val="0"/>
       </w:rPr>
@@ -5811,7 +5807,7 @@
         <w:ind w:left="720" w:hanging="360"/>
       </w:pPr>
       <w:rPr>
-        <w:rFonts w:hint="default" w:ascii="Calibri" w:hAnsi="Calibri" w:cs="Calibri" w:eastAsiaTheme="minorHAnsi"/>
+        <w:rFonts w:ascii="Calibri" w:eastAsiaTheme="minorHAnsi" w:hAnsi="Calibri" w:cs="Calibri" w:hint="default"/>
       </w:rPr>
     </w:lvl>
     <w:lvl w:ilvl="1" w:tplc="04070003" w:tentative="1">
@@ -5823,7 +5819,7 @@
         <w:ind w:left="1440" w:hanging="360"/>
       </w:pPr>
       <w:rPr>
-        <w:rFonts w:hint="default" w:ascii="Courier New" w:hAnsi="Courier New" w:cs="Courier New"/>
+        <w:rFonts w:ascii="Courier New" w:hAnsi="Courier New" w:cs="Courier New" w:hint="default"/>
       </w:rPr>
     </w:lvl>
     <w:lvl w:ilvl="2" w:tplc="04070005" w:tentative="1">
@@ -5835,7 +5831,7 @@
         <w:ind w:left="2160" w:hanging="360"/>
       </w:pPr>
       <w:rPr>
-        <w:rFonts w:hint="default" w:ascii="Wingdings" w:hAnsi="Wingdings"/>
+        <w:rFonts w:ascii="Wingdings" w:hAnsi="Wingdings" w:hint="default"/>
       </w:rPr>
     </w:lvl>
     <w:lvl w:ilvl="3" w:tplc="04070001" w:tentative="1">
@@ -5847,7 +5843,7 @@
         <w:ind w:left="2880" w:hanging="360"/>
       </w:pPr>
       <w:rPr>
-        <w:rFonts w:hint="default" w:ascii="Symbol" w:hAnsi="Symbol"/>
+        <w:rFonts w:ascii="Symbol" w:hAnsi="Symbol" w:hint="default"/>
       </w:rPr>
     </w:lvl>
     <w:lvl w:ilvl="4" w:tplc="04070003" w:tentative="1">
@@ -5859,7 +5855,7 @@
         <w:ind w:left="3600" w:hanging="360"/>
       </w:pPr>
       <w:rPr>
-        <w:rFonts w:hint="default" w:ascii="Courier New" w:hAnsi="Courier New" w:cs="Courier New"/>
+        <w:rFonts w:ascii="Courier New" w:hAnsi="Courier New" w:cs="Courier New" w:hint="default"/>
       </w:rPr>
     </w:lvl>
     <w:lvl w:ilvl="5" w:tplc="04070005" w:tentative="1">
@@ -5871,7 +5867,7 @@
         <w:ind w:left="4320" w:hanging="360"/>
       </w:pPr>
       <w:rPr>
-        <w:rFonts w:hint="default" w:ascii="Wingdings" w:hAnsi="Wingdings"/>
+        <w:rFonts w:ascii="Wingdings" w:hAnsi="Wingdings" w:hint="default"/>
       </w:rPr>
     </w:lvl>
     <w:lvl w:ilvl="6" w:tplc="04070001" w:tentative="1">
@@ -5883,7 +5879,7 @@
         <w:ind w:left="5040" w:hanging="360"/>
       </w:pPr>
       <w:rPr>
-        <w:rFonts w:hint="default" w:ascii="Symbol" w:hAnsi="Symbol"/>
+        <w:rFonts w:ascii="Symbol" w:hAnsi="Symbol" w:hint="default"/>
       </w:rPr>
     </w:lvl>
     <w:lvl w:ilvl="7" w:tplc="04070003" w:tentative="1">
@@ -5895,7 +5891,7 @@
         <w:ind w:left="5760" w:hanging="360"/>
       </w:pPr>
       <w:rPr>
-        <w:rFonts w:hint="default" w:ascii="Courier New" w:hAnsi="Courier New" w:cs="Courier New"/>
+        <w:rFonts w:ascii="Courier New" w:hAnsi="Courier New" w:cs="Courier New" w:hint="default"/>
       </w:rPr>
     </w:lvl>
     <w:lvl w:ilvl="8" w:tplc="04070005" w:tentative="1">
@@ -5907,7 +5903,7 @@
         <w:ind w:left="6480" w:hanging="360"/>
       </w:pPr>
       <w:rPr>
-        <w:rFonts w:hint="default" w:ascii="Wingdings" w:hAnsi="Wingdings"/>
+        <w:rFonts w:ascii="Wingdings" w:hAnsi="Wingdings" w:hint="default"/>
       </w:rPr>
     </w:lvl>
   </w:abstractNum>
@@ -5928,7 +5924,7 @@
         <w:ind w:firstLine="288"/>
       </w:pPr>
       <w:rPr>
-        <w:rFonts w:hint="default" w:ascii="Times New Roman" w:hAnsi="Times New Roman" w:cs="Times New Roman"/>
+        <w:rFonts w:ascii="Times New Roman" w:hAnsi="Times New Roman" w:cs="Times New Roman" w:hint="default"/>
         <w:b w:val="0"/>
         <w:bCs w:val="0"/>
         <w:i w:val="0"/>
@@ -6089,7 +6085,7 @@
         <w:ind w:left="648" w:hanging="360"/>
       </w:pPr>
       <w:rPr>
-        <w:rFonts w:hint="default" w:ascii="Symbol" w:hAnsi="Symbol"/>
+        <w:rFonts w:ascii="Symbol" w:hAnsi="Symbol" w:hint="default"/>
       </w:rPr>
     </w:lvl>
     <w:lvl w:ilvl="1" w:tplc="04090003">
@@ -6104,7 +6100,7 @@
         <w:ind w:left="1440" w:hanging="360"/>
       </w:pPr>
       <w:rPr>
-        <w:rFonts w:hint="default" w:ascii="Courier New" w:hAnsi="Courier New"/>
+        <w:rFonts w:ascii="Courier New" w:hAnsi="Courier New" w:hint="default"/>
       </w:rPr>
     </w:lvl>
     <w:lvl w:ilvl="2" w:tplc="04090005">
@@ -6119,7 +6115,7 @@
         <w:ind w:left="2160" w:hanging="360"/>
       </w:pPr>
       <w:rPr>
-        <w:rFonts w:hint="default" w:ascii="Wingdings" w:hAnsi="Wingdings"/>
+        <w:rFonts w:ascii="Wingdings" w:hAnsi="Wingdings" w:hint="default"/>
       </w:rPr>
     </w:lvl>
     <w:lvl w:ilvl="3" w:tplc="04090001">
@@ -6134,7 +6130,7 @@
         <w:ind w:left="2880" w:hanging="360"/>
       </w:pPr>
       <w:rPr>
-        <w:rFonts w:hint="default" w:ascii="Symbol" w:hAnsi="Symbol"/>
+        <w:rFonts w:ascii="Symbol" w:hAnsi="Symbol" w:hint="default"/>
       </w:rPr>
     </w:lvl>
     <w:lvl w:ilvl="4" w:tplc="04090003">
@@ -6149,7 +6145,7 @@
         <w:ind w:left="3600" w:hanging="360"/>
       </w:pPr>
       <w:rPr>
-        <w:rFonts w:hint="default" w:ascii="Courier New" w:hAnsi="Courier New"/>
+        <w:rFonts w:ascii="Courier New" w:hAnsi="Courier New" w:hint="default"/>
       </w:rPr>
     </w:lvl>
     <w:lvl w:ilvl="5" w:tplc="04090005">
@@ -6164,7 +6160,7 @@
         <w:ind w:left="4320" w:hanging="360"/>
       </w:pPr>
       <w:rPr>
-        <w:rFonts w:hint="default" w:ascii="Wingdings" w:hAnsi="Wingdings"/>
+        <w:rFonts w:ascii="Wingdings" w:hAnsi="Wingdings" w:hint="default"/>
       </w:rPr>
     </w:lvl>
     <w:lvl w:ilvl="6" w:tplc="04090001">
@@ -6179,7 +6175,7 @@
         <w:ind w:left="5040" w:hanging="360"/>
       </w:pPr>
       <w:rPr>
-        <w:rFonts w:hint="default" w:ascii="Symbol" w:hAnsi="Symbol"/>
+        <w:rFonts w:ascii="Symbol" w:hAnsi="Symbol" w:hint="default"/>
       </w:rPr>
     </w:lvl>
     <w:lvl w:ilvl="7" w:tplc="04090003">
@@ -6194,7 +6190,7 @@
         <w:ind w:left="5760" w:hanging="360"/>
       </w:pPr>
       <w:rPr>
-        <w:rFonts w:hint="default" w:ascii="Courier New" w:hAnsi="Courier New"/>
+        <w:rFonts w:ascii="Courier New" w:hAnsi="Courier New" w:hint="default"/>
       </w:rPr>
     </w:lvl>
     <w:lvl w:ilvl="8" w:tplc="04090005">
@@ -6209,7 +6205,7 @@
         <w:ind w:left="6480" w:hanging="360"/>
       </w:pPr>
       <w:rPr>
-        <w:rFonts w:hint="default" w:ascii="Wingdings" w:hAnsi="Wingdings"/>
+        <w:rFonts w:ascii="Wingdings" w:hAnsi="Wingdings" w:hint="default"/>
       </w:rPr>
     </w:lvl>
   </w:abstractNum>
@@ -6229,7 +6225,7 @@
         <w:ind w:left="720" w:hanging="360"/>
       </w:pPr>
       <w:rPr>
-        <w:rFonts w:hint="default" w:cs="Times New Roman"/>
+        <w:rFonts w:cs="Times New Roman" w:hint="default"/>
       </w:rPr>
     </w:lvl>
   </w:abstractNum>
@@ -6240,7 +6236,7 @@
     <w:lvl w:ilvl="0" w:tplc="C0FACA76">
       <w:start w:val="1"/>
       <w:numFmt w:val="upperRoman"/>
-      <w:pStyle w:val="Heading1"/>
+      <w:pStyle w:val="berschrift1"/>
       <w:lvlText w:val="%1."/>
       <w:lvlJc w:val="center"/>
       <w:pPr>
@@ -6271,7 +6267,7 @@
     <w:lvl w:ilvl="1" w:tplc="A3DCAC76">
       <w:start w:val="1"/>
       <w:numFmt w:val="upperLetter"/>
-      <w:pStyle w:val="Heading2"/>
+      <w:pStyle w:val="berschrift2"/>
       <w:lvlText w:val="%2."/>
       <w:lvlJc w:val="left"/>
       <w:pPr>
@@ -6306,7 +6302,7 @@
     <w:lvl w:ilvl="2" w:tplc="C46C02C6">
       <w:start w:val="1"/>
       <w:numFmt w:val="decimal"/>
-      <w:pStyle w:val="Heading3"/>
+      <w:pStyle w:val="berschrift3"/>
       <w:lvlText w:val="%3)"/>
       <w:lvlJc w:val="left"/>
       <w:pPr>
@@ -6341,7 +6337,7 @@
     <w:lvl w:ilvl="3" w:tplc="BE36A51E">
       <w:start w:val="1"/>
       <w:numFmt w:val="lowerLetter"/>
-      <w:pStyle w:val="Heading4"/>
+      <w:pStyle w:val="berschrift4"/>
       <w:lvlText w:val="%4)"/>
       <w:lvlJc w:val="left"/>
       <w:pPr>
@@ -6435,7 +6431,7 @@
         <w:ind w:left="418" w:hanging="360"/>
       </w:pPr>
       <w:rPr>
-        <w:rFonts w:hint="default" w:ascii="Times New Roman" w:hAnsi="Times New Roman"/>
+        <w:rFonts w:ascii="Times New Roman" w:hAnsi="Times New Roman" w:hint="default"/>
         <w:b w:val="0"/>
         <w:i w:val="0"/>
         <w:caps w:val="0"/>
@@ -6638,7 +6634,7 @@
         <w:ind w:left="360" w:hanging="360"/>
       </w:pPr>
       <w:rPr>
-        <w:rFonts w:hint="default" w:ascii="Times New Roman" w:hAnsi="Times New Roman" w:cs="Times New Roman"/>
+        <w:rFonts w:ascii="Times New Roman" w:hAnsi="Times New Roman" w:cs="Times New Roman" w:hint="default"/>
         <w:b w:val="0"/>
         <w:bCs w:val="0"/>
         <w:i w:val="0"/>
@@ -6840,7 +6836,7 @@
         <w:ind w:left="360" w:hanging="360"/>
       </w:pPr>
       <w:rPr>
-        <w:rFonts w:hint="default" w:ascii="Times New Roman" w:hAnsi="Times New Roman" w:cs="Times New Roman"/>
+        <w:rFonts w:ascii="Times New Roman" w:hAnsi="Times New Roman" w:cs="Times New Roman" w:hint="default"/>
         <w:b w:val="0"/>
         <w:bCs w:val="0"/>
         <w:i w:val="0"/>
@@ -6987,7 +6983,7 @@
         </w:tabs>
       </w:pPr>
       <w:rPr>
-        <w:rFonts w:hint="default" w:ascii="Times New Roman" w:hAnsi="Times New Roman" w:cs="Times New Roman"/>
+        <w:rFonts w:ascii="Times New Roman" w:hAnsi="Times New Roman" w:cs="Times New Roman" w:hint="default"/>
         <w:b w:val="0"/>
         <w:bCs w:val="0"/>
         <w:i w:val="0"/>
@@ -7009,7 +7005,7 @@
         <w:ind w:left="720" w:hanging="360"/>
       </w:pPr>
       <w:rPr>
-        <w:rFonts w:hint="default" w:ascii="Times New Roman" w:hAnsi="Times New Roman" w:eastAsia="SimSun" w:cs="Times New Roman"/>
+        <w:rFonts w:ascii="Times New Roman" w:eastAsia="SimSun" w:hAnsi="Times New Roman" w:cs="Times New Roman" w:hint="default"/>
       </w:rPr>
     </w:lvl>
     <w:lvl w:ilvl="1" w:tplc="04070003" w:tentative="1">
@@ -7021,7 +7017,7 @@
         <w:ind w:left="1440" w:hanging="360"/>
       </w:pPr>
       <w:rPr>
-        <w:rFonts w:hint="default" w:ascii="Courier New" w:hAnsi="Courier New" w:cs="Courier New"/>
+        <w:rFonts w:ascii="Courier New" w:hAnsi="Courier New" w:cs="Courier New" w:hint="default"/>
       </w:rPr>
     </w:lvl>
     <w:lvl w:ilvl="2" w:tplc="04070005" w:tentative="1">
@@ -7033,7 +7029,7 @@
         <w:ind w:left="2160" w:hanging="360"/>
       </w:pPr>
       <w:rPr>
-        <w:rFonts w:hint="default" w:ascii="Wingdings" w:hAnsi="Wingdings"/>
+        <w:rFonts w:ascii="Wingdings" w:hAnsi="Wingdings" w:hint="default"/>
       </w:rPr>
     </w:lvl>
     <w:lvl w:ilvl="3" w:tplc="04070001" w:tentative="1">
@@ -7045,7 +7041,7 @@
         <w:ind w:left="2880" w:hanging="360"/>
       </w:pPr>
       <w:rPr>
-        <w:rFonts w:hint="default" w:ascii="Symbol" w:hAnsi="Symbol"/>
+        <w:rFonts w:ascii="Symbol" w:hAnsi="Symbol" w:hint="default"/>
       </w:rPr>
     </w:lvl>
     <w:lvl w:ilvl="4" w:tplc="04070003" w:tentative="1">
@@ -7057,7 +7053,7 @@
         <w:ind w:left="3600" w:hanging="360"/>
       </w:pPr>
       <w:rPr>
-        <w:rFonts w:hint="default" w:ascii="Courier New" w:hAnsi="Courier New" w:cs="Courier New"/>
+        <w:rFonts w:ascii="Courier New" w:hAnsi="Courier New" w:cs="Courier New" w:hint="default"/>
       </w:rPr>
     </w:lvl>
     <w:lvl w:ilvl="5" w:tplc="04070005" w:tentative="1">
@@ -7069,7 +7065,7 @@
         <w:ind w:left="4320" w:hanging="360"/>
       </w:pPr>
       <w:rPr>
-        <w:rFonts w:hint="default" w:ascii="Wingdings" w:hAnsi="Wingdings"/>
+        <w:rFonts w:ascii="Wingdings" w:hAnsi="Wingdings" w:hint="default"/>
       </w:rPr>
     </w:lvl>
     <w:lvl w:ilvl="6" w:tplc="04070001" w:tentative="1">
@@ -7081,7 +7077,7 @@
         <w:ind w:left="5040" w:hanging="360"/>
       </w:pPr>
       <w:rPr>
-        <w:rFonts w:hint="default" w:ascii="Symbol" w:hAnsi="Symbol"/>
+        <w:rFonts w:ascii="Symbol" w:hAnsi="Symbol" w:hint="default"/>
       </w:rPr>
     </w:lvl>
     <w:lvl w:ilvl="7" w:tplc="04070003" w:tentative="1">
@@ -7093,7 +7089,7 @@
         <w:ind w:left="5760" w:hanging="360"/>
       </w:pPr>
       <w:rPr>
-        <w:rFonts w:hint="default" w:ascii="Courier New" w:hAnsi="Courier New" w:cs="Courier New"/>
+        <w:rFonts w:ascii="Courier New" w:hAnsi="Courier New" w:cs="Courier New" w:hint="default"/>
       </w:rPr>
     </w:lvl>
     <w:lvl w:ilvl="8" w:tplc="04070005" w:tentative="1">
@@ -7105,7 +7101,7 @@
         <w:ind w:left="6480" w:hanging="360"/>
       </w:pPr>
       <w:rPr>
-        <w:rFonts w:hint="default" w:ascii="Wingdings" w:hAnsi="Wingdings"/>
+        <w:rFonts w:ascii="Wingdings" w:hAnsi="Wingdings" w:hint="default"/>
       </w:rPr>
     </w:lvl>
   </w:abstractNum>
@@ -7196,15 +7192,36 @@
   <w:num w:numId="29">
     <w:abstractNumId w:val="22"/>
   </w:num>
+  <w:num w:numId="30">
+    <w:abstractNumId w:val="17"/>
+  </w:num>
+  <w:num w:numId="31">
+    <w:abstractNumId w:val="17"/>
+  </w:num>
+  <w:num w:numId="32">
+    <w:abstractNumId w:val="17"/>
+  </w:num>
+  <w:num w:numId="33">
+    <w:abstractNumId w:val="17"/>
+  </w:num>
+  <w:num w:numId="34">
+    <w:abstractNumId w:val="17"/>
+  </w:num>
+  <w:num w:numId="35">
+    <w:abstractNumId w:val="17"/>
+  </w:num>
+  <w:num w:numId="36">
+    <w:abstractNumId w:val="17"/>
+  </w:num>
 </w:numbering>
 </file>
 
 <file path=word/styles.xml><?xml version="1.0" encoding="utf-8"?>
-<w:styles xmlns:wp14="http://schemas.microsoft.com/office/word/2010/wordprocessingDrawing" xmlns:mc="http://schemas.openxmlformats.org/markup-compatibility/2006" xmlns:r="http://schemas.openxmlformats.org/officeDocument/2006/relationships" xmlns:w="http://schemas.openxmlformats.org/wordprocessingml/2006/main" xmlns:w14="http://schemas.microsoft.com/office/word/2010/wordml" xmlns:w15="http://schemas.microsoft.com/office/word/2012/wordml" xmlns:w16cex="http://schemas.microsoft.com/office/word/2018/wordml/cex" xmlns:w16cid="http://schemas.microsoft.com/office/word/2016/wordml/cid" xmlns:w16="http://schemas.microsoft.com/office/word/2018/wordml" xmlns:w16se="http://schemas.microsoft.com/office/word/2015/wordml/symex" mc:Ignorable="w14 w15 w16se w16cid w16 w16cex wp14">
+<w:styles xmlns:mc="http://schemas.openxmlformats.org/markup-compatibility/2006" xmlns:r="http://schemas.openxmlformats.org/officeDocument/2006/relationships" xmlns:w="http://schemas.openxmlformats.org/wordprocessingml/2006/main" xmlns:w14="http://schemas.microsoft.com/office/word/2010/wordml" xmlns:w15="http://schemas.microsoft.com/office/word/2012/wordml" xmlns:w16cex="http://schemas.microsoft.com/office/word/2018/wordml/cex" xmlns:w16cid="http://schemas.microsoft.com/office/word/2016/wordml/cid" xmlns:w16="http://schemas.microsoft.com/office/word/2018/wordml" xmlns:w16sdtdh="http://schemas.microsoft.com/office/word/2020/wordml/sdtdatahash" xmlns:w16se="http://schemas.microsoft.com/office/word/2015/wordml/symex" mc:Ignorable="w14 w15 w16se w16cid w16 w16cex w16sdtdh">
   <w:docDefaults>
     <w:rPrDefault>
       <w:rPr>
-        <w:rFonts w:ascii="Times New Roman" w:hAnsi="Times New Roman" w:eastAsia="SimSun" w:cs="Times New Roman"/>
+        <w:rFonts w:ascii="Times New Roman" w:eastAsia="SimSun" w:hAnsi="Times New Roman" w:cs="Times New Roman"/>
         <w:lang w:val="en-US" w:eastAsia="en-US" w:bidi="ar-SA"/>
       </w:rPr>
     </w:rPrDefault>
@@ -7278,7 +7295,7 @@
     <w:lsdException w:name="Table Web 3" w:semiHidden="1" w:unhideWhenUsed="1"/>
     <w:lsdException w:name="Balloon Text" w:semiHidden="1" w:unhideWhenUsed="1"/>
     <w:lsdException w:name="Table Theme" w:semiHidden="1" w:unhideWhenUsed="1"/>
-    <w:lsdException w:name="Placeholder Text" w:uiPriority="99" w:semiHidden="1"/>
+    <w:lsdException w:name="Placeholder Text" w:semiHidden="1" w:uiPriority="99"/>
     <w:lsdException w:name="No Spacing" w:uiPriority="1" w:qFormat="1"/>
     <w:lsdException w:name="Light Shading" w:uiPriority="60"/>
     <w:lsdException w:name="Light List" w:uiPriority="61"/>
@@ -7300,7 +7317,7 @@
     <w:lsdException w:name="Medium Shading 1 Accent 1" w:uiPriority="63"/>
     <w:lsdException w:name="Medium Shading 2 Accent 1" w:uiPriority="64"/>
     <w:lsdException w:name="Medium List 1 Accent 1" w:uiPriority="65"/>
-    <w:lsdException w:name="Revision" w:uiPriority="99" w:semiHidden="1"/>
+    <w:lsdException w:name="Revision" w:semiHidden="1" w:uiPriority="99"/>
     <w:lsdException w:name="List Paragraph" w:uiPriority="34" w:qFormat="1"/>
     <w:lsdException w:name="Quote" w:uiPriority="29" w:qFormat="1"/>
     <w:lsdException w:name="Intense Quote" w:uiPriority="30" w:qFormat="1"/>
@@ -7387,8 +7404,8 @@
     <w:lsdException w:name="Subtle Reference" w:uiPriority="31" w:qFormat="1"/>
     <w:lsdException w:name="Intense Reference" w:uiPriority="32" w:qFormat="1"/>
     <w:lsdException w:name="Book Title" w:uiPriority="33" w:qFormat="1"/>
-    <w:lsdException w:name="Bibliography" w:uiPriority="37" w:semiHidden="1" w:unhideWhenUsed="1"/>
-    <w:lsdException w:name="TOC Heading" w:uiPriority="39" w:semiHidden="1" w:unhideWhenUsed="1" w:qFormat="1"/>
+    <w:lsdException w:name="Bibliography" w:semiHidden="1" w:uiPriority="37" w:unhideWhenUsed="1"/>
+    <w:lsdException w:name="TOC Heading" w:semiHidden="1" w:uiPriority="39" w:unhideWhenUsed="1" w:qFormat="1"/>
     <w:lsdException w:name="Plain Table 1" w:uiPriority="41"/>
     <w:lsdException w:name="Plain Table 2" w:uiPriority="42"/>
     <w:lsdException w:name="Plain Table 3" w:uiPriority="43"/>
@@ -7493,13 +7510,13 @@
     <w:lsdException w:name="List Table 5 Dark Accent 6" w:uiPriority="50"/>
     <w:lsdException w:name="List Table 6 Colorful Accent 6" w:uiPriority="51"/>
     <w:lsdException w:name="List Table 7 Colorful Accent 6" w:uiPriority="52"/>
-    <w:lsdException w:name="Mention" w:uiPriority="99" w:semiHidden="1" w:unhideWhenUsed="1"/>
-    <w:lsdException w:name="Smart Hyperlink" w:uiPriority="99" w:semiHidden="1" w:unhideWhenUsed="1"/>
-    <w:lsdException w:name="Hashtag" w:uiPriority="99" w:semiHidden="1" w:unhideWhenUsed="1"/>
-    <w:lsdException w:name="Unresolved Mention" w:uiPriority="99" w:semiHidden="1" w:unhideWhenUsed="1"/>
-    <w:lsdException w:name="Smart Link" w:uiPriority="99" w:semiHidden="1" w:unhideWhenUsed="1"/>
+    <w:lsdException w:name="Mention" w:semiHidden="1" w:uiPriority="99" w:unhideWhenUsed="1"/>
+    <w:lsdException w:name="Smart Hyperlink" w:semiHidden="1" w:uiPriority="99" w:unhideWhenUsed="1"/>
+    <w:lsdException w:name="Hashtag" w:semiHidden="1" w:uiPriority="99" w:unhideWhenUsed="1"/>
+    <w:lsdException w:name="Unresolved Mention" w:semiHidden="1" w:uiPriority="99" w:unhideWhenUsed="1"/>
+    <w:lsdException w:name="Smart Link" w:semiHidden="1" w:uiPriority="99" w:unhideWhenUsed="1"/>
   </w:latentStyles>
-  <w:style w:type="paragraph" w:styleId="Normal" w:default="1">
+  <w:style w:type="paragraph" w:default="1" w:styleId="Standard">
     <w:name w:val="Normal"/>
     <w:qFormat/>
     <w:rsid w:val="003B0030"/>
@@ -7507,11 +7524,11 @@
       <w:jc w:val="center"/>
     </w:pPr>
   </w:style>
-  <w:style w:type="paragraph" w:styleId="Heading1">
+  <w:style w:type="paragraph" w:styleId="berschrift1">
     <w:name w:val="heading 1"/>
-    <w:basedOn w:val="Normal"/>
-    <w:next w:val="Normal"/>
-    <w:link w:val="Heading1Char"/>
+    <w:basedOn w:val="Standard"/>
+    <w:next w:val="Standard"/>
+    <w:link w:val="berschrift1Zchn"/>
     <w:qFormat/>
     <w:rsid w:val="006B6B66"/>
     <w:pPr>
@@ -7531,11 +7548,11 @@
       <w:noProof/>
     </w:rPr>
   </w:style>
-  <w:style w:type="paragraph" w:styleId="Heading2">
+  <w:style w:type="paragraph" w:styleId="berschrift2">
     <w:name w:val="heading 2"/>
-    <w:basedOn w:val="Normal"/>
-    <w:next w:val="Normal"/>
-    <w:link w:val="Heading2Char"/>
+    <w:basedOn w:val="Standard"/>
+    <w:next w:val="Standard"/>
+    <w:link w:val="berschrift2Zchn"/>
     <w:qFormat/>
     <w:rsid w:val="00ED0149"/>
     <w:pPr>
@@ -7545,10 +7562,6 @@
         <w:ilvl w:val="1"/>
         <w:numId w:val="4"/>
       </w:numPr>
-      <w:tabs>
-        <w:tab w:val="clear" w:pos="360"/>
-        <w:tab w:val="num" w:pos="288"/>
-      </w:tabs>
       <w:spacing w:before="120" w:after="60"/>
       <w:jc w:val="left"/>
       <w:outlineLvl w:val="1"/>
@@ -7559,10 +7572,10 @@
       <w:noProof/>
     </w:rPr>
   </w:style>
-  <w:style w:type="paragraph" w:styleId="Heading3">
+  <w:style w:type="paragraph" w:styleId="berschrift3">
     <w:name w:val="heading 3"/>
-    <w:basedOn w:val="Normal"/>
-    <w:next w:val="Normal"/>
+    <w:basedOn w:val="Standard"/>
+    <w:next w:val="Standard"/>
     <w:qFormat/>
     <w:rsid w:val="00794804"/>
     <w:pPr>
@@ -7580,10 +7593,10 @@
       <w:noProof/>
     </w:rPr>
   </w:style>
-  <w:style w:type="paragraph" w:styleId="Heading4">
+  <w:style w:type="paragraph" w:styleId="berschrift4">
     <w:name w:val="heading 4"/>
-    <w:basedOn w:val="Normal"/>
-    <w:next w:val="Normal"/>
+    <w:basedOn w:val="Standard"/>
+    <w:next w:val="Standard"/>
     <w:qFormat/>
     <w:rsid w:val="00794804"/>
     <w:pPr>
@@ -7605,10 +7618,10 @@
       <w:noProof/>
     </w:rPr>
   </w:style>
-  <w:style w:type="paragraph" w:styleId="Heading5">
+  <w:style w:type="paragraph" w:styleId="berschrift5">
     <w:name w:val="heading 5"/>
-    <w:basedOn w:val="Normal"/>
-    <w:next w:val="Normal"/>
+    <w:basedOn w:val="Standard"/>
+    <w:next w:val="Standard"/>
     <w:qFormat/>
     <w:pPr>
       <w:tabs>
@@ -7622,13 +7635,13 @@
       <w:noProof/>
     </w:rPr>
   </w:style>
-  <w:style w:type="character" w:styleId="DefaultParagraphFont" w:default="1">
+  <w:style w:type="character" w:default="1" w:styleId="Absatz-Standardschriftart">
     <w:name w:val="Default Paragraph Font"/>
     <w:uiPriority w:val="1"/>
     <w:semiHidden/>
     <w:unhideWhenUsed/>
   </w:style>
-  <w:style w:type="table" w:styleId="TableNormal" w:default="1">
+  <w:style w:type="table" w:default="1" w:styleId="NormaleTabelle">
     <w:name w:val="Normal Table"/>
     <w:uiPriority w:val="99"/>
     <w:semiHidden/>
@@ -7643,13 +7656,13 @@
       </w:tblCellMar>
     </w:tblPr>
   </w:style>
-  <w:style w:type="numbering" w:styleId="NoList" w:default="1">
+  <w:style w:type="numbering" w:default="1" w:styleId="KeineListe">
     <w:name w:val="No List"/>
     <w:uiPriority w:val="99"/>
     <w:semiHidden/>
     <w:unhideWhenUsed/>
   </w:style>
-  <w:style w:type="paragraph" w:styleId="Abstract" w:customStyle="1">
+  <w:style w:type="paragraph" w:customStyle="1" w:styleId="Abstract">
     <w:name w:val="Abstract"/>
     <w:rsid w:val="00972203"/>
     <w:pPr>
@@ -7664,13 +7677,13 @@
       <w:szCs w:val="18"/>
     </w:rPr>
   </w:style>
-  <w:style w:type="paragraph" w:styleId="Affiliation" w:customStyle="1">
+  <w:style w:type="paragraph" w:customStyle="1" w:styleId="Affiliation">
     <w:name w:val="Affiliation"/>
     <w:pPr>
       <w:jc w:val="center"/>
     </w:pPr>
   </w:style>
-  <w:style w:type="paragraph" w:styleId="Author" w:customStyle="1">
+  <w:style w:type="paragraph" w:customStyle="1" w:styleId="Author">
     <w:name w:val="Author"/>
     <w:pPr>
       <w:spacing w:before="360" w:after="40"/>
@@ -7682,10 +7695,10 @@
       <w:szCs w:val="22"/>
     </w:rPr>
   </w:style>
-  <w:style w:type="paragraph" w:styleId="BodyText">
+  <w:style w:type="paragraph" w:styleId="Textkrper">
     <w:name w:val="Body Text"/>
-    <w:basedOn w:val="Normal"/>
-    <w:link w:val="BodyTextChar"/>
+    <w:basedOn w:val="Standard"/>
+    <w:link w:val="TextkrperZchn"/>
     <w:rsid w:val="00E7596C"/>
     <w:pPr>
       <w:tabs>
@@ -7700,18 +7713,18 @@
       <w:lang w:val="x-none" w:eastAsia="x-none"/>
     </w:rPr>
   </w:style>
-  <w:style w:type="character" w:styleId="BodyTextChar" w:customStyle="1">
-    <w:name w:val="Body Text Char"/>
-    <w:link w:val="BodyText"/>
+  <w:style w:type="character" w:customStyle="1" w:styleId="TextkrperZchn">
+    <w:name w:val="Textkörper Zchn"/>
+    <w:link w:val="Textkrper"/>
     <w:rsid w:val="00E7596C"/>
     <w:rPr>
       <w:spacing w:val="-1"/>
       <w:lang w:val="x-none" w:eastAsia="x-none"/>
     </w:rPr>
   </w:style>
-  <w:style w:type="paragraph" w:styleId="bulletlist" w:customStyle="1">
+  <w:style w:type="paragraph" w:customStyle="1" w:styleId="bulletlist">
     <w:name w:val="bullet list"/>
-    <w:basedOn w:val="BodyText"/>
+    <w:basedOn w:val="Textkrper"/>
     <w:rsid w:val="001B67DC"/>
     <w:pPr>
       <w:numPr>
@@ -7723,9 +7736,9 @@
       <w:ind w:left="576" w:hanging="288"/>
     </w:pPr>
   </w:style>
-  <w:style w:type="paragraph" w:styleId="equation" w:customStyle="1">
+  <w:style w:type="paragraph" w:customStyle="1" w:styleId="equation">
     <w:name w:val="equation"/>
-    <w:basedOn w:val="Normal"/>
+    <w:basedOn w:val="Standard"/>
     <w:rsid w:val="008A2C7D"/>
     <w:pPr>
       <w:tabs>
@@ -7738,7 +7751,7 @@
       <w:rFonts w:ascii="Symbol" w:hAnsi="Symbol" w:cs="Symbol"/>
     </w:rPr>
   </w:style>
-  <w:style w:type="paragraph" w:styleId="figurecaption" w:customStyle="1">
+  <w:style w:type="paragraph" w:customStyle="1" w:styleId="figurecaption">
     <w:name w:val="figure caption"/>
     <w:rsid w:val="005B0344"/>
     <w:pPr>
@@ -7758,10 +7771,10 @@
       <w:szCs w:val="16"/>
     </w:rPr>
   </w:style>
-  <w:style w:type="paragraph" w:styleId="footnote" w:customStyle="1">
+  <w:style w:type="paragraph" w:customStyle="1" w:styleId="footnote">
     <w:name w:val="footnote"/>
     <w:pPr>
-      <w:framePr w:vSpace="187" w:hSpace="187" w:wrap="notBeside" w:hAnchor="page" w:vAnchor="text" w:x="6121" w:y="577"/>
+      <w:framePr w:hSpace="187" w:vSpace="187" w:wrap="notBeside" w:vAnchor="text" w:hAnchor="page" w:x="6121" w:y="577"/>
       <w:numPr>
         <w:numId w:val="3"/>
       </w:numPr>
@@ -7772,7 +7785,7 @@
       <w:szCs w:val="16"/>
     </w:rPr>
   </w:style>
-  <w:style w:type="paragraph" w:styleId="papersubtitle" w:customStyle="1">
+  <w:style w:type="paragraph" w:customStyle="1" w:styleId="papersubtitle">
     <w:name w:val="paper subtitle"/>
     <w:pPr>
       <w:spacing w:after="120"/>
@@ -7785,7 +7798,7 @@
       <w:szCs w:val="28"/>
     </w:rPr>
   </w:style>
-  <w:style w:type="paragraph" w:styleId="papertitle" w:customStyle="1">
+  <w:style w:type="paragraph" w:customStyle="1" w:styleId="papertitle">
     <w:name w:val="paper title"/>
     <w:pPr>
       <w:spacing w:after="120"/>
@@ -7798,7 +7811,7 @@
       <w:szCs w:val="48"/>
     </w:rPr>
   </w:style>
-  <w:style w:type="paragraph" w:styleId="references" w:customStyle="1">
+  <w:style w:type="paragraph" w:customStyle="1" w:styleId="references">
     <w:name w:val="references"/>
     <w:pPr>
       <w:numPr>
@@ -7814,12 +7827,12 @@
       <w:szCs w:val="16"/>
     </w:rPr>
   </w:style>
-  <w:style w:type="paragraph" w:styleId="sponsors" w:customStyle="1">
+  <w:style w:type="paragraph" w:customStyle="1" w:styleId="sponsors">
     <w:name w:val="sponsors"/>
     <w:pPr>
       <w:framePr w:wrap="auto" w:hAnchor="text" w:x="615" w:y="2239"/>
       <w:pBdr>
-        <w:top w:val="single" w:color="auto" w:sz="4" w:space="2"/>
+        <w:top w:val="single" w:sz="4" w:space="2" w:color="auto"/>
       </w:pBdr>
       <w:ind w:firstLine="288"/>
     </w:pPr>
@@ -7828,9 +7841,9 @@
       <w:szCs w:val="16"/>
     </w:rPr>
   </w:style>
-  <w:style w:type="paragraph" w:styleId="tablecolhead" w:customStyle="1">
+  <w:style w:type="paragraph" w:customStyle="1" w:styleId="tablecolhead">
     <w:name w:val="table col head"/>
-    <w:basedOn w:val="Normal"/>
+    <w:basedOn w:val="Standard"/>
     <w:rPr>
       <w:b/>
       <w:bCs/>
@@ -7838,7 +7851,7 @@
       <w:szCs w:val="16"/>
     </w:rPr>
   </w:style>
-  <w:style w:type="paragraph" w:styleId="tablecolsubhead" w:customStyle="1">
+  <w:style w:type="paragraph" w:customStyle="1" w:styleId="tablecolsubhead">
     <w:name w:val="table col subhead"/>
     <w:basedOn w:val="tablecolhead"/>
     <w:rPr>
@@ -7848,7 +7861,7 @@
       <w:szCs w:val="15"/>
     </w:rPr>
   </w:style>
-  <w:style w:type="paragraph" w:styleId="tablecopy" w:customStyle="1">
+  <w:style w:type="paragraph" w:customStyle="1" w:styleId="tablecopy">
     <w:name w:val="table copy"/>
     <w:pPr>
       <w:jc w:val="both"/>
@@ -7859,7 +7872,7 @@
       <w:szCs w:val="16"/>
     </w:rPr>
   </w:style>
-  <w:style w:type="paragraph" w:styleId="tablefootnote" w:customStyle="1">
+  <w:style w:type="paragraph" w:customStyle="1" w:styleId="tablefootnote">
     <w:name w:val="table footnote"/>
     <w:rsid w:val="005E2800"/>
     <w:pPr>
@@ -7875,7 +7888,7 @@
       <w:szCs w:val="12"/>
     </w:rPr>
   </w:style>
-  <w:style w:type="paragraph" w:styleId="tablehead" w:customStyle="1">
+  <w:style w:type="paragraph" w:customStyle="1" w:styleId="tablehead">
     <w:name w:val="table head"/>
     <w:pPr>
       <w:numPr>
@@ -7891,7 +7904,7 @@
       <w:szCs w:val="16"/>
     </w:rPr>
   </w:style>
-  <w:style w:type="paragraph" w:styleId="Keywords" w:customStyle="1">
+  <w:style w:type="paragraph" w:customStyle="1" w:styleId="Keywords">
     <w:name w:val="Keywords"/>
     <w:basedOn w:val="Abstract"/>
     <w:qFormat/>
@@ -7904,10 +7917,10 @@
       <w:i/>
     </w:rPr>
   </w:style>
-  <w:style w:type="paragraph" w:styleId="Header">
+  <w:style w:type="paragraph" w:styleId="Kopfzeile">
     <w:name w:val="header"/>
-    <w:basedOn w:val="Normal"/>
-    <w:link w:val="HeaderChar"/>
+    <w:basedOn w:val="Standard"/>
+    <w:link w:val="KopfzeileZchn"/>
     <w:rsid w:val="001A3B3D"/>
     <w:pPr>
       <w:tabs>
@@ -7916,16 +7929,16 @@
       </w:tabs>
     </w:pPr>
   </w:style>
-  <w:style w:type="character" w:styleId="HeaderChar" w:customStyle="1">
-    <w:name w:val="Header Char"/>
-    <w:basedOn w:val="DefaultParagraphFont"/>
-    <w:link w:val="Header"/>
+  <w:style w:type="character" w:customStyle="1" w:styleId="KopfzeileZchn">
+    <w:name w:val="Kopfzeile Zchn"/>
+    <w:basedOn w:val="Absatz-Standardschriftart"/>
+    <w:link w:val="Kopfzeile"/>
     <w:rsid w:val="001A3B3D"/>
   </w:style>
-  <w:style w:type="paragraph" w:styleId="Footer">
+  <w:style w:type="paragraph" w:styleId="Fuzeile">
     <w:name w:val="footer"/>
-    <w:basedOn w:val="Normal"/>
-    <w:link w:val="FooterChar"/>
+    <w:basedOn w:val="Standard"/>
+    <w:link w:val="FuzeileZchn"/>
     <w:rsid w:val="001A3B3D"/>
     <w:pPr>
       <w:tabs>
@@ -7934,15 +7947,15 @@
       </w:tabs>
     </w:pPr>
   </w:style>
-  <w:style w:type="character" w:styleId="FooterChar" w:customStyle="1">
-    <w:name w:val="Footer Char"/>
-    <w:basedOn w:val="DefaultParagraphFont"/>
-    <w:link w:val="Footer"/>
+  <w:style w:type="character" w:customStyle="1" w:styleId="FuzeileZchn">
+    <w:name w:val="Fußzeile Zchn"/>
+    <w:basedOn w:val="Absatz-Standardschriftart"/>
+    <w:link w:val="Fuzeile"/>
     <w:rsid w:val="001A3B3D"/>
   </w:style>
-  <w:style w:type="paragraph" w:styleId="ListParagraph">
+  <w:style w:type="paragraph" w:styleId="Listenabsatz">
     <w:name w:val="List Paragraph"/>
-    <w:basedOn w:val="Normal"/>
+    <w:basedOn w:val="Standard"/>
     <w:uiPriority w:val="34"/>
     <w:qFormat/>
     <w:rsid w:val="00E86D5A"/>
@@ -7951,9 +7964,9 @@
       <w:contextualSpacing/>
     </w:pPr>
   </w:style>
-  <w:style w:type="character" w:styleId="SubtleReference">
+  <w:style w:type="character" w:styleId="SchwacherVerweis">
     <w:name w:val="Subtle Reference"/>
-    <w:basedOn w:val="DefaultParagraphFont"/>
+    <w:basedOn w:val="Absatz-Standardschriftart"/>
     <w:uiPriority w:val="31"/>
     <w:qFormat/>
     <w:rsid w:val="00C8141B"/>
@@ -7964,16 +7977,16 @@
   </w:style>
   <w:style w:type="character" w:styleId="Hyperlink">
     <w:name w:val="Hyperlink"/>
-    <w:basedOn w:val="DefaultParagraphFont"/>
+    <w:basedOn w:val="Absatz-Standardschriftart"/>
     <w:rsid w:val="00FE0913"/>
     <w:rPr>
       <w:color w:val="0563C1" w:themeColor="hyperlink"/>
       <w:u w:val="single"/>
     </w:rPr>
   </w:style>
-  <w:style w:type="character" w:styleId="UnresolvedMention">
+  <w:style w:type="character" w:styleId="NichtaufgelsteErwhnung">
     <w:name w:val="Unresolved Mention"/>
-    <w:basedOn w:val="DefaultParagraphFont"/>
+    <w:basedOn w:val="Absatz-Standardschriftart"/>
     <w:uiPriority w:val="99"/>
     <w:semiHidden/>
     <w:unhideWhenUsed/>
@@ -7983,26 +7996,41 @@
       <w:shd w:val="clear" w:color="auto" w:fill="E1DFDD"/>
     </w:rPr>
   </w:style>
-  <w:style w:type="character" w:styleId="Heading1Char" w:customStyle="1">
-    <w:name w:val="Heading 1 Char"/>
-    <w:basedOn w:val="DefaultParagraphFont"/>
-    <w:link w:val="Heading1"/>
+  <w:style w:type="character" w:customStyle="1" w:styleId="berschrift1Zchn">
+    <w:name w:val="Überschrift 1 Zchn"/>
+    <w:basedOn w:val="Absatz-Standardschriftart"/>
+    <w:link w:val="berschrift1"/>
     <w:rsid w:val="00535261"/>
     <w:rPr>
       <w:smallCaps/>
       <w:noProof/>
     </w:rPr>
   </w:style>
-  <w:style w:type="character" w:styleId="Heading2Char" w:customStyle="1">
-    <w:name w:val="Heading 2 Char"/>
-    <w:basedOn w:val="DefaultParagraphFont"/>
-    <w:link w:val="Heading2"/>
+  <w:style w:type="character" w:customStyle="1" w:styleId="berschrift2Zchn">
+    <w:name w:val="Überschrift 2 Zchn"/>
+    <w:basedOn w:val="Absatz-Standardschriftart"/>
+    <w:link w:val="berschrift2"/>
     <w:rsid w:val="00535261"/>
     <w:rPr>
       <w:i/>
       <w:iCs/>
       <w:noProof/>
     </w:rPr>
+  </w:style>
+  <w:style w:type="table" w:styleId="Tabellenraster">
+    <w:name w:val="Table Grid"/>
+    <w:basedOn w:val="NormaleTabelle"/>
+    <w:rsid w:val="00627747"/>
+    <w:tblPr>
+      <w:tblBorders>
+        <w:top w:val="single" w:sz="4" w:space="0" w:color="auto"/>
+        <w:left w:val="single" w:sz="4" w:space="0" w:color="auto"/>
+        <w:bottom w:val="single" w:sz="4" w:space="0" w:color="auto"/>
+        <w:right w:val="single" w:sz="4" w:space="0" w:color="auto"/>
+        <w:insideH w:val="single" w:sz="4" w:space="0" w:color="auto"/>
+        <w:insideV w:val="single" w:sz="4" w:space="0" w:color="auto"/>
+      </w:tblBorders>
+    </w:tblPr>
   </w:style>
 </w:styles>
 </file>
@@ -8269,6 +8297,10 @@
 </file>
 
 <file path=customXml/item1.xml><?xml version="1.0" encoding="utf-8"?>
+<b:Sources xmlns:b="http://schemas.openxmlformats.org/officeDocument/2006/bibliography" xmlns="http://schemas.openxmlformats.org/officeDocument/2006/bibliography" SelectedStyle="\APA.XSL" StyleName="APA"/>
+</file>
+
+<file path=customXml/item2.xml><?xml version="1.0" encoding="utf-8"?>
 <ct:contentTypeSchema xmlns:ct="http://schemas.microsoft.com/office/2006/metadata/contentType" xmlns:ma="http://schemas.microsoft.com/office/2006/metadata/properties/metaAttributes" ct:_="" ma:_="" ma:contentTypeName="Dokument" ma:contentTypeID="0x010100EDB72CF5EFEB1C45BBDC9C91F0C79FE7" ma:contentTypeVersion="2" ma:contentTypeDescription="Ein neues Dokument erstellen." ma:contentTypeScope="" ma:versionID="2f45c8c596ede0cda64c87fa17b9b04c">
   <xsd:schema xmlns:xsd="http://www.w3.org/2001/XMLSchema" xmlns:xs="http://www.w3.org/2001/XMLSchema" xmlns:p="http://schemas.microsoft.com/office/2006/metadata/properties" xmlns:ns3="064f6c6b-88aa-4033-9257-63705d27202b" targetNamespace="http://schemas.microsoft.com/office/2006/metadata/properties" ma:root="true" ma:fieldsID="2fdf038b78844154b91f863fbf6a3a40" ns3:_="">
     <xsd:import namespace="064f6c6b-88aa-4033-9257-63705d27202b"/>
@@ -8400,17 +8432,7 @@
 </ct:contentTypeSchema>
 </file>
 
-<file path=customXml/item2.xml><?xml version="1.0" encoding="utf-8"?>
-<b:Sources xmlns:b="http://schemas.openxmlformats.org/officeDocument/2006/bibliography" xmlns="http://schemas.openxmlformats.org/officeDocument/2006/bibliography" SelectedStyle="\APA.XSL" StyleName="APA"/>
-</file>
-
 <file path=customXml/item3.xml><?xml version="1.0" encoding="utf-8"?>
-<p:properties xmlns:p="http://schemas.microsoft.com/office/2006/metadata/properties" xmlns:xsi="http://www.w3.org/2001/XMLSchema-instance" xmlns:pc="http://schemas.microsoft.com/office/infopath/2007/PartnerControls">
-  <documentManagement/>
-</p:properties>
-</file>
-
-<file path=customXml/item4.xml><?xml version="1.0" encoding="utf-8"?>
 <?mso-contentType ?>
 <FormTemplates xmlns="http://schemas.microsoft.com/sharepoint/v3/contenttype/forms">
   <Display>DocumentLibraryForm</Display>
@@ -8419,7 +8441,21 @@
 </FormTemplates>
 </file>
 
+<file path=customXml/item4.xml><?xml version="1.0" encoding="utf-8"?>
+<p:properties xmlns:p="http://schemas.microsoft.com/office/2006/metadata/properties" xmlns:xsi="http://www.w3.org/2001/XMLSchema-instance" xmlns:pc="http://schemas.microsoft.com/office/infopath/2007/PartnerControls">
+  <documentManagement/>
+</p:properties>
+</file>
+
 <file path=customXml/itemProps1.xml><?xml version="1.0" encoding="utf-8"?>
+<ds:datastoreItem xmlns:ds="http://schemas.openxmlformats.org/officeDocument/2006/customXml" ds:itemID="{2783385B-2300-4265-9B21-EF466DD7C218}">
+  <ds:schemaRefs>
+    <ds:schemaRef ds:uri="http://schemas.openxmlformats.org/officeDocument/2006/bibliography"/>
+  </ds:schemaRefs>
+</ds:datastoreItem>
+</file>
+
+<file path=customXml/itemProps2.xml><?xml version="1.0" encoding="utf-8"?>
 <ds:datastoreItem xmlns:ds="http://schemas.openxmlformats.org/officeDocument/2006/customXml" ds:itemID="{2CE3E002-8755-4BDD-95F3-698BE6226B0F}">
   <ds:schemaRefs>
     <ds:schemaRef ds:uri="http://schemas.microsoft.com/office/2006/metadata/contentType"/>
@@ -8437,27 +8473,19 @@
 </ds:datastoreItem>
 </file>
 
-<file path=customXml/itemProps2.xml><?xml version="1.0" encoding="utf-8"?>
-<ds:datastoreItem xmlns:ds="http://schemas.openxmlformats.org/officeDocument/2006/customXml" ds:itemID="{2783385B-2300-4265-9B21-EF466DD7C218}">
+<file path=customXml/itemProps3.xml><?xml version="1.0" encoding="utf-8"?>
+<ds:datastoreItem xmlns:ds="http://schemas.openxmlformats.org/officeDocument/2006/customXml" ds:itemID="{576F47CD-D51F-4406-A431-4F44CF91A895}">
   <ds:schemaRefs>
-    <ds:schemaRef ds:uri="http://schemas.openxmlformats.org/officeDocument/2006/bibliography"/>
+    <ds:schemaRef ds:uri="http://schemas.microsoft.com/sharepoint/v3/contenttype/forms"/>
   </ds:schemaRefs>
 </ds:datastoreItem>
 </file>
 
-<file path=customXml/itemProps3.xml><?xml version="1.0" encoding="utf-8"?>
+<file path=customXml/itemProps4.xml><?xml version="1.0" encoding="utf-8"?>
 <ds:datastoreItem xmlns:ds="http://schemas.openxmlformats.org/officeDocument/2006/customXml" ds:itemID="{8A1383C3-ACC6-411C-84BC-0DDAC8102D23}">
   <ds:schemaRefs>
     <ds:schemaRef ds:uri="http://schemas.microsoft.com/office/2006/metadata/properties"/>
     <ds:schemaRef ds:uri="http://schemas.microsoft.com/office/infopath/2007/PartnerControls"/>
   </ds:schemaRefs>
 </ds:datastoreItem>
-</file>
-
-<file path=customXml/itemProps4.xml><?xml version="1.0" encoding="utf-8"?>
-<ds:datastoreItem xmlns:ds="http://schemas.openxmlformats.org/officeDocument/2006/customXml" ds:itemID="{576F47CD-D51F-4406-A431-4F44CF91A895}">
-  <ds:schemaRefs>
-    <ds:schemaRef ds:uri="http://schemas.microsoft.com/sharepoint/v3/contenttype/forms"/>
-  </ds:schemaRefs>
-</ds:datastoreItem>
 </file>
</xml_diff>

<commit_message>
fix wrong spelling delete temp word files
</commit_message>
<xml_diff>
--- a/sys-doc/TeamBlau_Technical_Report_inProgress.docx
+++ b/sys-doc/TeamBlau_Technical_Report_inProgress.docx
@@ -4738,21 +4738,19 @@
         <w:rPr>
           <w:lang w:val="de-DE"/>
         </w:rPr>
-        <w:t xml:space="preserve">. Ist das Session-Token nicht vorhanden oder sendet die </w:t>
-      </w:r>
-      <w:proofErr w:type="spellStart"/>
-      <w:r>
-        <w:rPr>
-          <w:lang w:val="de-DE"/>
-        </w:rPr>
-        <w:t>Anwenung</w:t>
-      </w:r>
-      <w:proofErr w:type="spellEnd"/>
-      <w:r>
-        <w:rPr>
-          <w:lang w:val="de-DE"/>
-        </w:rPr>
-        <w:t xml:space="preserve"> ein falsches Session-Token, so wird </w:t>
+        <w:t>. Ist das Session-Token nicht vorhanden oder sendet die Anwen</w:t>
+      </w:r>
+      <w:r>
+        <w:rPr>
+          <w:lang w:val="de-DE"/>
+        </w:rPr>
+        <w:t>d</w:t>
+      </w:r>
+      <w:r>
+        <w:rPr>
+          <w:lang w:val="de-DE"/>
+        </w:rPr>
+        <w:t xml:space="preserve">ung ein falsches Session-Token, so wird </w:t>
       </w:r>
       <w:proofErr w:type="spellStart"/>
       <w:r>
@@ -4766,325 +4764,376 @@
         <w:rPr>
           <w:lang w:val="de-DE"/>
         </w:rPr>
+        <w:t xml:space="preserve"> z</w:t>
+      </w:r>
+      <w:r>
+        <w:rPr>
+          <w:lang w:val="de-DE"/>
+        </w:rPr>
+        <w:t>u</w:t>
+      </w:r>
+      <w:r>
+        <w:rPr>
+          <w:lang w:val="de-DE"/>
+        </w:rPr>
+        <w:t>rückgesendet.</w:t>
+      </w:r>
+    </w:p>
+    <w:p>
+      <w:pPr>
+        <w:jc w:val="both"/>
+        <w:rPr>
+          <w:lang w:val="de-DE"/>
+        </w:rPr>
+      </w:pPr>
+    </w:p>
+    <w:p>
+      <w:pPr>
+        <w:pStyle w:val="berschrift2"/>
+        <w:rPr>
+          <w:lang w:val="de-DE"/>
+        </w:rPr>
+      </w:pPr>
+      <w:r>
+        <w:rPr>
+          <w:lang w:val="de-DE"/>
+        </w:rPr>
+        <w:t>RegisterNewUser</w:t>
+      </w:r>
+    </w:p>
+    <w:p>
+      <w:pPr>
+        <w:jc w:val="both"/>
+        <w:rPr>
+          <w:lang w:val="de-DE"/>
+        </w:rPr>
+      </w:pPr>
+      <w:r>
+        <w:rPr>
+          <w:lang w:val="de-DE"/>
+        </w:rPr>
+        <w:t xml:space="preserve">Für eine einfache Mehrbenutzerbedienung ist </w:t>
+      </w:r>
+      <w:proofErr w:type="gramStart"/>
+      <w:r>
+        <w:rPr>
+          <w:lang w:val="de-DE"/>
+        </w:rPr>
+        <w:t>natürlich ebenfalls</w:t>
+      </w:r>
+      <w:proofErr w:type="gramEnd"/>
+      <w:r>
+        <w:rPr>
+          <w:lang w:val="de-DE"/>
+        </w:rPr>
+        <w:t xml:space="preserve"> eine Registrierungsfunktion nötig, damit auch neue Nutzer die entsprechenden Funktionen der Anwendung nutzen können. </w:t>
+      </w:r>
+      <w:r>
+        <w:rPr>
+          <w:lang w:val="de-DE"/>
+        </w:rPr>
+        <w:t xml:space="preserve">Die entsprechende Schnittstelle prüft zunächst, ob das </w:t>
+      </w:r>
+      <w:proofErr w:type="spellStart"/>
+      <w:r>
+        <w:rPr>
+          <w:lang w:val="de-DE"/>
+        </w:rPr>
+        <w:t>eingebene</w:t>
+      </w:r>
+      <w:proofErr w:type="spellEnd"/>
+      <w:r>
+        <w:rPr>
+          <w:lang w:val="de-DE"/>
+        </w:rPr>
+        <w:t xml:space="preserve"> Passwort und die Passwort-Bestätigung übereinstimmen. </w:t>
+      </w:r>
+      <w:r>
+        <w:rPr>
+          <w:lang w:val="de-DE"/>
+        </w:rPr>
+        <w:t xml:space="preserve">Ist dies der Fall, so werden anschließend die Sicherheitsrichtlinien bezüglich der Mindestlänge von 8 Zeichen und dem Vorhandensein von jeweils mindestens einer Ziffer und mindestens einem Sonderzeichen geprüft. Für die entsprechenden Prüfungen wurde ein kleiner </w:t>
+      </w:r>
+      <w:proofErr w:type="spellStart"/>
+      <w:r>
+        <w:rPr>
+          <w:lang w:val="de-DE"/>
+        </w:rPr>
+        <w:t>Regex</w:t>
+      </w:r>
+      <w:proofErr w:type="spellEnd"/>
+      <w:r>
+        <w:rPr>
+          <w:lang w:val="de-DE"/>
+        </w:rPr>
+        <w:t xml:space="preserve"> geschrieben. Erfüllt das eingegebene Passwort alle Kriterien, so wird als nächstes </w:t>
+      </w:r>
+      <w:proofErr w:type="gramStart"/>
+      <w:r>
+        <w:rPr>
+          <w:lang w:val="de-DE"/>
+        </w:rPr>
+        <w:t>geprüft</w:t>
+      </w:r>
+      <w:proofErr w:type="gramEnd"/>
+      <w:r>
+        <w:rPr>
+          <w:lang w:val="de-DE"/>
+        </w:rPr>
+        <w:t xml:space="preserve"> ob der eingegebene Nutzername bereits in der Datenbank vorhanden ist. Sollte der Nutzer bereits existieren oder das Passwort die Sicherheitskriterien nicht erfüllen, so wird eine Antwort mit entsprechendem Fehlertext zurückgesendet. Wurde eine gültige Anfrage gestellt, so wird ein neuer Datensatz mit den eingegebenen Daten angelegt.</w:t>
+      </w:r>
+    </w:p>
+    <w:p>
+      <w:pPr>
+        <w:jc w:val="both"/>
+        <w:rPr>
+          <w:lang w:val="de-DE"/>
+        </w:rPr>
+      </w:pPr>
+    </w:p>
+    <w:p>
+      <w:pPr>
+        <w:pStyle w:val="berschrift2"/>
+        <w:rPr>
+          <w:lang w:val="de-DE"/>
+        </w:rPr>
+      </w:pPr>
+      <w:r>
+        <w:rPr>
+          <w:lang w:val="de-DE"/>
+        </w:rPr>
+        <w:t>Favoriten</w:t>
+      </w:r>
+    </w:p>
+    <w:p>
+      <w:pPr>
+        <w:jc w:val="both"/>
+        <w:rPr>
+          <w:lang w:val="de-DE"/>
+        </w:rPr>
+      </w:pPr>
+      <w:r>
+        <w:rPr>
+          <w:lang w:val="de-DE"/>
+        </w:rPr>
+        <w:t xml:space="preserve">Für die favorisierten Cocktails eines jeden Nutzers ist im jeweiligen Datensatz des Nutzers ein Array hinterlegt, welches die entsprechenden Objekt-IDs der Cocktails beinhaltet. </w:t>
+      </w:r>
+    </w:p>
+    <w:p>
+      <w:pPr>
+        <w:jc w:val="both"/>
+        <w:rPr>
+          <w:lang w:val="de-DE"/>
+        </w:rPr>
+      </w:pPr>
+      <w:r>
+        <w:rPr>
+          <w:lang w:val="de-DE"/>
+        </w:rPr>
+        <w:t xml:space="preserve">Für das Abfragen der Cocktails muss die Anwendung wieder das Session-Token des jeweiligen Nutzers senden und die entsprechende API-Schnittstelle prüft </w:t>
+      </w:r>
+      <w:proofErr w:type="gramStart"/>
+      <w:r>
+        <w:rPr>
+          <w:lang w:val="de-DE"/>
+        </w:rPr>
+        <w:t>zunächst</w:t>
+      </w:r>
+      <w:proofErr w:type="gramEnd"/>
+      <w:r>
+        <w:rPr>
+          <w:lang w:val="de-DE"/>
+        </w:rPr>
+        <w:t xml:space="preserve"> ob das Session-Token gültig ist. Anschließend werden für diesen Nutzer</w:t>
+      </w:r>
+      <w:r>
+        <w:rPr>
+          <w:lang w:val="de-DE"/>
+        </w:rPr>
+        <w:t xml:space="preserve"> mittels der Objekt-IDs aus seinem Datensatz die Daten zu den entsprechenden Cocktails abgefragt. Da jedes Abfragen eines Cocktails ein asynchroner Aufruf ist und die komplette Ausführung aller Abfragen für das Sammeln der entsprechenden Daten nötig war, musste hier ein </w:t>
+      </w:r>
+      <w:r>
+        <w:rPr>
+          <w:lang w:val="de-DE"/>
+        </w:rPr>
+        <w:t>„</w:t>
+      </w:r>
+      <w:proofErr w:type="spellStart"/>
+      <w:r>
+        <w:rPr>
+          <w:lang w:val="de-DE"/>
+        </w:rPr>
+        <w:t>Promise.all</w:t>
+      </w:r>
+      <w:proofErr w:type="spellEnd"/>
+      <w:r>
+        <w:rPr>
+          <w:lang w:val="de-DE"/>
+        </w:rPr>
+        <w:t xml:space="preserve">“-Aufruf erfolgen, damit die Methode an dieser Stelle </w:t>
+      </w:r>
+      <w:proofErr w:type="gramStart"/>
+      <w:r>
+        <w:rPr>
+          <w:lang w:val="de-DE"/>
+        </w:rPr>
+        <w:t>solange</w:t>
+      </w:r>
+      <w:proofErr w:type="gramEnd"/>
+      <w:r>
+        <w:rPr>
+          <w:lang w:val="de-DE"/>
+        </w:rPr>
+        <w:t xml:space="preserve"> wartet, bis alle asynchronen Aufrufe beendet sind. Anschließend werden die entsprechenden Cocktails als JSON zurückgegeben.</w:t>
+      </w:r>
+    </w:p>
+    <w:p>
+      <w:pPr>
+        <w:jc w:val="both"/>
+        <w:rPr>
+          <w:lang w:val="de-DE"/>
+        </w:rPr>
+      </w:pPr>
+      <w:r>
+        <w:rPr>
+          <w:lang w:val="de-DE"/>
+        </w:rPr>
+        <w:t>Für das Favorisieren/</w:t>
+      </w:r>
+      <w:proofErr w:type="spellStart"/>
+      <w:r>
+        <w:rPr>
+          <w:lang w:val="de-DE"/>
+        </w:rPr>
+        <w:t>Entfavorisieren</w:t>
+      </w:r>
+      <w:proofErr w:type="spellEnd"/>
+      <w:r>
+        <w:rPr>
+          <w:lang w:val="de-DE"/>
+        </w:rPr>
+        <w:t xml:space="preserve"> eines Cocktails wurde ebenfalls eine Schnittstelle geschaffen, die den Cocktail in das entsprechende Feld des Nutzerdatensatzes einträgt, falls </w:t>
+      </w:r>
+      <w:proofErr w:type="gramStart"/>
+      <w:r>
+        <w:rPr>
+          <w:lang w:val="de-DE"/>
+        </w:rPr>
+        <w:t>dieser  noch</w:t>
+      </w:r>
+      <w:proofErr w:type="gramEnd"/>
+      <w:r>
+        <w:rPr>
+          <w:lang w:val="de-DE"/>
+        </w:rPr>
+        <w:t xml:space="preserve"> nicht vorhanden ist und ihn entfernt, falls er bereits vorhanden ist.</w:t>
+      </w:r>
+    </w:p>
+    <w:p>
+      <w:pPr>
+        <w:jc w:val="both"/>
+        <w:rPr>
+          <w:lang w:val="de-DE"/>
+        </w:rPr>
+      </w:pPr>
+    </w:p>
+    <w:p>
+      <w:pPr>
+        <w:pStyle w:val="berschrift2"/>
+        <w:rPr>
+          <w:lang w:val="de-DE"/>
+        </w:rPr>
+      </w:pPr>
+      <w:r>
+        <w:rPr>
+          <w:lang w:val="de-DE"/>
+        </w:rPr>
+        <w:t>Cocktailliste</w:t>
+      </w:r>
+    </w:p>
+    <w:p>
+      <w:pPr>
+        <w:jc w:val="both"/>
+        <w:rPr>
+          <w:color w:val="000000" w:themeColor="text1"/>
+          <w:lang w:val="de-DE"/>
+        </w:rPr>
+      </w:pPr>
+      <w:r>
+        <w:rPr>
+          <w:lang w:val="de-DE"/>
+        </w:rPr>
+        <w:t xml:space="preserve">Um die Cocktailliste </w:t>
+      </w:r>
+      <w:r>
+        <w:rPr>
+          <w:lang w:val="de-DE"/>
+        </w:rPr>
+        <w:t xml:space="preserve">im Frontend darzustellen, muss diese vom Backend ins Frontend übertragen werden. </w:t>
+      </w:r>
+      <w:r>
+        <w:rPr>
+          <w:lang w:val="de-DE"/>
+        </w:rPr>
+        <w:t xml:space="preserve">Dazu </w:t>
+      </w:r>
+      <w:r>
+        <w:rPr>
+          <w:lang w:val="de-DE"/>
+        </w:rPr>
+        <w:t>wird die vom Backend bereitgestellt API genutzt.</w:t>
+      </w:r>
+      <w:r>
+        <w:rPr>
+          <w:lang w:val="de-DE"/>
+        </w:rPr>
         <w:t xml:space="preserve"> </w:t>
       </w:r>
-      <w:proofErr w:type="spellStart"/>
-      <w:r>
-        <w:rPr>
-          <w:lang w:val="de-DE"/>
-        </w:rPr>
-        <w:t>zürückgesendet</w:t>
-      </w:r>
-      <w:proofErr w:type="spellEnd"/>
-      <w:r>
-        <w:rPr>
-          <w:lang w:val="de-DE"/>
-        </w:rPr>
-        <w:t>.</w:t>
-      </w:r>
-    </w:p>
-    <w:p>
-      <w:pPr>
-        <w:jc w:val="both"/>
-        <w:rPr>
-          <w:lang w:val="de-DE"/>
-        </w:rPr>
-      </w:pPr>
-    </w:p>
-    <w:p>
-      <w:pPr>
-        <w:pStyle w:val="berschrift2"/>
-        <w:rPr>
-          <w:lang w:val="de-DE"/>
-        </w:rPr>
-      </w:pPr>
-      <w:r>
-        <w:rPr>
-          <w:lang w:val="de-DE"/>
-        </w:rPr>
-        <w:t>RegisterNewUser</w:t>
-      </w:r>
-    </w:p>
-    <w:p>
-      <w:pPr>
-        <w:jc w:val="both"/>
-        <w:rPr>
-          <w:lang w:val="de-DE"/>
-        </w:rPr>
-      </w:pPr>
-      <w:r>
-        <w:rPr>
-          <w:lang w:val="de-DE"/>
-        </w:rPr>
-        <w:t xml:space="preserve">Für eine einfache Mehrbenutzerbedienung ist </w:t>
-      </w:r>
-      <w:proofErr w:type="gramStart"/>
-      <w:r>
-        <w:rPr>
-          <w:lang w:val="de-DE"/>
-        </w:rPr>
-        <w:t>natürlich ebenfalls</w:t>
-      </w:r>
-      <w:proofErr w:type="gramEnd"/>
-      <w:r>
-        <w:rPr>
-          <w:lang w:val="de-DE"/>
-        </w:rPr>
-        <w:t xml:space="preserve"> eine Registrierungsfunktion nötig, damit auch neue Nutzer die entsprechenden Funktionen der Anwendung nutzen können. </w:t>
-      </w:r>
-      <w:r>
-        <w:rPr>
-          <w:lang w:val="de-DE"/>
-        </w:rPr>
-        <w:t xml:space="preserve">Die entsprechende Schnittstelle prüft zunächst, ob das </w:t>
-      </w:r>
-      <w:proofErr w:type="spellStart"/>
-      <w:r>
-        <w:rPr>
-          <w:lang w:val="de-DE"/>
-        </w:rPr>
-        <w:t>eingebene</w:t>
-      </w:r>
-      <w:proofErr w:type="spellEnd"/>
-      <w:r>
-        <w:rPr>
-          <w:lang w:val="de-DE"/>
-        </w:rPr>
-        <w:t xml:space="preserve"> Passwort und die Passwort-Bestätigung übereinstimmen. </w:t>
-      </w:r>
-      <w:r>
-        <w:rPr>
-          <w:lang w:val="de-DE"/>
-        </w:rPr>
-        <w:t xml:space="preserve">Ist dies der Fall, so werden anschließend die Sicherheitsrichtlinien bezüglich der Mindestlänge von 8 Zeichen und dem Vorhandensein von jeweils mindestens einer Ziffer und mindestens einem Sonderzeichen geprüft. Für die entsprechenden Prüfungen wurde ein kleiner </w:t>
-      </w:r>
-      <w:proofErr w:type="spellStart"/>
-      <w:r>
-        <w:rPr>
-          <w:lang w:val="de-DE"/>
-        </w:rPr>
-        <w:t>Regex</w:t>
-      </w:r>
-      <w:proofErr w:type="spellEnd"/>
-      <w:r>
-        <w:rPr>
-          <w:lang w:val="de-DE"/>
-        </w:rPr>
-        <w:t xml:space="preserve"> geschrieben. Erfüllt das eingegebene Passwort alle Kriterien, so wird als nächstes </w:t>
-      </w:r>
-      <w:proofErr w:type="gramStart"/>
-      <w:r>
-        <w:rPr>
-          <w:lang w:val="de-DE"/>
-        </w:rPr>
-        <w:t>geprüft</w:t>
-      </w:r>
-      <w:proofErr w:type="gramEnd"/>
-      <w:r>
-        <w:rPr>
-          <w:lang w:val="de-DE"/>
-        </w:rPr>
-        <w:t xml:space="preserve"> ob der eingegebene Nutzername bereits in der Datenbank vorhanden ist. Sollte der Nutzer bereits existieren oder das Passwort die Sicherheitskriterien nicht erfüllen, so wird eine Antwort mit entsprechendem Fehlertext zurückgesendet. Wurde eine gültige Anfrage gestellt, so wird ein neuer Datensatz mit den eingegebenen Daten angelegt.</w:t>
-      </w:r>
-    </w:p>
-    <w:p>
-      <w:pPr>
-        <w:jc w:val="both"/>
-        <w:rPr>
-          <w:lang w:val="de-DE"/>
-        </w:rPr>
-      </w:pPr>
-    </w:p>
-    <w:p>
-      <w:pPr>
-        <w:pStyle w:val="berschrift2"/>
-        <w:rPr>
-          <w:lang w:val="de-DE"/>
-        </w:rPr>
-      </w:pPr>
-      <w:r>
-        <w:rPr>
-          <w:lang w:val="de-DE"/>
-        </w:rPr>
-        <w:t>Favoriten</w:t>
-      </w:r>
-    </w:p>
-    <w:p>
-      <w:pPr>
-        <w:jc w:val="both"/>
-        <w:rPr>
-          <w:lang w:val="de-DE"/>
-        </w:rPr>
-      </w:pPr>
-      <w:r>
-        <w:rPr>
-          <w:lang w:val="de-DE"/>
-        </w:rPr>
-        <w:t xml:space="preserve">Für die favorisierten Cocktails eines jeden Nutzers ist im jeweiligen Datensatz des Nutzers ein Array hinterlegt, welches die entsprechenden Objekt-IDs der Cocktails beinhaltet. </w:t>
-      </w:r>
-    </w:p>
-    <w:p>
-      <w:pPr>
-        <w:jc w:val="both"/>
-        <w:rPr>
-          <w:lang w:val="de-DE"/>
-        </w:rPr>
-      </w:pPr>
-      <w:r>
-        <w:rPr>
-          <w:lang w:val="de-DE"/>
-        </w:rPr>
-        <w:t xml:space="preserve">Für das Abfragen der Cocktails muss die Anwendung wieder das Session-Token des jeweiligen Nutzers senden und die entsprechende API-Schnittstelle prüft </w:t>
-      </w:r>
-      <w:proofErr w:type="gramStart"/>
-      <w:r>
-        <w:rPr>
-          <w:lang w:val="de-DE"/>
-        </w:rPr>
-        <w:t>zunächst</w:t>
-      </w:r>
-      <w:proofErr w:type="gramEnd"/>
-      <w:r>
-        <w:rPr>
-          <w:lang w:val="de-DE"/>
-        </w:rPr>
-        <w:t xml:space="preserve"> ob das Session-Token gültig ist. Anschließend werden für diesen Nutzer</w:t>
-      </w:r>
-      <w:r>
-        <w:rPr>
-          <w:lang w:val="de-DE"/>
-        </w:rPr>
-        <w:t xml:space="preserve"> mittels der Objekt-IDs aus seinem Datensatz die Daten zu den entsprechenden Cocktails abgefragt. Da jedes Abfragen eines Cocktails ein asynchroner Aufruf ist und die komplette Ausführung aller Abfragen für das Sammeln der entsprechenden Daten nötig war, musste hier ein </w:t>
-      </w:r>
-      <w:r>
-        <w:rPr>
-          <w:lang w:val="de-DE"/>
-        </w:rPr>
-        <w:t>„</w:t>
-      </w:r>
-      <w:proofErr w:type="spellStart"/>
-      <w:r>
-        <w:rPr>
-          <w:lang w:val="de-DE"/>
-        </w:rPr>
-        <w:t>Promise.all</w:t>
-      </w:r>
-      <w:proofErr w:type="spellEnd"/>
-      <w:r>
-        <w:rPr>
-          <w:lang w:val="de-DE"/>
-        </w:rPr>
-        <w:t xml:space="preserve">“-Aufruf erfolgen, damit die Methode an dieser Stelle </w:t>
-      </w:r>
-      <w:proofErr w:type="gramStart"/>
-      <w:r>
-        <w:rPr>
-          <w:lang w:val="de-DE"/>
-        </w:rPr>
-        <w:t>solange</w:t>
-      </w:r>
-      <w:proofErr w:type="gramEnd"/>
-      <w:r>
-        <w:rPr>
-          <w:lang w:val="de-DE"/>
-        </w:rPr>
-        <w:t xml:space="preserve"> wartet, bis alle asynchronen Aufrufe beendet sind. Anschließend werden die entsprechenden Cocktails als JSON zurückgegeben.</w:t>
-      </w:r>
-    </w:p>
-    <w:p>
-      <w:pPr>
-        <w:jc w:val="both"/>
-        <w:rPr>
-          <w:lang w:val="de-DE"/>
-        </w:rPr>
-      </w:pPr>
-      <w:r>
-        <w:rPr>
-          <w:lang w:val="de-DE"/>
-        </w:rPr>
-        <w:t>Für das Favorisieren/</w:t>
-      </w:r>
-      <w:proofErr w:type="spellStart"/>
-      <w:r>
-        <w:rPr>
-          <w:lang w:val="de-DE"/>
-        </w:rPr>
-        <w:t>Entfavorisieren</w:t>
-      </w:r>
-      <w:proofErr w:type="spellEnd"/>
-      <w:r>
-        <w:rPr>
-          <w:lang w:val="de-DE"/>
-        </w:rPr>
-        <w:t xml:space="preserve"> eines Cocktails wurde ebenfalls eine Schnittstelle geschaffen, die den Cocktail in das entsprechende Feld des Nutzerdatensatzes einträgt, falls </w:t>
-      </w:r>
-      <w:proofErr w:type="gramStart"/>
-      <w:r>
-        <w:rPr>
-          <w:lang w:val="de-DE"/>
-        </w:rPr>
-        <w:t>dieser  noch</w:t>
-      </w:r>
-      <w:proofErr w:type="gramEnd"/>
-      <w:r>
-        <w:rPr>
-          <w:lang w:val="de-DE"/>
-        </w:rPr>
-        <w:t xml:space="preserve"> nicht vorhanden ist und ihn entfernt, falls er bereits vorhanden ist.</w:t>
-      </w:r>
-    </w:p>
-    <w:p>
-      <w:pPr>
-        <w:jc w:val="both"/>
-        <w:rPr>
-          <w:lang w:val="de-DE"/>
-        </w:rPr>
-      </w:pPr>
-    </w:p>
-    <w:p>
-      <w:pPr>
-        <w:pStyle w:val="berschrift2"/>
-        <w:rPr>
-          <w:lang w:val="de-DE"/>
-        </w:rPr>
-      </w:pPr>
-      <w:r>
-        <w:rPr>
-          <w:lang w:val="de-DE"/>
-        </w:rPr>
-        <w:t>Cocktailliste</w:t>
-      </w:r>
-    </w:p>
-    <w:p>
-      <w:pPr>
-        <w:jc w:val="both"/>
-        <w:rPr>
-          <w:lang w:val="de-DE"/>
-        </w:rPr>
-      </w:pPr>
-      <w:r>
-        <w:rPr>
-          <w:lang w:val="de-DE"/>
-        </w:rPr>
-        <w:t xml:space="preserve">Um die Cocktailliste </w:t>
-      </w:r>
-      <w:r>
-        <w:rPr>
-          <w:lang w:val="de-DE"/>
-        </w:rPr>
-        <w:t xml:space="preserve">im Frontend darzustellen, muss diese vom Backend ins Frontend übertragen werden. </w:t>
-      </w:r>
-      <w:r>
-        <w:rPr>
-          <w:lang w:val="de-DE"/>
-        </w:rPr>
-        <w:t xml:space="preserve">Dazu </w:t>
-      </w:r>
-      <w:r>
-        <w:rPr>
-          <w:lang w:val="de-DE"/>
-        </w:rPr>
-        <w:t>wird die vom Backend bereitgestellt API genutzt.</w:t>
+      <w:r>
+        <w:rPr>
+          <w:lang w:val="de-DE"/>
+        </w:rPr>
+        <w:t>Die Abfrage wird mit einen http-</w:t>
+      </w:r>
+      <w:proofErr w:type="spellStart"/>
+      <w:r>
+        <w:rPr>
+          <w:lang w:val="de-DE"/>
+        </w:rPr>
+        <w:t>get</w:t>
+      </w:r>
+      <w:proofErr w:type="spellEnd"/>
+      <w:r>
+        <w:rPr>
+          <w:lang w:val="de-DE"/>
+        </w:rPr>
+        <w:t>-</w:t>
+      </w:r>
+      <w:proofErr w:type="spellStart"/>
+      <w:r>
+        <w:rPr>
+          <w:lang w:val="de-DE"/>
+        </w:rPr>
+        <w:t>request</w:t>
+      </w:r>
+      <w:proofErr w:type="spellEnd"/>
+      <w:r>
+        <w:rPr>
+          <w:lang w:val="de-DE"/>
+        </w:rPr>
+        <w:t xml:space="preserve"> durchgeführt. </w:t>
+      </w:r>
+      <w:r>
+        <w:rPr>
+          <w:lang w:val="de-DE"/>
+        </w:rPr>
+        <w:t>In der App.js Datei wird die Datenbank mithilfe der API abgefragt.</w:t>
+      </w:r>
+      <w:r>
+        <w:rPr>
+          <w:lang w:val="de-DE"/>
+        </w:rPr>
+        <w:t xml:space="preserve"> Es werden alle von der API bereitgestellten Daten abgefragt.</w:t>
       </w:r>
       <w:r>
         <w:rPr>
@@ -5096,58 +5145,6 @@
         <w:rPr>
           <w:lang w:val="de-DE"/>
         </w:rPr>
-        <w:t>Die Abfrage wird mit einen http-</w:t>
-      </w:r>
-      <w:proofErr w:type="spellStart"/>
-      <w:r>
-        <w:rPr>
-          <w:lang w:val="de-DE"/>
-        </w:rPr>
-        <w:t>get</w:t>
-      </w:r>
-      <w:proofErr w:type="spellEnd"/>
-      <w:r>
-        <w:rPr>
-          <w:lang w:val="de-DE"/>
-        </w:rPr>
-        <w:t>-</w:t>
-      </w:r>
-      <w:proofErr w:type="spellStart"/>
-      <w:r>
-        <w:rPr>
-          <w:lang w:val="de-DE"/>
-        </w:rPr>
-        <w:t>request</w:t>
-      </w:r>
-      <w:proofErr w:type="spellEnd"/>
-      <w:r>
-        <w:rPr>
-          <w:lang w:val="de-DE"/>
-        </w:rPr>
-        <w:t xml:space="preserve"> durchgeführt. </w:t>
-      </w:r>
-      <w:r>
-        <w:rPr>
-          <w:lang w:val="de-DE"/>
-        </w:rPr>
-        <w:t>In der App.js Datei wird die Datenbank mithilfe der API abgefragt.</w:t>
-      </w:r>
-      <w:r>
-        <w:rPr>
-          <w:lang w:val="de-DE"/>
-        </w:rPr>
-        <w:t xml:space="preserve"> Es werden alle von der API bereitgestellten Daten abgefragt.</w:t>
-      </w:r>
-      <w:r>
-        <w:rPr>
-          <w:lang w:val="de-DE"/>
-        </w:rPr>
-        <w:t xml:space="preserve"> </w:t>
-      </w:r>
-      <w:r>
-        <w:rPr>
-          <w:lang w:val="de-DE"/>
-        </w:rPr>
         <w:t>So werden die Daten</w:t>
       </w:r>
       <w:r>
@@ -5168,40 +5165,6 @@
         </w:rPr>
         <w:t xml:space="preserve">. </w:t>
       </w:r>
-    </w:p>
-    <w:p>
-      <w:pPr>
-        <w:jc w:val="both"/>
-        <w:rPr>
-          <w:color w:val="000000" w:themeColor="text1"/>
-          <w:lang w:val="de-DE"/>
-        </w:rPr>
-      </w:pPr>
-      <w:proofErr w:type="spellStart"/>
-      <w:r>
-        <w:rPr>
-          <w:color w:val="FF0000"/>
-          <w:lang w:val="de-DE"/>
-        </w:rPr>
-        <w:t>Evtl</w:t>
-      </w:r>
-      <w:proofErr w:type="spellEnd"/>
-      <w:r>
-        <w:rPr>
-          <w:color w:val="FF0000"/>
-          <w:lang w:val="de-DE"/>
-        </w:rPr>
-        <w:t xml:space="preserve"> noch </w:t>
-      </w:r>
-      <w:proofErr w:type="gramStart"/>
-      <w:r>
-        <w:rPr>
-          <w:color w:val="FF0000"/>
-          <w:lang w:val="de-DE"/>
-        </w:rPr>
-        <w:t>ausführlicher ?</w:t>
-      </w:r>
-      <w:proofErr w:type="gramEnd"/>
     </w:p>
     <w:p>
       <w:pPr>
@@ -5813,21 +5776,7 @@
         <w:rPr>
           <w:lang w:val="de-DE"/>
         </w:rPr>
-        <w:t xml:space="preserve"> </w:t>
-      </w:r>
-      <w:proofErr w:type="spellStart"/>
-      <w:r>
-        <w:rPr>
-          <w:lang w:val="de-DE"/>
-        </w:rPr>
-        <w:t>by</w:t>
-      </w:r>
-      <w:proofErr w:type="spellEnd"/>
-      <w:r>
-        <w:rPr>
-          <w:lang w:val="de-DE"/>
-        </w:rPr>
-        <w:t xml:space="preserve"> </w:t>
+        <w:t xml:space="preserve"> by </w:t>
       </w:r>
       <w:proofErr w:type="spellStart"/>
       <w:r>
@@ -9096,6 +9045,12 @@
 </file>
 
 <file path=customXml/item1.xml><?xml version="1.0" encoding="utf-8"?>
+<p:properties xmlns:p="http://schemas.microsoft.com/office/2006/metadata/properties" xmlns:xsi="http://www.w3.org/2001/XMLSchema-instance" xmlns:pc="http://schemas.microsoft.com/office/infopath/2007/PartnerControls">
+  <documentManagement/>
+</p:properties>
+</file>
+
+<file path=customXml/item2.xml><?xml version="1.0" encoding="utf-8"?>
 <?mso-contentType ?>
 <FormTemplates xmlns="http://schemas.microsoft.com/sharepoint/v3/contenttype/forms">
   <Display>DocumentLibraryForm</Display>
@@ -9104,17 +9059,7 @@
 </FormTemplates>
 </file>
 
-<file path=customXml/item2.xml><?xml version="1.0" encoding="utf-8"?>
-<p:properties xmlns:p="http://schemas.microsoft.com/office/2006/metadata/properties" xmlns:xsi="http://www.w3.org/2001/XMLSchema-instance" xmlns:pc="http://schemas.microsoft.com/office/infopath/2007/PartnerControls">
-  <documentManagement/>
-</p:properties>
-</file>
-
 <file path=customXml/item3.xml><?xml version="1.0" encoding="utf-8"?>
-<b:Sources xmlns:b="http://schemas.openxmlformats.org/officeDocument/2006/bibliography" xmlns="http://schemas.openxmlformats.org/officeDocument/2006/bibliography" SelectedStyle="\APA.XSL" StyleName="APA"/>
-</file>
-
-<file path=customXml/item4.xml><?xml version="1.0" encoding="utf-8"?>
 <ct:contentTypeSchema xmlns:ct="http://schemas.microsoft.com/office/2006/metadata/contentType" xmlns:ma="http://schemas.microsoft.com/office/2006/metadata/properties/metaAttributes" ct:_="" ma:_="" ma:contentTypeName="Dokument" ma:contentTypeID="0x010100EDB72CF5EFEB1C45BBDC9C91F0C79FE7" ma:contentTypeVersion="2" ma:contentTypeDescription="Ein neues Dokument erstellen." ma:contentTypeScope="" ma:versionID="2f45c8c596ede0cda64c87fa17b9b04c">
   <xsd:schema xmlns:xsd="http://www.w3.org/2001/XMLSchema" xmlns:xs="http://www.w3.org/2001/XMLSchema" xmlns:p="http://schemas.microsoft.com/office/2006/metadata/properties" xmlns:ns3="064f6c6b-88aa-4033-9257-63705d27202b" targetNamespace="http://schemas.microsoft.com/office/2006/metadata/properties" ma:root="true" ma:fieldsID="2fdf038b78844154b91f863fbf6a3a40" ns3:_="">
     <xsd:import namespace="064f6c6b-88aa-4033-9257-63705d27202b"/>
@@ -9246,15 +9191,11 @@
 </ct:contentTypeSchema>
 </file>
 
-<file path=customXml/itemProps1.xml><?xml version="1.0" encoding="utf-8"?>
-<ds:datastoreItem xmlns:ds="http://schemas.openxmlformats.org/officeDocument/2006/customXml" ds:itemID="{576F47CD-D51F-4406-A431-4F44CF91A895}">
-  <ds:schemaRefs>
-    <ds:schemaRef ds:uri="http://schemas.microsoft.com/sharepoint/v3/contenttype/forms"/>
-  </ds:schemaRefs>
-</ds:datastoreItem>
+<file path=customXml/item4.xml><?xml version="1.0" encoding="utf-8"?>
+<b:Sources xmlns:b="http://schemas.openxmlformats.org/officeDocument/2006/bibliography" xmlns="http://schemas.openxmlformats.org/officeDocument/2006/bibliography" SelectedStyle="\APA.XSL" StyleName="APA"/>
 </file>
 
-<file path=customXml/itemProps2.xml><?xml version="1.0" encoding="utf-8"?>
+<file path=customXml/itemProps1.xml><?xml version="1.0" encoding="utf-8"?>
 <ds:datastoreItem xmlns:ds="http://schemas.openxmlformats.org/officeDocument/2006/customXml" ds:itemID="{8A1383C3-ACC6-411C-84BC-0DDAC8102D23}">
   <ds:schemaRefs>
     <ds:schemaRef ds:uri="http://schemas.microsoft.com/office/2006/metadata/properties"/>
@@ -9263,15 +9204,15 @@
 </ds:datastoreItem>
 </file>
 
-<file path=customXml/itemProps3.xml><?xml version="1.0" encoding="utf-8"?>
-<ds:datastoreItem xmlns:ds="http://schemas.openxmlformats.org/officeDocument/2006/customXml" ds:itemID="{2783385B-2300-4265-9B21-EF466DD7C218}">
+<file path=customXml/itemProps2.xml><?xml version="1.0" encoding="utf-8"?>
+<ds:datastoreItem xmlns:ds="http://schemas.openxmlformats.org/officeDocument/2006/customXml" ds:itemID="{576F47CD-D51F-4406-A431-4F44CF91A895}">
   <ds:schemaRefs>
-    <ds:schemaRef ds:uri="http://schemas.openxmlformats.org/officeDocument/2006/bibliography"/>
+    <ds:schemaRef ds:uri="http://schemas.microsoft.com/sharepoint/v3/contenttype/forms"/>
   </ds:schemaRefs>
 </ds:datastoreItem>
 </file>
 
-<file path=customXml/itemProps4.xml><?xml version="1.0" encoding="utf-8"?>
+<file path=customXml/itemProps3.xml><?xml version="1.0" encoding="utf-8"?>
 <ds:datastoreItem xmlns:ds="http://schemas.openxmlformats.org/officeDocument/2006/customXml" ds:itemID="{2CE3E002-8755-4BDD-95F3-698BE6226B0F}">
   <ds:schemaRefs>
     <ds:schemaRef ds:uri="http://schemas.microsoft.com/office/2006/metadata/contentType"/>
@@ -9287,4 +9228,12 @@
     <ds:schemaRef ds:uri="http://schemas.microsoft.com/internal/obd"/>
   </ds:schemaRefs>
 </ds:datastoreItem>
+</file>
+
+<file path=customXml/itemProps4.xml><?xml version="1.0" encoding="utf-8"?>
+<ds:datastoreItem xmlns:ds="http://schemas.openxmlformats.org/officeDocument/2006/customXml" ds:itemID="{2783385B-2300-4265-9B21-EF466DD7C218}">
+  <ds:schemaRefs>
+    <ds:schemaRef ds:uri="http://schemas.openxmlformats.org/officeDocument/2006/bibliography"/>
+  </ds:schemaRefs>
+</ds:datastoreItem>
 </file>
</xml_diff>